<commit_message>
#13 Added another section to DOCX file.
</commit_message>
<xml_diff>
--- a/Documents/Diplomski_Rad_Aleksandar_Bjelosevic-4507.docx
+++ b/Documents/Diplomski_Rad_Aleksandar_Bjelosevic-4507.docx
@@ -1,6 +1,6 @@
 
 <file path=word/document.xml><?xml version="1.0" encoding="utf-8"?>
-<w:document xmlns:wpc="http://schemas.microsoft.com/office/word/2010/wordprocessingCanvas" xmlns:mc="http://schemas.openxmlformats.org/markup-compatibility/2006" xmlns:o="urn:schemas-microsoft-com:office:office" xmlns:r="http://schemas.openxmlformats.org/officeDocument/2006/relationships" xmlns:m="http://schemas.openxmlformats.org/officeDocument/2006/math" xmlns:v="urn:schemas-microsoft-com:vml" xmlns:wp14="http://schemas.microsoft.com/office/word/2010/wordprocessingDrawing" xmlns:wp="http://schemas.openxmlformats.org/drawingml/2006/wordprocessingDrawing" xmlns:w10="urn:schemas-microsoft-com:office:word" xmlns:w="http://schemas.openxmlformats.org/wordprocessingml/2006/main" xmlns:w14="http://schemas.microsoft.com/office/word/2010/wordml" xmlns:wpg="http://schemas.microsoft.com/office/word/2010/wordprocessingGroup" xmlns:wpi="http://schemas.microsoft.com/office/word/2010/wordprocessingInk" xmlns:wne="http://schemas.microsoft.com/office/word/2006/wordml" xmlns:wps="http://schemas.microsoft.com/office/word/2010/wordprocessingShape" mc:Ignorable="w14 wp14">
+<w:document xmlns:ve="http://schemas.openxmlformats.org/markup-compatibility/2006" xmlns:o="urn:schemas-microsoft-com:office:office" xmlns:r="http://schemas.openxmlformats.org/officeDocument/2006/relationships" xmlns:m="http://schemas.openxmlformats.org/officeDocument/2006/math" xmlns:v="urn:schemas-microsoft-com:vml" xmlns:wp="http://schemas.openxmlformats.org/drawingml/2006/wordprocessingDrawing" xmlns:w10="urn:schemas-microsoft-com:office:word" xmlns:w="http://schemas.openxmlformats.org/wordprocessingml/2006/main" xmlns:wne="http://schemas.microsoft.com/office/word/2006/wordml">
   <w:body>
     <w:p>
       <w:pPr>
@@ -1659,19 +1659,28 @@
         <w:rPr>
           <w:lang w:val="sr-Cyrl-BA"/>
         </w:rPr>
-        <w:t xml:space="preserve">Предности и ограничења </w:t>
-      </w:r>
-      <w:r>
-        <w:t>NоSQL</w:t>
-      </w:r>
-      <w:r>
+        <w:t>Специфичности</w:t>
+      </w:r>
+      <w:r>
+        <w:rPr>
+          <w:lang w:val="sr-Cyrl-BA"/>
+        </w:rPr>
         <w:t xml:space="preserve"> </w:t>
       </w:r>
       <w:r>
-        <w:rPr>
-          <w:lang w:val="sr-Cyrl-BA"/>
-        </w:rPr>
-        <w:t xml:space="preserve">у односу на </w:t>
+        <w:t xml:space="preserve">NоSQL </w:t>
+      </w:r>
+      <w:r>
+        <w:rPr>
+          <w:lang w:val="sr-Cyrl-BA"/>
+        </w:rPr>
+        <w:t>и</w:t>
+      </w:r>
+      <w:r>
+        <w:rPr>
+          <w:lang w:val="sr-Cyrl-BA"/>
+        </w:rPr>
+        <w:t xml:space="preserve"> </w:t>
       </w:r>
       <w:r>
         <w:t>SQL</w:t>
@@ -1686,7 +1695,7 @@
         <w:rPr>
           <w:lang w:val="sr-Cyrl-BA"/>
         </w:rPr>
-        <w:t>базе</w:t>
+        <w:t>сервера база</w:t>
       </w:r>
       <w:r>
         <w:rPr>
@@ -2218,7 +2227,13 @@
         <w:rPr>
           <w:lang w:val="sr-Cyrl-BA"/>
         </w:rPr>
-        <w:t xml:space="preserve">5.1   </w:t>
+        <w:t>4</w:t>
+      </w:r>
+      <w:r>
+        <w:rPr>
+          <w:lang w:val="sr-Cyrl-BA"/>
+        </w:rPr>
+        <w:t xml:space="preserve">.1   </w:t>
       </w:r>
       <w:r>
         <w:t xml:space="preserve">MongoDB CRUD </w:t>
@@ -2258,7 +2273,13 @@
         <w:rPr>
           <w:lang w:val="sr-Cyrl-BA"/>
         </w:rPr>
-        <w:t xml:space="preserve">5.2   </w:t>
+        <w:t>4</w:t>
+      </w:r>
+      <w:r>
+        <w:rPr>
+          <w:lang w:val="sr-Cyrl-BA"/>
+        </w:rPr>
+        <w:t xml:space="preserve">.2   </w:t>
       </w:r>
       <w:r>
         <w:rPr>
@@ -2295,7 +2316,13 @@
         <w:rPr>
           <w:lang w:val="sr-Cyrl-BA"/>
         </w:rPr>
-        <w:t>5.3   Дискусија</w:t>
+        <w:t>4</w:t>
+      </w:r>
+      <w:r>
+        <w:rPr>
+          <w:lang w:val="sr-Cyrl-BA"/>
+        </w:rPr>
+        <w:t>.3   Дискусија</w:t>
       </w:r>
       <w:r>
         <w:rPr>
@@ -2407,12 +2434,6 @@
         </w:rPr>
         <w:t>7</w:t>
       </w:r>
-    </w:p>
-    <w:p>
-      <w:pPr>
-        <w:ind w:left="425" w:firstLine="0"/>
-        <w:jc w:val="left"/>
-      </w:pPr>
     </w:p>
     <w:p>
       <w:pPr>
@@ -3237,7 +3258,7 @@
         <w:tblStyle w:val="TableGrid"/>
         <w:tblW w:w="0" w:type="auto"/>
         <w:jc w:val="center"/>
-        <w:tblLook w:val="04A0" w:firstRow="1" w:lastRow="0" w:firstColumn="1" w:lastColumn="0" w:noHBand="0" w:noVBand="1"/>
+        <w:tblLook w:val="04A0"/>
       </w:tblPr>
       <w:tblGrid>
         <w:gridCol w:w="1674"/>
@@ -4028,20 +4049,1008 @@
     </w:p>
     <w:p>
       <w:pPr>
+        <w:pStyle w:val="Heading2"/>
+        <w:rPr>
+          <w:lang w:val="sr-Cyrl-BA"/>
+        </w:rPr>
+      </w:pPr>
+      <w:r>
+        <w:rPr>
+          <w:lang w:val="sr-Cyrl-BA"/>
+        </w:rPr>
+        <w:lastRenderedPageBreak/>
+        <w:t xml:space="preserve">2.3 </w:t>
+      </w:r>
+      <w:r>
+        <w:rPr>
+          <w:lang w:val="sr-Cyrl-BA"/>
+        </w:rPr>
+        <w:t>Специфичности</w:t>
+      </w:r>
+      <w:r>
+        <w:rPr>
+          <w:lang w:val="sr-Cyrl-BA"/>
+        </w:rPr>
+        <w:t xml:space="preserve"> </w:t>
+      </w:r>
+      <w:r>
+        <w:t xml:space="preserve">SQL </w:t>
+      </w:r>
+      <w:r>
+        <w:rPr>
+          <w:lang w:val="sr-Cyrl-BA"/>
+        </w:rPr>
+        <w:t xml:space="preserve">и </w:t>
+      </w:r>
+      <w:r>
+        <w:t>No</w:t>
+      </w:r>
+      <w:r>
+        <w:t>SQL</w:t>
+      </w:r>
+      <w:r>
+        <w:rPr>
+          <w:lang w:val="sr-Cyrl-BA"/>
+        </w:rPr>
+        <w:t xml:space="preserve"> сервера база података</w:t>
+      </w:r>
+    </w:p>
+    <w:p>
+      <w:pPr>
+        <w:rPr>
+          <w:lang w:val="sr-Cyrl-BA"/>
+        </w:rPr>
+      </w:pPr>
+    </w:p>
+    <w:p>
+      <w:r>
+        <w:t xml:space="preserve">SQL </w:t>
+      </w:r>
+      <w:r>
+        <w:rPr>
+          <w:lang/>
+        </w:rPr>
+        <w:t>базе података представљају релационе базе података. Релационе базе података користе релације (табеле) за складиштење података. Релација (табела) у релационим базама података се састоји од колона и редова.</w:t>
+      </w:r>
+      <w:r>
+        <w:rPr>
+          <w:lang/>
+        </w:rPr>
+        <w:t xml:space="preserve"> За приступ подацима у </w:t>
+      </w:r>
+      <w:r>
+        <w:t xml:space="preserve">SQL </w:t>
+      </w:r>
+      <w:r>
+        <w:rPr>
+          <w:lang/>
+        </w:rPr>
+        <w:t xml:space="preserve">базама података користи се структуирани упитни језик (енг. </w:t>
+      </w:r>
+      <w:r>
+        <w:rPr>
+          <w:i/>
+        </w:rPr>
+        <w:t>Structured Query Language</w:t>
+      </w:r>
+      <w:r>
+        <w:rPr>
+          <w:lang/>
+        </w:rPr>
+        <w:t>)</w:t>
+      </w:r>
+      <w:r>
+        <w:t>.[4]</w:t>
+      </w:r>
+    </w:p>
+    <w:p>
+      <w:pPr>
+        <w:rPr>
+          <w:lang/>
+        </w:rPr>
+      </w:pPr>
+    </w:p>
+    <w:p>
+      <w:r>
+        <w:rPr>
+          <w:lang/>
+        </w:rPr>
+        <w:t xml:space="preserve">Основне караткеристике </w:t>
+      </w:r>
+      <w:r>
+        <w:t xml:space="preserve">SQL </w:t>
+      </w:r>
+      <w:r>
+        <w:rPr>
+          <w:lang/>
+        </w:rPr>
+        <w:t>сервера база података су:</w:t>
+      </w:r>
+      <w:r>
+        <w:t xml:space="preserve"> [2]</w:t>
+      </w:r>
+    </w:p>
+    <w:p>
+      <w:pPr>
+        <w:pStyle w:val="ListParagraph"/>
+        <w:numPr>
+          <w:ilvl w:val="0"/>
+          <w:numId w:val="3"/>
+        </w:numPr>
+        <w:rPr>
+          <w:lang/>
+        </w:rPr>
+      </w:pPr>
+      <w:r>
+        <w:rPr>
+          <w:lang/>
+        </w:rPr>
+        <w:t>релационе базе података се састоје од релација (табела) које садрже податке;</w:t>
+      </w:r>
+    </w:p>
+    <w:p>
+      <w:pPr>
+        <w:pStyle w:val="ListParagraph"/>
+        <w:numPr>
+          <w:ilvl w:val="0"/>
+          <w:numId w:val="3"/>
+        </w:numPr>
+        <w:rPr>
+          <w:lang/>
+        </w:rPr>
+      </w:pPr>
+      <w:r>
+        <w:rPr>
+          <w:lang/>
+        </w:rPr>
+        <w:t>свака табела садржи једну или више категорија података садржаних у колонама;</w:t>
+      </w:r>
+    </w:p>
+    <w:p>
+      <w:pPr>
+        <w:pStyle w:val="ListParagraph"/>
+        <w:numPr>
+          <w:ilvl w:val="0"/>
+          <w:numId w:val="3"/>
+        </w:numPr>
+        <w:rPr>
+          <w:lang/>
+        </w:rPr>
+      </w:pPr>
+      <w:r>
+        <w:rPr>
+          <w:lang/>
+        </w:rPr>
+        <w:t>свака ред у табели садржи један јединствени кључ – примарни кључ;</w:t>
+      </w:r>
+    </w:p>
+    <w:p>
+      <w:pPr>
+        <w:pStyle w:val="ListParagraph"/>
+        <w:numPr>
+          <w:ilvl w:val="0"/>
+          <w:numId w:val="3"/>
+        </w:numPr>
+        <w:rPr>
+          <w:lang/>
+        </w:rPr>
+      </w:pPr>
+      <w:r>
+        <w:rPr>
+          <w:lang/>
+        </w:rPr>
+        <w:t>корисници могу приступити подацима унутар базе података без познавања</w:t>
+      </w:r>
+      <w:r>
+        <w:rPr>
+          <w:lang/>
+        </w:rPr>
+        <w:t xml:space="preserve"> саме структуре табеле базе података.</w:t>
+      </w:r>
+    </w:p>
+    <w:p>
+      <w:pPr>
+        <w:rPr>
+          <w:b/>
+          <w:lang/>
+        </w:rPr>
+      </w:pPr>
+    </w:p>
+    <w:p>
+      <w:r>
+        <w:rPr>
+          <w:lang/>
+        </w:rPr>
+        <w:t xml:space="preserve">Нека од ограничења код </w:t>
+      </w:r>
+      <w:r>
+        <w:t xml:space="preserve">SQL </w:t>
+      </w:r>
+      <w:r>
+        <w:rPr>
+          <w:lang/>
+        </w:rPr>
+        <w:t xml:space="preserve">сервера база података огледају се у </w:t>
+      </w:r>
+      <w:r>
+        <w:rPr>
+          <w:lang/>
+        </w:rPr>
+        <w:t>комплексности</w:t>
+      </w:r>
+      <w:r>
+        <w:rPr>
+          <w:b/>
+          <w:lang/>
+        </w:rPr>
+        <w:t xml:space="preserve"> </w:t>
+      </w:r>
+      <w:r>
+        <w:rPr>
+          <w:lang/>
+        </w:rPr>
+        <w:t xml:space="preserve">и </w:t>
+      </w:r>
+      <w:r>
+        <w:rPr>
+          <w:lang/>
+        </w:rPr>
+        <w:t>скалабилност</w:t>
+      </w:r>
+      <w:r>
+        <w:rPr>
+          <w:lang/>
+        </w:rPr>
+        <w:t xml:space="preserve">и. Комплексност се односи на ситуације у којима одређени подаци не могу да се смјесте у тренутну структуру базе података. У том случају поновно дизајнирање структуре базе података је неопходно чиме се повећава и њена комплексност. </w:t>
+      </w:r>
+      <w:r>
+        <w:rPr>
+          <w:lang/>
+        </w:rPr>
+        <w:t>Приликом скалирања релациона база података мора бити расподјељена на више сервера.</w:t>
+      </w:r>
+      <w:r>
+        <w:rPr>
+          <w:lang/>
+        </w:rPr>
+        <w:t xml:space="preserve"> Обрађивање података из табела које се налазе на више сервера представља јако комплексан задатак.</w:t>
+      </w:r>
+      <w:r>
+        <w:t>[4]</w:t>
+      </w:r>
+    </w:p>
+    <w:p/>
+    <w:p>
+      <w:r>
+        <w:t>NoSQL</w:t>
+      </w:r>
+      <w:r>
+        <w:rPr>
+          <w:lang/>
+        </w:rPr>
+        <w:t xml:space="preserve"> базе података не захтјевају фиксну шему табеле, избјегавајући тиме операције придруживања (енг. </w:t>
+      </w:r>
+      <w:r>
+        <w:rPr>
+          <w:i/>
+        </w:rPr>
+        <w:t>join operations</w:t>
+      </w:r>
+      <w:r>
+        <w:rPr>
+          <w:lang/>
+        </w:rPr>
+        <w:t>)</w:t>
+      </w:r>
+      <w:r>
+        <w:t xml:space="preserve"> </w:t>
+      </w:r>
+      <w:r>
+        <w:rPr>
+          <w:lang/>
+        </w:rPr>
+        <w:t xml:space="preserve">чиме се типично хоризонтално скалирају. </w:t>
+      </w:r>
+      <w:r>
+        <w:rPr>
+          <w:lang/>
+        </w:rPr>
+        <w:t xml:space="preserve">Код </w:t>
+      </w:r>
+      <w:r>
+        <w:t>NoSQL</w:t>
+      </w:r>
+      <w:r>
+        <w:rPr>
+          <w:lang/>
+        </w:rPr>
+        <w:t xml:space="preserve"> подаци се могу смјештати без претходно дефинисане шеме базе података. Формат података се може промјенити у сваком тренутку без страха да ће се пореметити постојеће апликације. Ово омогућава огромну флексибилност апликација, која </w:t>
+      </w:r>
+      <w:r>
+        <w:rPr>
+          <w:lang/>
+        </w:rPr>
+        <w:t>на крају испоручује значајну пословну флексибилност.</w:t>
+      </w:r>
+      <w:r>
+        <w:t>[2]</w:t>
+      </w:r>
+    </w:p>
+    <w:p>
+      <w:pPr>
+        <w:rPr>
+          <w:lang/>
+        </w:rPr>
+      </w:pPr>
+    </w:p>
+    <w:p>
+      <w:r>
+        <w:rPr>
+          <w:lang/>
+        </w:rPr>
+        <w:t xml:space="preserve">Разлике </w:t>
+      </w:r>
+      <w:r>
+        <w:t xml:space="preserve">NoSQL </w:t>
+      </w:r>
+      <w:r>
+        <w:rPr>
+          <w:lang/>
+        </w:rPr>
+        <w:t xml:space="preserve">и </w:t>
+      </w:r>
+      <w:r>
+        <w:t>SQL</w:t>
+      </w:r>
+      <w:r>
+        <w:rPr>
+          <w:lang/>
+        </w:rPr>
+        <w:t xml:space="preserve"> база података</w:t>
+      </w:r>
+      <w:r>
+        <w:rPr>
+          <w:lang/>
+        </w:rPr>
+        <w:t>:</w:t>
+      </w:r>
+      <w:r>
+        <w:t xml:space="preserve"> [4]</w:t>
+      </w:r>
+    </w:p>
+    <w:p>
+      <w:pPr>
+        <w:pStyle w:val="ListParagraph"/>
+        <w:numPr>
+          <w:ilvl w:val="0"/>
+          <w:numId w:val="4"/>
+        </w:numPr>
+        <w:rPr>
+          <w:lang/>
+        </w:rPr>
+      </w:pPr>
+      <w:r>
+        <w:t xml:space="preserve">NoSQL </w:t>
+      </w:r>
+      <w:r>
+        <w:rPr>
+          <w:lang/>
+        </w:rPr>
+        <w:t>базе података генерално процесуирају податке знатно брже у односу на релационе базе података;</w:t>
+      </w:r>
+    </w:p>
+    <w:p>
+      <w:pPr>
+        <w:pStyle w:val="ListParagraph"/>
+        <w:numPr>
+          <w:ilvl w:val="0"/>
+          <w:numId w:val="4"/>
+        </w:numPr>
+        <w:rPr>
+          <w:lang/>
+        </w:rPr>
+      </w:pPr>
+      <w:r>
+        <w:t>NoSQL</w:t>
+      </w:r>
+      <w:r>
+        <w:rPr>
+          <w:lang/>
+        </w:rPr>
+        <w:t xml:space="preserve"> базе података су обично и брже у односу на релационе из разлога што им је модел података знатно једноставнији;</w:t>
+      </w:r>
+    </w:p>
+    <w:p>
+      <w:pPr>
+        <w:pStyle w:val="ListParagraph"/>
+        <w:numPr>
+          <w:ilvl w:val="0"/>
+          <w:numId w:val="4"/>
+        </w:numPr>
+        <w:rPr>
+          <w:lang/>
+        </w:rPr>
+      </w:pPr>
+      <w:r>
+        <w:rPr>
+          <w:lang/>
+        </w:rPr>
+        <w:t>ш</w:t>
+      </w:r>
+      <w:r>
+        <w:rPr>
+          <w:lang/>
+        </w:rPr>
+        <w:t xml:space="preserve">ема базе података је флексибилна </w:t>
+      </w:r>
+      <w:r>
+        <w:rPr>
+          <w:lang/>
+        </w:rPr>
+        <w:t>што представља значајну предност у односу на релационе базе података;</w:t>
+      </w:r>
+    </w:p>
+    <w:p>
+      <w:pPr>
+        <w:pStyle w:val="ListParagraph"/>
+        <w:numPr>
+          <w:ilvl w:val="0"/>
+          <w:numId w:val="4"/>
+        </w:numPr>
+        <w:rPr>
+          <w:lang/>
+        </w:rPr>
+      </w:pPr>
+      <w:r>
+        <w:rPr>
+          <w:lang/>
+        </w:rPr>
+        <w:t xml:space="preserve">у апликацијама гдје се користе комплексни упити </w:t>
+      </w:r>
+      <w:r>
+        <w:t xml:space="preserve">SQL </w:t>
+      </w:r>
+      <w:r>
+        <w:rPr>
+          <w:lang/>
+        </w:rPr>
+        <w:t xml:space="preserve">база података знатно предњачи у односу на </w:t>
+      </w:r>
+      <w:r>
+        <w:t>NoSQL;</w:t>
+      </w:r>
+    </w:p>
+    <w:p>
+      <w:pPr>
+        <w:pStyle w:val="ListParagraph"/>
+        <w:numPr>
+          <w:ilvl w:val="0"/>
+          <w:numId w:val="4"/>
+        </w:numPr>
+        <w:rPr>
+          <w:lang/>
+        </w:rPr>
+      </w:pPr>
+      <w:r>
+        <w:t xml:space="preserve">SQL </w:t>
+      </w:r>
+      <w:r>
+        <w:rPr>
+          <w:lang/>
+        </w:rPr>
+        <w:t xml:space="preserve">базе података су вертикално скалабилне док су </w:t>
+      </w:r>
+      <w:r>
+        <w:t xml:space="preserve">NoSQL </w:t>
+      </w:r>
+      <w:r>
+        <w:rPr>
+          <w:lang/>
+        </w:rPr>
+        <w:t>базе хоризонтално скалабилне;</w:t>
+      </w:r>
+    </w:p>
+    <w:p>
+      <w:pPr>
+        <w:pStyle w:val="ListParagraph"/>
+        <w:numPr>
+          <w:ilvl w:val="0"/>
+          <w:numId w:val="4"/>
+        </w:numPr>
+        <w:rPr>
+          <w:lang/>
+        </w:rPr>
+      </w:pPr>
+      <w:r>
+        <w:t xml:space="preserve">SQL </w:t>
+      </w:r>
+      <w:r>
+        <w:rPr>
+          <w:lang/>
+        </w:rPr>
+        <w:t xml:space="preserve">база истиче </w:t>
+      </w:r>
+      <w:r>
+        <w:t xml:space="preserve">ACID (Atomicity, Consistency, Isolation, Durability) svojstva dok </w:t>
+      </w:r>
+      <w:r>
+        <w:rPr>
+          <w:lang/>
+        </w:rPr>
+        <w:t>је</w:t>
+      </w:r>
+      <w:r>
+        <w:t xml:space="preserve"> NoSQL </w:t>
+      </w:r>
+      <w:r>
+        <w:rPr>
+          <w:lang/>
+        </w:rPr>
+        <w:t xml:space="preserve">база заснована на </w:t>
+      </w:r>
+      <w:r>
+        <w:t>CAP</w:t>
+      </w:r>
+      <w:r>
+        <w:rPr>
+          <w:lang/>
+        </w:rPr>
+        <w:t xml:space="preserve"> теореми (</w:t>
+      </w:r>
+      <w:r>
+        <w:t>Consistency,</w:t>
+      </w:r>
+      <w:r>
+        <w:rPr>
+          <w:i/>
+        </w:rPr>
+        <w:t xml:space="preserve"> </w:t>
+      </w:r>
+      <w:r>
+        <w:t>Availability Partition tolerance</w:t>
+      </w:r>
+      <w:r>
+        <w:rPr>
+          <w:lang/>
+        </w:rPr>
+        <w:t>).</w:t>
+      </w:r>
+    </w:p>
+    <w:p>
+      <w:pPr>
+        <w:pStyle w:val="Heading1"/>
+        <w:rPr>
+          <w:lang/>
+        </w:rPr>
+      </w:pPr>
+      <w:r>
+        <w:lastRenderedPageBreak/>
+        <w:t>3.</w:t>
+      </w:r>
+      <w:r>
+        <w:rPr>
+          <w:lang/>
+        </w:rPr>
+        <w:t xml:space="preserve"> </w:t>
+      </w:r>
+      <w:r>
+        <w:t xml:space="preserve"> </w:t>
+      </w:r>
+      <w:r>
+        <w:rPr>
+          <w:lang/>
+        </w:rPr>
+        <w:t>ДОКУМЕНТ БАЗИРАНЕ БАЗЕ ПОДАТАКА</w:t>
+      </w:r>
+    </w:p>
+    <w:p>
+      <w:pPr>
+        <w:ind w:firstLine="0"/>
+        <w:rPr>
+          <w:lang w:val="sr-Cyrl-BA"/>
+        </w:rPr>
+      </w:pPr>
+      <w:r>
+        <w:rPr>
+          <w:lang w:val="sr-Cyrl-BA"/>
+        </w:rPr>
+        <w:tab/>
+      </w:r>
+    </w:p>
+    <w:p>
+      <w:pPr>
+        <w:pStyle w:val="Heading2"/>
+      </w:pPr>
+      <w:r>
+        <w:t xml:space="preserve">3.1 </w:t>
+      </w:r>
+      <w:r>
+        <w:rPr>
+          <w:lang w:val="sr-Cyrl-BA"/>
+        </w:rPr>
+        <w:t>Преглед документ базираних база података</w:t>
+      </w:r>
+    </w:p>
+    <w:p/>
+    <w:p/>
+    <w:p>
+      <w:pPr>
         <w:ind w:firstLine="720"/>
         <w:jc w:val="left"/>
         <w:rPr>
-          <w:b/>
-          <w:sz w:val="28"/>
-          <w:szCs w:val="28"/>
-        </w:rPr>
-      </w:pPr>
-      <w:r>
-        <w:rPr>
-          <w:sz w:val="28"/>
-          <w:szCs w:val="28"/>
-        </w:rPr>
-        <w:lastRenderedPageBreak/>
+          <w:sz w:val="28"/>
+          <w:szCs w:val="28"/>
+          <w:lang/>
+        </w:rPr>
+      </w:pPr>
+    </w:p>
+    <w:p>
+      <w:pPr>
+        <w:ind w:firstLine="720"/>
+        <w:jc w:val="left"/>
+        <w:rPr>
+          <w:sz w:val="28"/>
+          <w:szCs w:val="28"/>
+          <w:lang/>
+        </w:rPr>
+      </w:pPr>
+    </w:p>
+    <w:p>
+      <w:pPr>
+        <w:ind w:firstLine="720"/>
+        <w:jc w:val="left"/>
+        <w:rPr>
+          <w:sz w:val="28"/>
+          <w:szCs w:val="28"/>
+          <w:lang/>
+        </w:rPr>
+      </w:pPr>
+    </w:p>
+    <w:p>
+      <w:pPr>
+        <w:ind w:firstLine="720"/>
+        <w:jc w:val="left"/>
+        <w:rPr>
+          <w:sz w:val="28"/>
+          <w:szCs w:val="28"/>
+          <w:lang/>
+        </w:rPr>
+      </w:pPr>
+    </w:p>
+    <w:p>
+      <w:pPr>
+        <w:ind w:firstLine="720"/>
+        <w:jc w:val="left"/>
+        <w:rPr>
+          <w:sz w:val="28"/>
+          <w:szCs w:val="28"/>
+          <w:lang/>
+        </w:rPr>
+      </w:pPr>
+    </w:p>
+    <w:p>
+      <w:pPr>
+        <w:ind w:firstLine="720"/>
+        <w:jc w:val="left"/>
+        <w:rPr>
+          <w:sz w:val="28"/>
+          <w:szCs w:val="28"/>
+          <w:lang/>
+        </w:rPr>
+      </w:pPr>
+    </w:p>
+    <w:p>
+      <w:pPr>
+        <w:ind w:firstLine="720"/>
+        <w:jc w:val="left"/>
+        <w:rPr>
+          <w:sz w:val="28"/>
+          <w:szCs w:val="28"/>
+          <w:lang/>
+        </w:rPr>
+      </w:pPr>
+    </w:p>
+    <w:p>
+      <w:pPr>
+        <w:ind w:firstLine="720"/>
+        <w:jc w:val="left"/>
+        <w:rPr>
+          <w:sz w:val="28"/>
+          <w:szCs w:val="28"/>
+          <w:lang/>
+        </w:rPr>
+      </w:pPr>
+    </w:p>
+    <w:p>
+      <w:pPr>
+        <w:ind w:firstLine="720"/>
+        <w:jc w:val="left"/>
+        <w:rPr>
+          <w:sz w:val="28"/>
+          <w:szCs w:val="28"/>
+          <w:lang/>
+        </w:rPr>
+      </w:pPr>
+    </w:p>
+    <w:p>
+      <w:pPr>
+        <w:ind w:firstLine="720"/>
+        <w:jc w:val="left"/>
+        <w:rPr>
+          <w:sz w:val="28"/>
+          <w:szCs w:val="28"/>
+          <w:lang/>
+        </w:rPr>
+      </w:pPr>
+    </w:p>
+    <w:p>
+      <w:pPr>
+        <w:ind w:firstLine="720"/>
+        <w:jc w:val="left"/>
+        <w:rPr>
+          <w:sz w:val="28"/>
+          <w:szCs w:val="28"/>
+          <w:lang/>
+        </w:rPr>
+      </w:pPr>
+    </w:p>
+    <w:p>
+      <w:pPr>
+        <w:ind w:firstLine="720"/>
+        <w:jc w:val="left"/>
+        <w:rPr>
+          <w:sz w:val="28"/>
+          <w:szCs w:val="28"/>
+          <w:lang/>
+        </w:rPr>
+      </w:pPr>
+    </w:p>
+    <w:p>
+      <w:pPr>
+        <w:ind w:firstLine="720"/>
+        <w:jc w:val="left"/>
+        <w:rPr>
+          <w:sz w:val="28"/>
+          <w:szCs w:val="28"/>
+          <w:lang/>
+        </w:rPr>
+      </w:pPr>
+    </w:p>
+    <w:p>
+      <w:pPr>
+        <w:ind w:firstLine="720"/>
+        <w:jc w:val="left"/>
+        <w:rPr>
+          <w:sz w:val="28"/>
+          <w:szCs w:val="28"/>
+          <w:lang/>
+        </w:rPr>
+      </w:pPr>
+    </w:p>
+    <w:p>
+      <w:pPr>
+        <w:ind w:firstLine="720"/>
+        <w:jc w:val="left"/>
+        <w:rPr>
+          <w:sz w:val="28"/>
+          <w:szCs w:val="28"/>
+          <w:lang/>
+        </w:rPr>
+      </w:pPr>
+    </w:p>
+    <w:p>
+      <w:pPr>
+        <w:ind w:firstLine="720"/>
+        <w:jc w:val="left"/>
+        <w:rPr>
+          <w:sz w:val="28"/>
+          <w:szCs w:val="28"/>
+          <w:lang/>
+        </w:rPr>
+      </w:pPr>
+    </w:p>
+    <w:p>
+      <w:pPr>
+        <w:ind w:firstLine="720"/>
+        <w:jc w:val="left"/>
+        <w:rPr>
+          <w:sz w:val="28"/>
+          <w:szCs w:val="28"/>
+          <w:lang/>
+        </w:rPr>
+      </w:pPr>
+    </w:p>
+    <w:p>
+      <w:pPr>
+        <w:ind w:firstLine="720"/>
+        <w:jc w:val="left"/>
+        <w:rPr>
+          <w:sz w:val="28"/>
+          <w:szCs w:val="28"/>
+          <w:lang/>
+        </w:rPr>
+      </w:pPr>
+    </w:p>
+    <w:p>
+      <w:pPr>
+        <w:ind w:firstLine="720"/>
+        <w:jc w:val="left"/>
+        <w:rPr>
+          <w:sz w:val="28"/>
+          <w:szCs w:val="28"/>
+          <w:lang/>
+        </w:rPr>
+      </w:pPr>
+    </w:p>
+    <w:p>
+      <w:pPr>
+        <w:ind w:firstLine="720"/>
+        <w:jc w:val="left"/>
+        <w:rPr>
+          <w:sz w:val="28"/>
+          <w:szCs w:val="28"/>
+          <w:lang/>
+        </w:rPr>
+      </w:pPr>
+    </w:p>
+    <w:p>
+      <w:pPr>
+        <w:ind w:firstLine="720"/>
+        <w:jc w:val="left"/>
+        <w:rPr>
+          <w:sz w:val="28"/>
+          <w:szCs w:val="28"/>
+          <w:lang/>
+        </w:rPr>
+      </w:pPr>
+    </w:p>
+    <w:p>
+      <w:pPr>
+        <w:ind w:firstLine="720"/>
+        <w:jc w:val="left"/>
+        <w:rPr>
+          <w:sz w:val="28"/>
+          <w:szCs w:val="28"/>
+          <w:lang/>
+        </w:rPr>
+      </w:pPr>
+    </w:p>
+    <w:p>
+      <w:pPr>
+        <w:ind w:firstLine="720"/>
+        <w:jc w:val="left"/>
+        <w:rPr>
+          <w:sz w:val="28"/>
+          <w:szCs w:val="28"/>
+          <w:lang/>
+        </w:rPr>
+      </w:pPr>
+    </w:p>
+    <w:p>
+      <w:pPr>
+        <w:ind w:firstLine="720"/>
+        <w:jc w:val="left"/>
+        <w:rPr>
+          <w:sz w:val="28"/>
+          <w:szCs w:val="28"/>
+          <w:lang/>
+        </w:rPr>
+      </w:pPr>
+    </w:p>
+    <w:p>
+      <w:pPr>
+        <w:ind w:firstLine="720"/>
+        <w:jc w:val="left"/>
+        <w:rPr>
+          <w:sz w:val="28"/>
+          <w:szCs w:val="28"/>
+          <w:lang/>
+        </w:rPr>
+      </w:pPr>
+    </w:p>
+    <w:p>
+      <w:pPr>
+        <w:ind w:firstLine="720"/>
+        <w:jc w:val="left"/>
+        <w:rPr>
+          <w:sz w:val="28"/>
+          <w:szCs w:val="28"/>
+          <w:lang/>
+        </w:rPr>
+      </w:pPr>
+    </w:p>
+    <w:p>
+      <w:pPr>
+        <w:ind w:firstLine="720"/>
+        <w:jc w:val="left"/>
+        <w:rPr>
+          <w:sz w:val="28"/>
+          <w:szCs w:val="28"/>
+          <w:lang/>
+        </w:rPr>
+      </w:pPr>
+    </w:p>
+    <w:p>
+      <w:pPr>
+        <w:ind w:firstLine="720"/>
+        <w:jc w:val="left"/>
+        <w:rPr>
+          <w:sz w:val="28"/>
+          <w:szCs w:val="28"/>
+          <w:lang/>
+        </w:rPr>
+      </w:pPr>
+    </w:p>
+    <w:p>
+      <w:pPr>
+        <w:ind w:firstLine="720"/>
+        <w:jc w:val="left"/>
+        <w:rPr>
+          <w:sz w:val="28"/>
+          <w:szCs w:val="28"/>
+          <w:lang/>
+        </w:rPr>
+      </w:pPr>
+    </w:p>
+    <w:p>
+      <w:pPr>
+        <w:ind w:firstLine="720"/>
+        <w:jc w:val="left"/>
+        <w:rPr>
+          <w:sz w:val="28"/>
+          <w:szCs w:val="28"/>
+          <w:lang/>
+        </w:rPr>
+      </w:pPr>
+    </w:p>
+    <w:p>
+      <w:pPr>
+        <w:ind w:firstLine="720"/>
+        <w:jc w:val="left"/>
+        <w:rPr>
+          <w:sz w:val="28"/>
+          <w:szCs w:val="28"/>
+          <w:lang/>
+        </w:rPr>
+      </w:pPr>
+    </w:p>
+    <w:p>
+      <w:pPr>
+        <w:ind w:firstLine="720"/>
+        <w:jc w:val="left"/>
+        <w:rPr>
+          <w:sz w:val="28"/>
+          <w:szCs w:val="28"/>
+          <w:lang/>
+        </w:rPr>
+      </w:pPr>
+    </w:p>
+    <w:p>
+      <w:pPr>
+        <w:ind w:firstLine="720"/>
+        <w:jc w:val="left"/>
+        <w:rPr>
+          <w:sz w:val="28"/>
+          <w:szCs w:val="28"/>
+          <w:lang/>
+        </w:rPr>
+      </w:pPr>
+    </w:p>
+    <w:p>
+      <w:pPr>
+        <w:ind w:firstLine="720"/>
+        <w:jc w:val="left"/>
+        <w:rPr>
+          <w:b/>
+          <w:sz w:val="28"/>
+          <w:szCs w:val="28"/>
+        </w:rPr>
+      </w:pPr>
+      <w:r>
+        <w:rPr>
+          <w:sz w:val="28"/>
+          <w:szCs w:val="28"/>
+        </w:rPr>
         <w:t>6</w:t>
       </w:r>
       <w:r>
@@ -4113,7 +5122,7 @@
         </w:rPr>
         <w:t xml:space="preserve">, </w:t>
       </w:r>
-      <w:hyperlink r:id="rId7" w:history="1">
+      <w:hyperlink r:id="rId6" w:history="1">
         <w:r>
           <w:rPr>
             <w:rStyle w:val="Hyperlink"/>
@@ -4174,7 +5183,7 @@
       <w:r>
         <w:t xml:space="preserve">,  </w:t>
       </w:r>
-      <w:hyperlink r:id="rId8" w:history="1">
+      <w:hyperlink r:id="rId7" w:history="1">
         <w:r>
           <w:rPr>
             <w:rStyle w:val="Hyperlink"/>
@@ -4195,7 +5204,7 @@
       <w:pPr>
         <w:ind w:firstLine="0"/>
         <w:rPr>
-          <w:szCs w:val="28"/>
+          <w:lang/>
         </w:rPr>
       </w:pPr>
       <w:r>
@@ -4213,7 +5222,7 @@
       <w:r>
         <w:t xml:space="preserve">, </w:t>
       </w:r>
-      <w:hyperlink r:id="rId9" w:history="1">
+      <w:hyperlink r:id="rId8" w:history="1">
         <w:r>
           <w:rPr>
             <w:rStyle w:val="Hyperlink"/>
@@ -4224,6 +5233,106 @@
       <w:r>
         <w:t>, посјећено: 17.07.2015.године.</w:t>
       </w:r>
+    </w:p>
+    <w:p>
+      <w:pPr>
+        <w:ind w:firstLine="0"/>
+        <w:rPr>
+          <w:lang/>
+        </w:rPr>
+      </w:pPr>
+    </w:p>
+    <w:p>
+      <w:pPr>
+        <w:ind w:firstLine="0"/>
+        <w:rPr>
+          <w:szCs w:val="28"/>
+        </w:rPr>
+      </w:pPr>
+      <w:r>
+        <w:rPr>
+          <w:szCs w:val="28"/>
+        </w:rPr>
+        <w:t>[</w:t>
+      </w:r>
+      <w:r>
+        <w:rPr>
+          <w:szCs w:val="28"/>
+          <w:lang/>
+        </w:rPr>
+        <w:t>4</w:t>
+      </w:r>
+      <w:r>
+        <w:rPr>
+          <w:szCs w:val="28"/>
+        </w:rPr>
+        <w:t xml:space="preserve">] </w:t>
+      </w:r>
+      <w:r>
+        <w:rPr>
+          <w:szCs w:val="28"/>
+          <w:lang w:val="sr-Latn-BA"/>
+        </w:rPr>
+        <w:t xml:space="preserve">MongoDB </w:t>
+      </w:r>
+      <w:r>
+        <w:rPr>
+          <w:szCs w:val="28"/>
+          <w:lang w:val="sr-Cyrl-BA"/>
+        </w:rPr>
+        <w:t>документација</w:t>
+      </w:r>
+      <w:r>
+        <w:rPr>
+          <w:szCs w:val="28"/>
+          <w:lang w:val="sr-Latn-BA"/>
+        </w:rPr>
+        <w:t xml:space="preserve">, </w:t>
+      </w:r>
+      <w:hyperlink r:id="rId9" w:history="1">
+        <w:r>
+          <w:rPr>
+            <w:rStyle w:val="Hyperlink"/>
+          </w:rPr>
+          <w:t>http://docs.mongodb.org/manual/</w:t>
+        </w:r>
+      </w:hyperlink>
+      <w:r>
+        <w:rPr>
+          <w:szCs w:val="28"/>
+          <w:lang w:val="sr-Latn-BA"/>
+        </w:rPr>
+        <w:t xml:space="preserve">, </w:t>
+      </w:r>
+      <w:r>
+        <w:rPr>
+          <w:szCs w:val="28"/>
+          <w:lang w:val="sr-Cyrl-BA"/>
+        </w:rPr>
+        <w:t>посљедња посјета септембар 201</w:t>
+      </w:r>
+      <w:r>
+        <w:rPr>
+          <w:szCs w:val="28"/>
+        </w:rPr>
+        <w:t>5</w:t>
+      </w:r>
+      <w:r>
+        <w:rPr>
+          <w:szCs w:val="28"/>
+          <w:lang w:val="sr-Cyrl-BA"/>
+        </w:rPr>
+        <w:t>.</w:t>
+      </w:r>
+    </w:p>
+    <w:p>
+      <w:pPr>
+        <w:ind w:firstLine="0"/>
+        <w:rPr>
+          <w:szCs w:val="28"/>
+          <w:lang/>
+        </w:rPr>
+      </w:pPr>
     </w:p>
     <w:sectPr>
       <w:pgSz w:w="12240" w:h="15840"/>
@@ -4236,7 +5345,7 @@
 </file>
 
 <file path=word/numbering.xml><?xml version="1.0" encoding="utf-8"?>
-<w:numbering xmlns:wpc="http://schemas.microsoft.com/office/word/2010/wordprocessingCanvas" xmlns:mc="http://schemas.openxmlformats.org/markup-compatibility/2006" xmlns:o="urn:schemas-microsoft-com:office:office" xmlns:r="http://schemas.openxmlformats.org/officeDocument/2006/relationships" xmlns:m="http://schemas.openxmlformats.org/officeDocument/2006/math" xmlns:v="urn:schemas-microsoft-com:vml" xmlns:wp14="http://schemas.microsoft.com/office/word/2010/wordprocessingDrawing" xmlns:wp="http://schemas.openxmlformats.org/drawingml/2006/wordprocessingDrawing" xmlns:w10="urn:schemas-microsoft-com:office:word" xmlns:w="http://schemas.openxmlformats.org/wordprocessingml/2006/main" xmlns:w14="http://schemas.microsoft.com/office/word/2010/wordml" xmlns:wpg="http://schemas.microsoft.com/office/word/2010/wordprocessingGroup" xmlns:wpi="http://schemas.microsoft.com/office/word/2010/wordprocessingInk" xmlns:wne="http://schemas.microsoft.com/office/word/2006/wordml" xmlns:wps="http://schemas.microsoft.com/office/word/2010/wordprocessingShape" mc:Ignorable="w14 wp14">
+<w:numbering xmlns:ve="http://schemas.openxmlformats.org/markup-compatibility/2006" xmlns:o="urn:schemas-microsoft-com:office:office" xmlns:r="http://schemas.openxmlformats.org/officeDocument/2006/relationships" xmlns:m="http://schemas.openxmlformats.org/officeDocument/2006/math" xmlns:v="urn:schemas-microsoft-com:vml" xmlns:wp="http://schemas.openxmlformats.org/drawingml/2006/wordprocessingDrawing" xmlns:w10="urn:schemas-microsoft-com:office:word" xmlns:w="http://schemas.openxmlformats.org/wordprocessingml/2006/main" xmlns:wne="http://schemas.microsoft.com/office/word/2006/wordml">
   <w:abstractNum w:abstractNumId="0">
     <w:nsid w:val="14C036C4"/>
     <w:multiLevelType w:val="hybridMultilevel"/>
@@ -4324,6 +5433,232 @@
     </w:lvl>
   </w:abstractNum>
   <w:abstractNum w:abstractNumId="1">
+    <w:nsid w:val="422F3D8E"/>
+    <w:multiLevelType w:val="hybridMultilevel"/>
+    <w:tmpl w:val="759A0210"/>
+    <w:lvl w:ilvl="0" w:tplc="04090001">
+      <w:start w:val="1"/>
+      <w:numFmt w:val="bullet"/>
+      <w:lvlText w:val=""/>
+      <w:lvlJc w:val="left"/>
+      <w:pPr>
+        <w:ind w:left="1287" w:hanging="360"/>
+      </w:pPr>
+      <w:rPr>
+        <w:rFonts w:ascii="Symbol" w:hAnsi="Symbol" w:hint="default"/>
+      </w:rPr>
+    </w:lvl>
+    <w:lvl w:ilvl="1" w:tplc="04090003" w:tentative="1">
+      <w:start w:val="1"/>
+      <w:numFmt w:val="bullet"/>
+      <w:lvlText w:val="o"/>
+      <w:lvlJc w:val="left"/>
+      <w:pPr>
+        <w:ind w:left="2007" w:hanging="360"/>
+      </w:pPr>
+      <w:rPr>
+        <w:rFonts w:ascii="Courier New" w:hAnsi="Courier New" w:cs="Courier New" w:hint="default"/>
+      </w:rPr>
+    </w:lvl>
+    <w:lvl w:ilvl="2" w:tplc="04090005" w:tentative="1">
+      <w:start w:val="1"/>
+      <w:numFmt w:val="bullet"/>
+      <w:lvlText w:val=""/>
+      <w:lvlJc w:val="left"/>
+      <w:pPr>
+        <w:ind w:left="2727" w:hanging="360"/>
+      </w:pPr>
+      <w:rPr>
+        <w:rFonts w:ascii="Wingdings" w:hAnsi="Wingdings" w:hint="default"/>
+      </w:rPr>
+    </w:lvl>
+    <w:lvl w:ilvl="3" w:tplc="04090001" w:tentative="1">
+      <w:start w:val="1"/>
+      <w:numFmt w:val="bullet"/>
+      <w:lvlText w:val=""/>
+      <w:lvlJc w:val="left"/>
+      <w:pPr>
+        <w:ind w:left="3447" w:hanging="360"/>
+      </w:pPr>
+      <w:rPr>
+        <w:rFonts w:ascii="Symbol" w:hAnsi="Symbol" w:hint="default"/>
+      </w:rPr>
+    </w:lvl>
+    <w:lvl w:ilvl="4" w:tplc="04090003" w:tentative="1">
+      <w:start w:val="1"/>
+      <w:numFmt w:val="bullet"/>
+      <w:lvlText w:val="o"/>
+      <w:lvlJc w:val="left"/>
+      <w:pPr>
+        <w:ind w:left="4167" w:hanging="360"/>
+      </w:pPr>
+      <w:rPr>
+        <w:rFonts w:ascii="Courier New" w:hAnsi="Courier New" w:cs="Courier New" w:hint="default"/>
+      </w:rPr>
+    </w:lvl>
+    <w:lvl w:ilvl="5" w:tplc="04090005" w:tentative="1">
+      <w:start w:val="1"/>
+      <w:numFmt w:val="bullet"/>
+      <w:lvlText w:val=""/>
+      <w:lvlJc w:val="left"/>
+      <w:pPr>
+        <w:ind w:left="4887" w:hanging="360"/>
+      </w:pPr>
+      <w:rPr>
+        <w:rFonts w:ascii="Wingdings" w:hAnsi="Wingdings" w:hint="default"/>
+      </w:rPr>
+    </w:lvl>
+    <w:lvl w:ilvl="6" w:tplc="04090001" w:tentative="1">
+      <w:start w:val="1"/>
+      <w:numFmt w:val="bullet"/>
+      <w:lvlText w:val=""/>
+      <w:lvlJc w:val="left"/>
+      <w:pPr>
+        <w:ind w:left="5607" w:hanging="360"/>
+      </w:pPr>
+      <w:rPr>
+        <w:rFonts w:ascii="Symbol" w:hAnsi="Symbol" w:hint="default"/>
+      </w:rPr>
+    </w:lvl>
+    <w:lvl w:ilvl="7" w:tplc="04090003" w:tentative="1">
+      <w:start w:val="1"/>
+      <w:numFmt w:val="bullet"/>
+      <w:lvlText w:val="o"/>
+      <w:lvlJc w:val="left"/>
+      <w:pPr>
+        <w:ind w:left="6327" w:hanging="360"/>
+      </w:pPr>
+      <w:rPr>
+        <w:rFonts w:ascii="Courier New" w:hAnsi="Courier New" w:cs="Courier New" w:hint="default"/>
+      </w:rPr>
+    </w:lvl>
+    <w:lvl w:ilvl="8" w:tplc="04090005" w:tentative="1">
+      <w:start w:val="1"/>
+      <w:numFmt w:val="bullet"/>
+      <w:lvlText w:val=""/>
+      <w:lvlJc w:val="left"/>
+      <w:pPr>
+        <w:ind w:left="7047" w:hanging="360"/>
+      </w:pPr>
+      <w:rPr>
+        <w:rFonts w:ascii="Wingdings" w:hAnsi="Wingdings" w:hint="default"/>
+      </w:rPr>
+    </w:lvl>
+  </w:abstractNum>
+  <w:abstractNum w:abstractNumId="2">
+    <w:nsid w:val="5CB30410"/>
+    <w:multiLevelType w:val="hybridMultilevel"/>
+    <w:tmpl w:val="1A707BDE"/>
+    <w:lvl w:ilvl="0" w:tplc="04090001">
+      <w:start w:val="1"/>
+      <w:numFmt w:val="bullet"/>
+      <w:lvlText w:val=""/>
+      <w:lvlJc w:val="left"/>
+      <w:pPr>
+        <w:ind w:left="1287" w:hanging="360"/>
+      </w:pPr>
+      <w:rPr>
+        <w:rFonts w:ascii="Symbol" w:hAnsi="Symbol" w:hint="default"/>
+      </w:rPr>
+    </w:lvl>
+    <w:lvl w:ilvl="1" w:tplc="04090003" w:tentative="1">
+      <w:start w:val="1"/>
+      <w:numFmt w:val="bullet"/>
+      <w:lvlText w:val="o"/>
+      <w:lvlJc w:val="left"/>
+      <w:pPr>
+        <w:ind w:left="2007" w:hanging="360"/>
+      </w:pPr>
+      <w:rPr>
+        <w:rFonts w:ascii="Courier New" w:hAnsi="Courier New" w:cs="Courier New" w:hint="default"/>
+      </w:rPr>
+    </w:lvl>
+    <w:lvl w:ilvl="2" w:tplc="04090005" w:tentative="1">
+      <w:start w:val="1"/>
+      <w:numFmt w:val="bullet"/>
+      <w:lvlText w:val=""/>
+      <w:lvlJc w:val="left"/>
+      <w:pPr>
+        <w:ind w:left="2727" w:hanging="360"/>
+      </w:pPr>
+      <w:rPr>
+        <w:rFonts w:ascii="Wingdings" w:hAnsi="Wingdings" w:hint="default"/>
+      </w:rPr>
+    </w:lvl>
+    <w:lvl w:ilvl="3" w:tplc="04090001" w:tentative="1">
+      <w:start w:val="1"/>
+      <w:numFmt w:val="bullet"/>
+      <w:lvlText w:val=""/>
+      <w:lvlJc w:val="left"/>
+      <w:pPr>
+        <w:ind w:left="3447" w:hanging="360"/>
+      </w:pPr>
+      <w:rPr>
+        <w:rFonts w:ascii="Symbol" w:hAnsi="Symbol" w:hint="default"/>
+      </w:rPr>
+    </w:lvl>
+    <w:lvl w:ilvl="4" w:tplc="04090003" w:tentative="1">
+      <w:start w:val="1"/>
+      <w:numFmt w:val="bullet"/>
+      <w:lvlText w:val="o"/>
+      <w:lvlJc w:val="left"/>
+      <w:pPr>
+        <w:ind w:left="4167" w:hanging="360"/>
+      </w:pPr>
+      <w:rPr>
+        <w:rFonts w:ascii="Courier New" w:hAnsi="Courier New" w:cs="Courier New" w:hint="default"/>
+      </w:rPr>
+    </w:lvl>
+    <w:lvl w:ilvl="5" w:tplc="04090005" w:tentative="1">
+      <w:start w:val="1"/>
+      <w:numFmt w:val="bullet"/>
+      <w:lvlText w:val=""/>
+      <w:lvlJc w:val="left"/>
+      <w:pPr>
+        <w:ind w:left="4887" w:hanging="360"/>
+      </w:pPr>
+      <w:rPr>
+        <w:rFonts w:ascii="Wingdings" w:hAnsi="Wingdings" w:hint="default"/>
+      </w:rPr>
+    </w:lvl>
+    <w:lvl w:ilvl="6" w:tplc="04090001" w:tentative="1">
+      <w:start w:val="1"/>
+      <w:numFmt w:val="bullet"/>
+      <w:lvlText w:val=""/>
+      <w:lvlJc w:val="left"/>
+      <w:pPr>
+        <w:ind w:left="5607" w:hanging="360"/>
+      </w:pPr>
+      <w:rPr>
+        <w:rFonts w:ascii="Symbol" w:hAnsi="Symbol" w:hint="default"/>
+      </w:rPr>
+    </w:lvl>
+    <w:lvl w:ilvl="7" w:tplc="04090003" w:tentative="1">
+      <w:start w:val="1"/>
+      <w:numFmt w:val="bullet"/>
+      <w:lvlText w:val="o"/>
+      <w:lvlJc w:val="left"/>
+      <w:pPr>
+        <w:ind w:left="6327" w:hanging="360"/>
+      </w:pPr>
+      <w:rPr>
+        <w:rFonts w:ascii="Courier New" w:hAnsi="Courier New" w:cs="Courier New" w:hint="default"/>
+      </w:rPr>
+    </w:lvl>
+    <w:lvl w:ilvl="8" w:tplc="04090005" w:tentative="1">
+      <w:start w:val="1"/>
+      <w:numFmt w:val="bullet"/>
+      <w:lvlText w:val=""/>
+      <w:lvlJc w:val="left"/>
+      <w:pPr>
+        <w:ind w:left="7047" w:hanging="360"/>
+      </w:pPr>
+      <w:rPr>
+        <w:rFonts w:ascii="Wingdings" w:hAnsi="Wingdings" w:hint="default"/>
+      </w:rPr>
+    </w:lvl>
+  </w:abstractNum>
+  <w:abstractNum w:abstractNumId="3">
     <w:nsid w:val="7D9F0E16"/>
     <w:multiLevelType w:val="hybridMultilevel"/>
     <w:tmpl w:val="9B523A46"/>
@@ -4416,13 +5751,19 @@
     <w:abstractNumId w:val="0"/>
   </w:num>
   <w:num w:numId="2">
+    <w:abstractNumId w:val="3"/>
+  </w:num>
+  <w:num w:numId="3">
     <w:abstractNumId w:val="1"/>
+  </w:num>
+  <w:num w:numId="4">
+    <w:abstractNumId w:val="2"/>
   </w:num>
 </w:numbering>
 </file>
 
 <file path=word/styles.xml><?xml version="1.0" encoding="utf-8"?>
-<w:styles xmlns:mc="http://schemas.openxmlformats.org/markup-compatibility/2006" xmlns:r="http://schemas.openxmlformats.org/officeDocument/2006/relationships" xmlns:w="http://schemas.openxmlformats.org/wordprocessingml/2006/main" xmlns:w14="http://schemas.microsoft.com/office/word/2010/wordml" mc:Ignorable="w14">
+<w:styles xmlns:r="http://schemas.openxmlformats.org/officeDocument/2006/relationships" xmlns:w="http://schemas.openxmlformats.org/wordprocessingml/2006/main">
   <w:docDefaults>
     <w:rPrDefault>
       <w:rPr>
@@ -4671,6 +6012,7 @@
     <w:uiPriority w:val="99"/>
     <w:semiHidden/>
     <w:unhideWhenUsed/>
+    <w:qFormat/>
     <w:tblPr>
       <w:tblInd w:w="0" w:type="dxa"/>
       <w:tblCellMar>
@@ -5416,7 +6758,7 @@
 </file>
 
 <file path=customXml/itemProps1.xml><?xml version="1.0" encoding="utf-8"?>
-<ds:datastoreItem xmlns:ds="http://schemas.openxmlformats.org/officeDocument/2006/customXml" ds:itemID="{820EB92E-D743-4379-8831-F07B39806FA0}">
+<ds:datastoreItem xmlns:ds="http://schemas.openxmlformats.org/officeDocument/2006/customXml" ds:itemID="{964A7F9B-FA18-473B-B4FD-7C9255E49F98}">
   <ds:schemaRefs>
     <ds:schemaRef ds:uri="http://schemas.openxmlformats.org/officeDocument/2006/bibliography"/>
   </ds:schemaRefs>

</xml_diff>

<commit_message>
#14 - Modified DOCX file.
</commit_message>
<xml_diff>
--- a/Documents/Diplomski_Rad_Aleksandar_Bjelosevic-4507.docx
+++ b/Documents/Diplomski_Rad_Aleksandar_Bjelosevic-4507.docx
@@ -4104,28 +4104,10 @@
     </w:p>
     <w:p>
       <w:r>
-        <w:t xml:space="preserve">SQL </w:t>
-      </w:r>
-      <w:r>
-        <w:rPr>
-          <w:lang/>
-        </w:rPr>
-        <w:t>базе података представљају релационе базе података. Релационе базе података користе релације (табеле) за складиштење података. Релација (табела) у релационим базама података се састоји од колона и редова.</w:t>
-      </w:r>
-      <w:r>
-        <w:rPr>
-          <w:lang/>
-        </w:rPr>
-        <w:t xml:space="preserve"> За приступ подацима у </w:t>
-      </w:r>
-      <w:r>
-        <w:t xml:space="preserve">SQL </w:t>
-      </w:r>
-      <w:r>
-        <w:rPr>
-          <w:lang/>
-        </w:rPr>
-        <w:t xml:space="preserve">базама података користи се структуирани упитни језик (енг. </w:t>
+        <w:t>SQL базе података представљају релационе базе података. Релационе базе података користе релације (табеле) за складиштење података. Релација (табела) у релационим базама података се састоји од колона и редова.</w:t>
+      </w:r>
+      <w:r>
+        <w:t xml:space="preserve"> За приступ подацима у SQL базама података користи се структуирани упитни језик (енг. </w:t>
       </w:r>
       <w:r>
         <w:rPr>
@@ -4134,37 +4116,13 @@
         <w:t>Structured Query Language</w:t>
       </w:r>
       <w:r>
-        <w:rPr>
-          <w:lang/>
-        </w:rPr>
-        <w:t>)</w:t>
-      </w:r>
-      <w:r>
-        <w:t>.[4]</w:t>
-      </w:r>
-    </w:p>
-    <w:p>
-      <w:pPr>
-        <w:rPr>
-          <w:lang/>
-        </w:rPr>
-      </w:pPr>
-    </w:p>
-    <w:p>
-      <w:r>
-        <w:rPr>
-          <w:lang/>
-        </w:rPr>
-        <w:t xml:space="preserve">Основне караткеристике </w:t>
-      </w:r>
-      <w:r>
-        <w:t xml:space="preserve">SQL </w:t>
-      </w:r>
-      <w:r>
-        <w:rPr>
-          <w:lang/>
-        </w:rPr>
-        <w:t>сервера база података су:</w:t>
+        <w:t>).[4]</w:t>
+      </w:r>
+    </w:p>
+    <w:p/>
+    <w:p>
+      <w:r>
+        <w:t>Основне караткеристике SQL сервера база података су:</w:t>
       </w:r>
       <w:r>
         <w:t xml:space="preserve"> [2]</w:t>
@@ -4177,14 +4135,8 @@
           <w:ilvl w:val="0"/>
           <w:numId w:val="3"/>
         </w:numPr>
-        <w:rPr>
-          <w:lang/>
-        </w:rPr>
-      </w:pPr>
-      <w:r>
-        <w:rPr>
-          <w:lang/>
-        </w:rPr>
+      </w:pPr>
+      <w:r>
         <w:t>релационе базе података се састоје од релација (табела) које садрже податке;</w:t>
       </w:r>
     </w:p>
@@ -4195,14 +4147,8 @@
           <w:ilvl w:val="0"/>
           <w:numId w:val="3"/>
         </w:numPr>
-        <w:rPr>
-          <w:lang/>
-        </w:rPr>
-      </w:pPr>
-      <w:r>
-        <w:rPr>
-          <w:lang/>
-        </w:rPr>
+      </w:pPr>
+      <w:r>
         <w:t>свака табела садржи једну или више категорија података садржаних у колонама;</w:t>
       </w:r>
     </w:p>
@@ -4213,14 +4159,8 @@
           <w:ilvl w:val="0"/>
           <w:numId w:val="3"/>
         </w:numPr>
-        <w:rPr>
-          <w:lang/>
-        </w:rPr>
-      </w:pPr>
-      <w:r>
-        <w:rPr>
-          <w:lang/>
-        </w:rPr>
+      </w:pPr>
+      <w:r>
         <w:t>свака ред у табели садржи један јединствени кључ – примарни кључ;</w:t>
       </w:r>
     </w:p>
@@ -4231,20 +4171,11 @@
           <w:ilvl w:val="0"/>
           <w:numId w:val="3"/>
         </w:numPr>
-        <w:rPr>
-          <w:lang/>
-        </w:rPr>
-      </w:pPr>
-      <w:r>
-        <w:rPr>
-          <w:lang/>
-        </w:rPr>
+      </w:pPr>
+      <w:r>
         <w:t>корисници могу приступити подацима унутар базе података без познавања</w:t>
       </w:r>
       <w:r>
-        <w:rPr>
-          <w:lang/>
-        </w:rPr>
         <w:t xml:space="preserve"> саме структуре табеле базе података.</w:t>
       </w:r>
     </w:p>
@@ -4252,67 +4183,35 @@
       <w:pPr>
         <w:rPr>
           <w:b/>
-          <w:lang/>
-        </w:rPr>
-      </w:pPr>
-    </w:p>
-    <w:p>
-      <w:r>
-        <w:rPr>
-          <w:lang/>
-        </w:rPr>
-        <w:t xml:space="preserve">Нека од ограничења код </w:t>
-      </w:r>
-      <w:r>
-        <w:t xml:space="preserve">SQL </w:t>
-      </w:r>
-      <w:r>
-        <w:rPr>
-          <w:lang/>
-        </w:rPr>
-        <w:t xml:space="preserve">сервера база података огледају се у </w:t>
-      </w:r>
-      <w:r>
-        <w:rPr>
-          <w:lang/>
-        </w:rPr>
+        </w:rPr>
+      </w:pPr>
+    </w:p>
+    <w:p>
+      <w:r>
+        <w:t xml:space="preserve">Нека од ограничења код SQL сервера база података огледају се у </w:t>
+      </w:r>
+      <w:r>
         <w:t>комплексности</w:t>
       </w:r>
       <w:r>
         <w:rPr>
           <w:b/>
-          <w:lang/>
         </w:rPr>
         <w:t xml:space="preserve"> </w:t>
       </w:r>
       <w:r>
-        <w:rPr>
-          <w:lang/>
-        </w:rPr>
         <w:t xml:space="preserve">и </w:t>
       </w:r>
       <w:r>
-        <w:rPr>
-          <w:lang/>
-        </w:rPr>
         <w:t>скалабилност</w:t>
       </w:r>
       <w:r>
-        <w:rPr>
-          <w:lang/>
-        </w:rPr>
         <w:t xml:space="preserve">и. Комплексност се односи на ситуације у којима одређени подаци не могу да се смјесте у тренутну структуру базе података. У том случају поновно дизајнирање структуре базе података је неопходно чиме се повећава и њена комплексност. </w:t>
       </w:r>
       <w:r>
-        <w:rPr>
-          <w:lang/>
-        </w:rPr>
         <w:t>Приликом скалирања релациона база података мора бити расподјељена на више сервера.</w:t>
       </w:r>
       <w:r>
-        <w:rPr>
-          <w:lang/>
-        </w:rPr>
         <w:t xml:space="preserve"> Обрађивање података из табела које се налазе на више сервера представља јако комплексан задатак.</w:t>
       </w:r>
       <w:r>
@@ -4322,13 +4221,7 @@
     <w:p/>
     <w:p>
       <w:r>
-        <w:t>NoSQL</w:t>
-      </w:r>
-      <w:r>
-        <w:rPr>
-          <w:lang/>
-        </w:rPr>
-        <w:t xml:space="preserve"> базе података не захтјевају фиксну шему табеле, избјегавајући тиме операције придруживања (енг. </w:t>
+        <w:t xml:space="preserve">NoSQL базе података не захтјевају фиксну шему табеле, избјегавајући тиме операције придруживања (енг. </w:t>
       </w:r>
       <w:r>
         <w:rPr>
@@ -4337,81 +4230,33 @@
         <w:t>join operations</w:t>
       </w:r>
       <w:r>
-        <w:rPr>
-          <w:lang/>
-        </w:rPr>
-        <w:t>)</w:t>
-      </w:r>
-      <w:r>
-        <w:t xml:space="preserve"> </w:t>
-      </w:r>
-      <w:r>
-        <w:rPr>
-          <w:lang/>
-        </w:rPr>
-        <w:t xml:space="preserve">чиме се типично хоризонтално скалирају. </w:t>
-      </w:r>
-      <w:r>
-        <w:rPr>
-          <w:lang/>
-        </w:rPr>
-        <w:t xml:space="preserve">Код </w:t>
-      </w:r>
-      <w:r>
-        <w:t>NoSQL</w:t>
-      </w:r>
-      <w:r>
-        <w:rPr>
-          <w:lang/>
-        </w:rPr>
-        <w:t xml:space="preserve"> подаци се могу смјештати без претходно дефинисане шеме базе података. Формат података се може промјенити у сваком тренутку без страха да ће се пореметити постојеће апликације. Ово омогућава огромну флексибилност апликација, која </w:t>
-      </w:r>
-      <w:r>
-        <w:rPr>
-          <w:lang/>
-        </w:rPr>
+        <w:t xml:space="preserve">) чиме се типично хоризонтално скалирају. </w:t>
+      </w:r>
+      <w:r>
+        <w:t xml:space="preserve">Код NoSQL подаци се могу смјештати без претходно дефинисане шеме базе података. Формат података се може промјенити у сваком тренутку без страха да ће се пореметити постојеће апликације. Ово омогућава огромну флексибилност апликација, која </w:t>
+      </w:r>
+      <w:r>
         <w:t>на крају испоручује значајну пословну флексибилност.</w:t>
       </w:r>
       <w:r>
         <w:t>[2]</w:t>
       </w:r>
     </w:p>
-    <w:p>
-      <w:pPr>
-        <w:rPr>
-          <w:lang/>
-        </w:rPr>
-      </w:pPr>
-    </w:p>
-    <w:p>
-      <w:r>
-        <w:rPr>
-          <w:lang/>
-        </w:rPr>
-        <w:t xml:space="preserve">Разлике </w:t>
-      </w:r>
-      <w:r>
-        <w:t xml:space="preserve">NoSQL </w:t>
-      </w:r>
-      <w:r>
-        <w:rPr>
-          <w:lang/>
-        </w:rPr>
+    <w:p/>
+    <w:p>
+      <w:r>
+        <w:t xml:space="preserve">Разлике NoSQL </w:t>
+      </w:r>
+      <w:r>
         <w:t xml:space="preserve">и </w:t>
       </w:r>
       <w:r>
         <w:t>SQL</w:t>
       </w:r>
       <w:r>
-        <w:rPr>
-          <w:lang/>
-        </w:rPr>
         <w:t xml:space="preserve"> база података</w:t>
       </w:r>
       <w:r>
-        <w:rPr>
-          <w:lang/>
-        </w:rPr>
         <w:t>:</w:t>
       </w:r>
       <w:r>
@@ -4425,18 +4270,9 @@
           <w:ilvl w:val="0"/>
           <w:numId w:val="4"/>
         </w:numPr>
-        <w:rPr>
-          <w:lang/>
-        </w:rPr>
-      </w:pPr>
-      <w:r>
-        <w:t xml:space="preserve">NoSQL </w:t>
-      </w:r>
-      <w:r>
-        <w:rPr>
-          <w:lang/>
-        </w:rPr>
-        <w:t>базе података генерално процесуирају податке знатно брже у односу на релационе базе података;</w:t>
+      </w:pPr>
+      <w:r>
+        <w:t>NoSQL базе података генерално процесуирају податке знатно брже у односу на релационе базе података;</w:t>
       </w:r>
     </w:p>
     <w:p>
@@ -4446,18 +4282,9 @@
           <w:ilvl w:val="0"/>
           <w:numId w:val="4"/>
         </w:numPr>
-        <w:rPr>
-          <w:lang/>
-        </w:rPr>
-      </w:pPr>
-      <w:r>
-        <w:t>NoSQL</w:t>
-      </w:r>
-      <w:r>
-        <w:rPr>
-          <w:lang/>
-        </w:rPr>
-        <w:t xml:space="preserve"> базе података су обично и брже у односу на релационе из разлога што им је модел података знатно једноставнији;</w:t>
+      </w:pPr>
+      <w:r>
+        <w:t>NoSQL базе података су обично и брже у односу на релационе из разлога што им је модел података знатно једноставнији;</w:t>
       </w:r>
     </w:p>
     <w:p>
@@ -4467,26 +4294,14 @@
           <w:ilvl w:val="0"/>
           <w:numId w:val="4"/>
         </w:numPr>
-        <w:rPr>
-          <w:lang/>
-        </w:rPr>
-      </w:pPr>
-      <w:r>
-        <w:rPr>
-          <w:lang/>
-        </w:rPr>
+      </w:pPr>
+      <w:r>
         <w:t>ш</w:t>
       </w:r>
       <w:r>
-        <w:rPr>
-          <w:lang/>
-        </w:rPr>
         <w:t xml:space="preserve">ема базе података је флексибилна </w:t>
       </w:r>
       <w:r>
-        <w:rPr>
-          <w:lang/>
-        </w:rPr>
         <w:t>што представља значајну предност у односу на релационе базе података;</w:t>
       </w:r>
     </w:p>
@@ -4497,27 +4312,9 @@
           <w:ilvl w:val="0"/>
           <w:numId w:val="4"/>
         </w:numPr>
-        <w:rPr>
-          <w:lang/>
-        </w:rPr>
-      </w:pPr>
-      <w:r>
-        <w:rPr>
-          <w:lang/>
-        </w:rPr>
-        <w:t xml:space="preserve">у апликацијама гдје се користе комплексни упити </w:t>
-      </w:r>
-      <w:r>
-        <w:t xml:space="preserve">SQL </w:t>
-      </w:r>
-      <w:r>
-        <w:rPr>
-          <w:lang/>
-        </w:rPr>
-        <w:t xml:space="preserve">база података знатно предњачи у односу на </w:t>
-      </w:r>
-      <w:r>
-        <w:t>NoSQL;</w:t>
+      </w:pPr>
+      <w:r>
+        <w:t>у апликацијама гдје се користе комплексни упити SQL база података знатно предњачи у односу на NoSQL;</w:t>
       </w:r>
     </w:p>
     <w:p>
@@ -4527,27 +4324,9 @@
           <w:ilvl w:val="0"/>
           <w:numId w:val="4"/>
         </w:numPr>
-        <w:rPr>
-          <w:lang/>
-        </w:rPr>
-      </w:pPr>
-      <w:r>
-        <w:t xml:space="preserve">SQL </w:t>
-      </w:r>
-      <w:r>
-        <w:rPr>
-          <w:lang/>
-        </w:rPr>
-        <w:t xml:space="preserve">базе података су вертикално скалабилне док су </w:t>
-      </w:r>
-      <w:r>
-        <w:t xml:space="preserve">NoSQL </w:t>
-      </w:r>
-      <w:r>
-        <w:rPr>
-          <w:lang/>
-        </w:rPr>
-        <w:t>базе хоризонтално скалабилне;</w:t>
+      </w:pPr>
+      <w:r>
+        <w:t>SQL базе података су вертикално скалабилне док су NoSQL базе хоризонтално скалабилне;</w:t>
       </w:r>
     </w:p>
     <w:p>
@@ -4557,10 +4336,592 @@
           <w:ilvl w:val="0"/>
           <w:numId w:val="4"/>
         </w:numPr>
-        <w:rPr>
-          <w:lang/>
-        </w:rPr>
-      </w:pPr>
+      </w:pPr>
+      <w:r>
+        <w:t xml:space="preserve">SQL база истиче ACID (Atomicity, Consistency, Isolation, Durability) svojstva dok је NoSQL база заснована на </w:t>
+      </w:r>
+      <w:r>
+        <w:t>CAP</w:t>
+      </w:r>
+      <w:r>
+        <w:t xml:space="preserve"> теореми (</w:t>
+      </w:r>
+      <w:r>
+        <w:t>Consistency,</w:t>
+      </w:r>
+      <w:r>
+        <w:rPr>
+          <w:i/>
+        </w:rPr>
+        <w:t xml:space="preserve"> </w:t>
+      </w:r>
+      <w:r>
+        <w:t>Availability Partition tolerance</w:t>
+      </w:r>
+      <w:r>
+        <w:t>).</w:t>
+      </w:r>
+    </w:p>
+    <w:p>
+      <w:pPr>
+        <w:pStyle w:val="Heading1"/>
+      </w:pPr>
+      <w:r>
+        <w:lastRenderedPageBreak/>
+        <w:t>3.  ДОКУМЕНТ БАЗИРАНЕ БАЗЕ ПОДАТАКА</w:t>
+      </w:r>
+    </w:p>
+    <w:p>
+      <w:pPr>
+        <w:ind w:firstLine="0"/>
+        <w:rPr>
+          <w:lang w:val="sr-Cyrl-BA"/>
+        </w:rPr>
+      </w:pPr>
+      <w:r>
+        <w:rPr>
+          <w:lang w:val="sr-Cyrl-BA"/>
+        </w:rPr>
+        <w:tab/>
+      </w:r>
+    </w:p>
+    <w:p>
+      <w:pPr>
+        <w:pStyle w:val="Heading2"/>
+      </w:pPr>
+      <w:r>
+        <w:t xml:space="preserve">3.1 </w:t>
+      </w:r>
+      <w:r>
+        <w:rPr>
+          <w:lang w:val="sr-Cyrl-BA"/>
+        </w:rPr>
+        <w:t>Преглед документ базираних база података</w:t>
+      </w:r>
+    </w:p>
+    <w:p/>
+    <w:p>
+      <w:r>
+        <w:rPr>
+          <w:lang/>
+        </w:rPr>
+        <w:t xml:space="preserve">Као што смо раније навели, документ базиране базе података користе документе за склатиштење  података за разлику од релационих које користе табеле. Подаци у документима могу бити сериализовани у различитим форматима. Неки од формата су: </w:t>
+      </w:r>
+      <w:r>
+        <w:t xml:space="preserve">XML, YAML, JSON </w:t>
+      </w:r>
+      <w:r>
+        <w:rPr>
+          <w:lang/>
+        </w:rPr>
+        <w:t xml:space="preserve">и </w:t>
+      </w:r>
+      <w:r>
+        <w:t xml:space="preserve">BSON. </w:t>
+      </w:r>
+      <w:r>
+        <w:rPr>
+          <w:lang/>
+        </w:rPr>
+        <w:t xml:space="preserve">Документима се приступа преко јединственог кључа који је везан за специфични документ. Овај кључ је престављен преко јединственог низа слова, јединственог идентификатора ресурса (енг. </w:t>
+      </w:r>
+      <w:r>
+        <w:rPr>
+          <w:i/>
+        </w:rPr>
+        <w:t>Uniform resource identifier</w:t>
+      </w:r>
+      <w:r>
+        <w:rPr>
+          <w:lang/>
+        </w:rPr>
+        <w:t>)</w:t>
+      </w:r>
+      <w:r>
+        <w:t xml:space="preserve"> </w:t>
+      </w:r>
+      <w:r>
+        <w:rPr>
+          <w:lang/>
+        </w:rPr>
+        <w:t xml:space="preserve">или јединствне путање. Типично, база података индексира овај кључ како би се повећала брзина приступа документима. </w:t>
+      </w:r>
+      <w:r>
+        <w:t>[4]</w:t>
+      </w:r>
+    </w:p>
+    <w:p>
+      <w:pPr>
+        <w:ind w:firstLine="0"/>
+        <w:rPr>
+          <w:lang/>
+        </w:rPr>
+      </w:pPr>
+      <w:r>
+        <w:rPr>
+          <w:lang/>
+        </w:rPr>
+        <w:tab/>
+      </w:r>
+    </w:p>
+    <w:p>
+      <w:pPr>
+        <w:ind w:firstLine="0"/>
+        <w:rPr>
+          <w:lang/>
+        </w:rPr>
+      </w:pPr>
+    </w:p>
+    <w:p>
+      <w:pPr>
+        <w:ind w:firstLine="0"/>
+      </w:pPr>
+      <w:r>
+        <w:rPr>
+          <w:lang/>
+        </w:rPr>
+        <w:tab/>
+      </w:r>
+      <w:r>
+        <w:rPr>
+          <w:lang/>
+        </w:rPr>
+        <w:t>Неки од познатијих представника</w:t>
+      </w:r>
+      <w:r>
+        <w:rPr>
+          <w:lang/>
+        </w:rPr>
+        <w:t xml:space="preserve"> документ базираних база података су</w:t>
+      </w:r>
+      <w:r>
+        <w:t>[4]</w:t>
+      </w:r>
+      <w:r>
+        <w:rPr>
+          <w:lang/>
+        </w:rPr>
+        <w:t>:</w:t>
+      </w:r>
+    </w:p>
+    <w:p>
+      <w:pPr>
+        <w:ind w:firstLine="0"/>
+      </w:pPr>
+      <w:r>
+        <w:rPr>
+          <w:lang/>
+        </w:rPr>
+        <w:tab/>
+      </w:r>
+      <w:r>
+        <w:rPr>
+          <w:lang/>
+        </w:rPr>
+        <w:tab/>
+      </w:r>
+      <w:r>
+        <w:rPr>
+          <w:lang w:val="sr-Cyrl-BA"/>
+        </w:rPr>
+        <w:t xml:space="preserve">1. </w:t>
+      </w:r>
+      <w:r>
+        <w:t>MongoDB</w:t>
+      </w:r>
+    </w:p>
+    <w:p>
+      <w:pPr>
+        <w:ind w:firstLine="0"/>
+      </w:pPr>
+      <w:r>
+        <w:rPr>
+          <w:lang w:val="sr-Cyrl-BA"/>
+        </w:rPr>
+        <w:tab/>
+      </w:r>
+      <w:r>
+        <w:rPr>
+          <w:lang w:val="sr-Cyrl-BA"/>
+        </w:rPr>
+        <w:tab/>
+        <w:t xml:space="preserve">2. </w:t>
+      </w:r>
+      <w:r>
+        <w:t>CouchDB</w:t>
+      </w:r>
+    </w:p>
+    <w:p>
+      <w:pPr>
+        <w:ind w:firstLine="0"/>
+      </w:pPr>
+      <w:r>
+        <w:rPr>
+          <w:lang w:val="sr-Cyrl-BA"/>
+        </w:rPr>
+        <w:tab/>
+      </w:r>
+      <w:r>
+        <w:rPr>
+          <w:lang w:val="sr-Cyrl-BA"/>
+        </w:rPr>
+        <w:tab/>
+        <w:t xml:space="preserve">3. </w:t>
+      </w:r>
+      <w:r>
+        <w:t>Couchbase</w:t>
+      </w:r>
+    </w:p>
+    <w:p>
+      <w:pPr>
+        <w:ind w:firstLine="0"/>
+      </w:pPr>
+      <w:r>
+        <w:rPr>
+          <w:lang w:val="sr-Cyrl-BA"/>
+        </w:rPr>
+        <w:tab/>
+      </w:r>
+      <w:r>
+        <w:rPr>
+          <w:lang w:val="sr-Cyrl-BA"/>
+        </w:rPr>
+        <w:tab/>
+        <w:t xml:space="preserve">4. </w:t>
+      </w:r>
+      <w:r>
+        <w:t>Clusterpoint</w:t>
+      </w:r>
+    </w:p>
+    <w:p>
+      <w:pPr>
+        <w:ind w:firstLine="0"/>
+      </w:pPr>
+      <w:r>
+        <w:tab/>
+      </w:r>
+      <w:r>
+        <w:tab/>
+        <w:t>5. MarkLogic</w:t>
+      </w:r>
+    </w:p>
+    <w:p>
+      <w:pPr>
+        <w:ind w:firstLine="0"/>
+        <w:rPr>
+          <w:lang/>
+        </w:rPr>
+      </w:pPr>
+    </w:p>
+    <w:p>
+      <w:pPr>
+        <w:ind w:firstLine="0"/>
+        <w:rPr>
+          <w:lang/>
+        </w:rPr>
+      </w:pPr>
+    </w:p>
+    <w:p>
+      <w:r>
+        <w:t xml:space="preserve">MongoDB </w:t>
+      </w:r>
+      <w:r>
+        <w:rPr>
+          <w:lang/>
+        </w:rPr>
+        <w:t xml:space="preserve">представља документ базу података са високим перформансама, високе доступности и аутоматског скалирања. </w:t>
+      </w:r>
+      <w:r>
+        <w:rPr>
+          <w:lang/>
+        </w:rPr>
+        <w:t xml:space="preserve">Документи имају динамичку шему. Подаци се смјештају у </w:t>
+      </w:r>
+      <w:r>
+        <w:t xml:space="preserve">JSON </w:t>
+      </w:r>
+      <w:r>
+        <w:rPr>
+          <w:lang/>
+        </w:rPr>
+        <w:t>формату (</w:t>
+      </w:r>
+      <w:r>
+        <w:t xml:space="preserve">BSON </w:t>
+      </w:r>
+      <w:r>
+        <w:rPr>
+          <w:lang/>
+        </w:rPr>
+        <w:t xml:space="preserve">у званичној </w:t>
+      </w:r>
+      <w:r>
+        <w:t xml:space="preserve">MongoDB </w:t>
+      </w:r>
+      <w:r>
+        <w:rPr>
+          <w:lang/>
+        </w:rPr>
+        <w:t>документацији).</w:t>
+      </w:r>
+      <w:r>
+        <w:rPr>
+          <w:lang/>
+        </w:rPr>
+        <w:t xml:space="preserve"> </w:t>
+      </w:r>
+      <w:r>
+        <w:t xml:space="preserve">MongoDB </w:t>
+      </w:r>
+      <w:r>
+        <w:rPr>
+          <w:lang/>
+        </w:rPr>
+        <w:t>ће бити детаљније објашњен у дањем тексту.</w:t>
+      </w:r>
+      <w:r>
+        <w:t>[4]</w:t>
+      </w:r>
+    </w:p>
+    <w:p>
+      <w:pPr>
+        <w:rPr>
+          <w:lang/>
+        </w:rPr>
+      </w:pPr>
+    </w:p>
+    <w:p>
+      <w:pPr>
+        <w:rPr>
+          <w:lang/>
+        </w:rPr>
+      </w:pPr>
+    </w:p>
+    <w:p>
+      <w:r>
+        <w:t xml:space="preserve">CouchDB </w:t>
+      </w:r>
+      <w:r>
+        <w:rPr>
+          <w:lang/>
+        </w:rPr>
+        <w:t xml:space="preserve">представља базу података која је у потпуности окренута ка вебу. Подаци су такође сачувани у </w:t>
+      </w:r>
+      <w:r>
+        <w:t xml:space="preserve">JSON </w:t>
+      </w:r>
+      <w:r>
+        <w:rPr>
+          <w:lang/>
+        </w:rPr>
+        <w:t xml:space="preserve">формату. </w:t>
+      </w:r>
+      <w:r>
+        <w:t xml:space="preserve">CouchDB </w:t>
+      </w:r>
+      <w:r>
+        <w:rPr>
+          <w:lang/>
+        </w:rPr>
+        <w:t xml:space="preserve">омогућава приступ подацима и извршавању упита преко </w:t>
+      </w:r>
+      <w:r>
+        <w:t xml:space="preserve">HTTP </w:t>
+      </w:r>
+      <w:r>
+        <w:rPr>
+          <w:lang/>
+        </w:rPr>
+        <w:t xml:space="preserve">протокола кориштењем веб читача. Омогућава индексирање, комбиновање и трансформацију докумената кориштењем </w:t>
+      </w:r>
+      <w:r>
+        <w:t>JavaScript-</w:t>
+      </w:r>
+      <w:r>
+        <w:rPr>
+          <w:lang/>
+        </w:rPr>
+        <w:t>а.</w:t>
+      </w:r>
+      <w:r>
+        <w:rPr>
+          <w:lang/>
+        </w:rPr>
+        <w:t xml:space="preserve"> </w:t>
+      </w:r>
+      <w:r>
+        <w:t xml:space="preserve">CouchDB </w:t>
+      </w:r>
+      <w:r>
+        <w:rPr>
+          <w:lang/>
+        </w:rPr>
+        <w:t xml:space="preserve">је оптимизована и добро ради са модерним веб и мобилним апликацијама. </w:t>
+      </w:r>
+      <w:r>
+        <w:rPr>
+          <w:lang/>
+        </w:rPr>
+        <w:t xml:space="preserve">Такође, </w:t>
+      </w:r>
+      <w:r>
+        <w:t xml:space="preserve">CouchDB </w:t>
+      </w:r>
+      <w:r>
+        <w:rPr>
+          <w:lang/>
+        </w:rPr>
+        <w:t xml:space="preserve">омогућава ефикасно дистрибуирање података кориштењем </w:t>
+      </w:r>
+      <w:r>
+        <w:t xml:space="preserve">CouchDB </w:t>
+      </w:r>
+      <w:r>
+        <w:rPr>
+          <w:lang/>
+        </w:rPr>
+        <w:t xml:space="preserve">инкременталне репликације. </w:t>
+      </w:r>
+      <w:r>
+        <w:t xml:space="preserve">CouchDB </w:t>
+      </w:r>
+      <w:r>
+        <w:rPr>
+          <w:lang/>
+        </w:rPr>
+        <w:t xml:space="preserve">долази са пакетом функција за трансформације </w:t>
+      </w:r>
+      <w:r>
+        <w:rPr>
+          <w:lang/>
+        </w:rPr>
+        <w:t>докумената и промјенама обавјештења у реалном времену, чиме се знатно олакшава развој веб апликација. Такође, омогућена је и једноставна административна конзола</w:t>
+      </w:r>
+      <w:r>
+        <w:rPr>
+          <w:lang/>
+        </w:rPr>
+        <w:t xml:space="preserve"> доступна преко веба.</w:t>
+      </w:r>
+      <w:r>
+        <w:t>[5]</w:t>
+      </w:r>
+    </w:p>
+    <w:p>
+      <w:pPr>
+        <w:rPr>
+          <w:lang/>
+        </w:rPr>
+      </w:pPr>
+    </w:p>
+    <w:p>
+      <w:pPr>
+        <w:rPr>
+          <w:lang/>
+        </w:rPr>
+      </w:pPr>
+    </w:p>
+    <w:p>
+      <w:r>
+        <w:lastRenderedPageBreak/>
+        <w:t xml:space="preserve">Couchbase </w:t>
+      </w:r>
+      <w:r>
+        <w:rPr>
+          <w:lang/>
+        </w:rPr>
+        <w:t xml:space="preserve">представља дистрибуирану </w:t>
+      </w:r>
+      <w:r>
+        <w:t xml:space="preserve">NoSQL </w:t>
+      </w:r>
+      <w:r>
+        <w:rPr>
+          <w:lang/>
+        </w:rPr>
+        <w:t xml:space="preserve">документ оријентисану базу података оптимизовану за интерактивне апликације. </w:t>
+      </w:r>
+      <w:r>
+        <w:t xml:space="preserve">Couchbase </w:t>
+      </w:r>
+      <w:r>
+        <w:rPr>
+          <w:lang/>
+        </w:rPr>
+        <w:t xml:space="preserve">базе података су дизајниране да знатно повећају брзину приступа документима уз висок и одржив проток. </w:t>
+      </w:r>
+      <w:r>
+        <w:rPr>
+          <w:lang/>
+        </w:rPr>
+        <w:t xml:space="preserve">Неке од ствари које </w:t>
+      </w:r>
+      <w:r>
+        <w:t xml:space="preserve">Couchbase </w:t>
+      </w:r>
+      <w:r>
+        <w:rPr>
+          <w:lang/>
+        </w:rPr>
+        <w:t>сервери база података дизајнирани да омогуће су: флексибилни модел података, снажан упитни језик, скалабилност, перформан</w:t>
+      </w:r>
+      <w:r>
+        <w:rPr>
+          <w:lang/>
+        </w:rPr>
+        <w:t xml:space="preserve">се, једноставну администрацију и високу доступност. </w:t>
+      </w:r>
+      <w:r>
+        <w:rPr>
+          <w:lang/>
+        </w:rPr>
+        <w:t xml:space="preserve">Документи су форматирани у </w:t>
+      </w:r>
+      <w:r>
+        <w:t xml:space="preserve">JSON </w:t>
+      </w:r>
+      <w:r>
+        <w:rPr>
+          <w:lang/>
+        </w:rPr>
+        <w:t xml:space="preserve">формату. За разлику од релационих база података шема је у потпуности дефинисана у коду апликације и у дефиницији самих докумената. </w:t>
+      </w:r>
+      <w:r>
+        <w:t xml:space="preserve">Couchbase </w:t>
+      </w:r>
+      <w:r>
+        <w:rPr>
+          <w:lang/>
+        </w:rPr>
+        <w:t xml:space="preserve">базе података користе </w:t>
+      </w:r>
+      <w:r>
+        <w:t xml:space="preserve">N1QL </w:t>
+      </w:r>
+      <w:r>
+        <w:rPr>
+          <w:lang/>
+        </w:rPr>
+        <w:t xml:space="preserve">као упитни језик за приступ, терансформацију и манипулацију </w:t>
+      </w:r>
+      <w:r>
+        <w:t xml:space="preserve">JSON </w:t>
+      </w:r>
+      <w:r>
+        <w:rPr>
+          <w:lang/>
+        </w:rPr>
+        <w:t xml:space="preserve">подацима. </w:t>
+      </w:r>
+      <w:r>
+        <w:t xml:space="preserve">N1QL </w:t>
+      </w:r>
+      <w:r>
+        <w:rPr>
+          <w:lang/>
+        </w:rPr>
+        <w:t xml:space="preserve">представља комплетан </w:t>
+      </w:r>
       <w:r>
         <w:t xml:space="preserve">SQL </w:t>
       </w:r>
@@ -4568,111 +4929,639 @@
         <w:rPr>
           <w:lang/>
         </w:rPr>
-        <w:t xml:space="preserve">база истиче </w:t>
-      </w:r>
-      <w:r>
-        <w:t xml:space="preserve">ACID (Atomicity, Consistency, Isolation, Durability) svojstva dok </w:t>
-      </w:r>
-      <w:r>
-        <w:rPr>
-          <w:lang/>
-        </w:rPr>
-        <w:t>је</w:t>
-      </w:r>
-      <w:r>
-        <w:t xml:space="preserve"> NoSQL </w:t>
-      </w:r>
-      <w:r>
-        <w:rPr>
-          <w:lang/>
-        </w:rPr>
-        <w:t xml:space="preserve">база заснована на </w:t>
-      </w:r>
-      <w:r>
-        <w:t>CAP</w:t>
-      </w:r>
-      <w:r>
-        <w:rPr>
-          <w:lang/>
-        </w:rPr>
-        <w:t xml:space="preserve"> теореми (</w:t>
-      </w:r>
-      <w:r>
-        <w:t>Consistency,</w:t>
+        <w:t>диалект</w:t>
+      </w:r>
+      <w:r>
+        <w:rPr>
+          <w:lang/>
+        </w:rPr>
+        <w:t xml:space="preserve"> чиме је знатно једноставан за учење од стране програмера који познају </w:t>
+      </w:r>
+      <w:r>
+        <w:t xml:space="preserve">SQL. </w:t>
+      </w:r>
+      <w:r>
+        <w:rPr>
+          <w:lang/>
+        </w:rPr>
+        <w:t xml:space="preserve">За разлику од других </w:t>
+      </w:r>
+      <w:r>
+        <w:t xml:space="preserve">NoSQL </w:t>
+      </w:r>
+      <w:r>
+        <w:rPr>
+          <w:lang/>
+        </w:rPr>
+        <w:t xml:space="preserve">база података, </w:t>
+      </w:r>
+      <w:r>
+        <w:t xml:space="preserve">Couchbase </w:t>
+      </w:r>
+      <w:r>
+        <w:rPr>
+          <w:lang/>
+        </w:rPr>
+        <w:t xml:space="preserve">подржава операције придруживања (енг. </w:t>
       </w:r>
       <w:r>
         <w:rPr>
           <w:i/>
         </w:rPr>
+        <w:t>JOIN operations</w:t>
+      </w:r>
+      <w:r>
+        <w:rPr>
+          <w:lang/>
+        </w:rPr>
+        <w:t>)</w:t>
+      </w:r>
+      <w:r>
         <w:t xml:space="preserve"> </w:t>
       </w:r>
       <w:r>
-        <w:t>Availability Partition tolerance</w:t>
-      </w:r>
-      <w:r>
-        <w:rPr>
-          <w:lang/>
-        </w:rPr>
+        <w:rPr>
+          <w:lang/>
+        </w:rPr>
+        <w:t xml:space="preserve">што омогућава широк спектар модела података. </w:t>
+      </w:r>
+      <w:r>
+        <w:t xml:space="preserve">N1QL </w:t>
+      </w:r>
+      <w:r>
+        <w:rPr>
+          <w:lang/>
+        </w:rPr>
+        <w:t xml:space="preserve">подржава богату структуру индексирања. Такође, </w:t>
+      </w:r>
+      <w:r>
+        <w:t xml:space="preserve">N1QL </w:t>
+      </w:r>
+      <w:r>
+        <w:rPr>
+          <w:lang/>
+        </w:rPr>
+        <w:t>подржава додатке помоћу којих је омогућено руковање хетерогеним документима са угњежденим структурама.</w:t>
+      </w:r>
+      <w:r>
+        <w:rPr>
+          <w:lang/>
+        </w:rPr>
+        <w:t xml:space="preserve"> </w:t>
+      </w:r>
+      <w:r>
+        <w:rPr>
+          <w:lang/>
+        </w:rPr>
+        <w:t xml:space="preserve">Репликација представља једну од основних карактеристика </w:t>
+      </w:r>
+      <w:r>
+        <w:t xml:space="preserve">Couchbase </w:t>
+      </w:r>
+      <w:r>
+        <w:rPr>
+          <w:lang/>
+        </w:rPr>
+        <w:t>сервера база података. Сервери су дизајнирани да аутоматски дистрибуирају подат</w:t>
+      </w:r>
+      <w:r>
+        <w:rPr>
+          <w:lang/>
+        </w:rPr>
+        <w:t>ке кроз све чворове у кластеру.</w:t>
+      </w:r>
+      <w:r>
+        <w:t>[6]</w:t>
+      </w:r>
+    </w:p>
+    <w:p>
+      <w:pPr>
+        <w:ind w:firstLine="0"/>
+        <w:rPr>
+          <w:lang/>
+        </w:rPr>
+      </w:pPr>
+    </w:p>
+    <w:p>
+      <w:pPr>
+        <w:ind w:firstLine="0"/>
+        <w:rPr>
+          <w:lang/>
+        </w:rPr>
+      </w:pPr>
+    </w:p>
+    <w:p>
+      <w:r>
+        <w:t xml:space="preserve">Clusterpoint </w:t>
+      </w:r>
+      <w:r>
+        <w:rPr>
+          <w:lang/>
+        </w:rPr>
+        <w:t>представља</w:t>
+      </w:r>
+      <w:r>
+        <w:rPr>
+          <w:lang/>
+        </w:rPr>
+        <w:t xml:space="preserve"> документ оријентисану базу података која обрађивање и процесуирање </w:t>
+      </w:r>
+      <w:r>
+        <w:t xml:space="preserve">XML </w:t>
+      </w:r>
+      <w:r>
+        <w:rPr>
+          <w:lang/>
+        </w:rPr>
+        <w:t xml:space="preserve">и </w:t>
+      </w:r>
+      <w:r>
+        <w:t xml:space="preserve">JSON </w:t>
+      </w:r>
+      <w:r>
+        <w:rPr>
+          <w:lang/>
+        </w:rPr>
+        <w:t xml:space="preserve">типова докумената у дистрибуираним окружењима. </w:t>
+      </w:r>
+      <w:r>
+        <w:t xml:space="preserve">Clusterpoint </w:t>
+      </w:r>
+      <w:r>
+        <w:rPr>
+          <w:lang/>
+        </w:rPr>
+        <w:t xml:space="preserve">базе података обављају своје трансакције на исти начин као и </w:t>
+      </w:r>
+      <w:r>
+        <w:t xml:space="preserve">SQL </w:t>
+      </w:r>
+      <w:r>
+        <w:rPr>
+          <w:lang/>
+        </w:rPr>
+        <w:t xml:space="preserve">базе података. Корисници обављају сигурне упите у реалном времену, текстуалне претраге, аналитичке </w:t>
+      </w:r>
+      <w:r>
+        <w:t xml:space="preserve">SQL </w:t>
+      </w:r>
+      <w:r>
+        <w:rPr>
+          <w:lang/>
+        </w:rPr>
+        <w:t>упите и извјештаје у великој брзини у в</w:t>
+      </w:r>
+      <w:r>
+        <w:rPr>
+          <w:lang/>
+        </w:rPr>
+        <w:t>е</w:t>
+      </w:r>
+      <w:r>
+        <w:rPr>
+          <w:lang/>
+        </w:rPr>
+        <w:t>ликим дистрибуираним системима.</w:t>
+      </w:r>
+      <w:r>
+        <w:t xml:space="preserve"> </w:t>
+      </w:r>
+      <w:r>
+        <w:rPr>
+          <w:lang/>
+        </w:rPr>
+        <w:t xml:space="preserve">Главна компаративна предност </w:t>
+      </w:r>
+      <w:r>
+        <w:t xml:space="preserve">Clusterpoint база података </w:t>
+      </w:r>
+      <w:r>
+        <w:rPr>
+          <w:lang/>
+        </w:rPr>
+        <w:t xml:space="preserve">огледа се у томе: што су оне </w:t>
+      </w:r>
+      <w:r>
+        <w:t>ACID (</w:t>
+      </w:r>
+      <w:r>
+        <w:rPr>
+          <w:lang/>
+        </w:rPr>
+        <w:t xml:space="preserve">енг. </w:t>
+      </w:r>
+      <w:r>
+        <w:rPr>
+          <w:i/>
+        </w:rPr>
+        <w:t>Atomicy, Consistency, Isolation, Durability</w:t>
+      </w:r>
+      <w:r>
+        <w:t xml:space="preserve">) </w:t>
+      </w:r>
+      <w:r>
+        <w:rPr>
+          <w:lang/>
+        </w:rPr>
+        <w:t>компатибилне, обављају дистрибуиране трансакције међу до</w:t>
+      </w:r>
+      <w:r>
+        <w:rPr>
+          <w:lang/>
+        </w:rPr>
+        <w:t>кумент оријетисаним моделима, гарантује</w:t>
+      </w:r>
+      <w:r>
+        <w:rPr>
+          <w:lang/>
+        </w:rPr>
+        <w:t xml:space="preserve"> </w:t>
+      </w:r>
+      <w:r>
+        <w:rPr>
+          <w:lang/>
+        </w:rPr>
+        <w:t>сигурниост и конзистентност података.</w:t>
+      </w:r>
+      <w:r>
+        <w:t>[7]</w:t>
+      </w:r>
+    </w:p>
+    <w:p>
+      <w:pPr>
+        <w:rPr>
+          <w:lang/>
+        </w:rPr>
+      </w:pPr>
+    </w:p>
+    <w:p>
+      <w:pPr>
+        <w:rPr>
+          <w:lang/>
+        </w:rPr>
+      </w:pPr>
+    </w:p>
+    <w:p>
+      <w:r>
+        <w:t xml:space="preserve">MarkLogic </w:t>
+      </w:r>
+      <w:r>
+        <w:rPr>
+          <w:lang/>
+        </w:rPr>
+        <w:t>сервери база података су: документ оријентисани, трансакциони, клустер оријентисани, високих перформанси, шема-агностични и оријенстисани ка претрагама.</w:t>
+      </w:r>
+      <w:r>
+        <w:rPr>
+          <w:lang/>
+        </w:rPr>
+        <w:t xml:space="preserve"> Документи су обично у </w:t>
+      </w:r>
+      <w:r>
+        <w:t xml:space="preserve">XML </w:t>
+      </w:r>
+      <w:r>
+        <w:rPr>
+          <w:lang/>
+        </w:rPr>
+        <w:t xml:space="preserve">формату. </w:t>
+      </w:r>
+      <w:r>
+        <w:t xml:space="preserve">MarkLogic </w:t>
+      </w:r>
+      <w:r>
+        <w:rPr>
+          <w:lang/>
+        </w:rPr>
+        <w:t xml:space="preserve">базе података у потпуности подржавају </w:t>
+      </w:r>
+      <w:r>
+        <w:t xml:space="preserve">ACID </w:t>
+      </w:r>
+      <w:r>
+        <w:rPr>
+          <w:lang/>
+        </w:rPr>
+        <w:t xml:space="preserve">својства: </w:t>
+      </w:r>
+      <w:r>
+        <w:t>Atomicy (</w:t>
+      </w:r>
+      <w:r>
+        <w:rPr>
+          <w:lang/>
+        </w:rPr>
+        <w:t>скуп измјена или се одвија у цијелини или се не одвија уоште</w:t>
+      </w:r>
+      <w:r>
+        <w:t>)</w:t>
+      </w:r>
+      <w:r>
+        <w:rPr>
+          <w:lang/>
+        </w:rPr>
+        <w:t xml:space="preserve">, </w:t>
+      </w:r>
+      <w:r>
+        <w:t>Consistency (</w:t>
+      </w:r>
+      <w:r>
+        <w:t>pravila sistema se sprovode</w:t>
+      </w:r>
+      <w:r>
+        <w:rPr>
+          <w:lang/>
+        </w:rPr>
+        <w:t>, нпр. не постоје два документа који имају исти идентификатор</w:t>
+      </w:r>
+      <w:r>
+        <w:t>)</w:t>
+      </w:r>
+      <w:r>
+        <w:rPr>
+          <w:lang/>
+        </w:rPr>
+        <w:t xml:space="preserve">, </w:t>
+      </w:r>
+      <w:r>
+        <w:t>Isolation (</w:t>
+      </w:r>
+      <w:r>
+        <w:rPr>
+          <w:lang/>
+        </w:rPr>
+        <w:t>недовршене трансакције нису иначе видљиве</w:t>
+      </w:r>
+      <w:r>
+        <w:t xml:space="preserve">) </w:t>
+      </w:r>
+      <w:r>
+        <w:rPr>
+          <w:lang/>
+        </w:rPr>
+        <w:t xml:space="preserve">и </w:t>
+      </w:r>
+      <w:r>
+        <w:t>Durability (</w:t>
+      </w:r>
+      <w:r>
+        <w:rPr>
+          <w:lang/>
+        </w:rPr>
+        <w:t>подаци се неће изгубити при комуникацији са базом</w:t>
+      </w:r>
+      <w:r>
         <w:t>).</w:t>
       </w:r>
-    </w:p>
-    <w:p>
-      <w:pPr>
-        <w:pStyle w:val="Heading1"/>
-        <w:rPr>
-          <w:lang/>
-        </w:rPr>
-      </w:pPr>
-      <w:r>
+      <w:r>
+        <w:rPr>
+          <w:lang/>
+        </w:rPr>
+        <w:t xml:space="preserve"> </w:t>
+      </w:r>
+      <w:r>
+        <w:t xml:space="preserve">MarkLogic </w:t>
+      </w:r>
+      <w:r>
+        <w:rPr>
+          <w:lang/>
+        </w:rPr>
+        <w:t>омогућава индексирање како самог текста тако и структуре докумената</w:t>
+      </w:r>
+      <w:r>
+        <w:rPr>
+          <w:lang/>
+        </w:rPr>
+        <w:t xml:space="preserve"> чиме се омогућава извшавање упита међу њима.</w:t>
+      </w:r>
+      <w:r>
+        <w:t>[3]</w:t>
+      </w:r>
+    </w:p>
+    <w:p>
+      <w:pPr>
+        <w:ind w:firstLine="720"/>
+        <w:jc w:val="left"/>
+        <w:rPr>
+          <w:sz w:val="28"/>
+          <w:szCs w:val="28"/>
+        </w:rPr>
+      </w:pPr>
+    </w:p>
+    <w:p>
+      <w:pPr>
+        <w:ind w:firstLine="720"/>
+        <w:jc w:val="left"/>
+        <w:rPr>
+          <w:sz w:val="28"/>
+          <w:szCs w:val="28"/>
+        </w:rPr>
+      </w:pPr>
+    </w:p>
+    <w:p>
+      <w:pPr>
+        <w:ind w:firstLine="720"/>
+        <w:jc w:val="left"/>
+      </w:pPr>
+      <w:r>
+        <w:rPr>
+          <w:lang/>
+        </w:rPr>
+        <w:t>Неке од осталих документ оријентисаних база података које је вриједно поменути су:</w:t>
+      </w:r>
+      <w:r>
+        <w:t xml:space="preserve"> BaseX, Virtuoso Universal Server, TokuMX,</w:t>
+      </w:r>
+      <w:r>
+        <w:rPr>
+          <w:lang/>
+        </w:rPr>
+        <w:t xml:space="preserve"> </w:t>
+      </w:r>
+      <w:r>
+        <w:t xml:space="preserve">Terrastore, RavenDB, OrientDB, ThruDB, SisoDB, RaptorDB, </w:t>
+      </w:r>
+      <w:r>
+        <w:t>CloudKit, Perservere.</w:t>
+      </w:r>
+    </w:p>
+    <w:p>
+      <w:pPr>
+        <w:ind w:firstLine="720"/>
+        <w:jc w:val="left"/>
+        <w:rPr>
+          <w:sz w:val="28"/>
+          <w:szCs w:val="28"/>
+        </w:rPr>
+      </w:pPr>
+    </w:p>
+    <w:p>
+      <w:pPr>
+        <w:pStyle w:val="Heading2"/>
+        <w:rPr>
+          <w:sz w:val="28"/>
+          <w:szCs w:val="28"/>
+          <w:lang/>
+        </w:rPr>
+      </w:pPr>
+      <w:r>
+        <w:rPr>
+          <w:lang/>
+        </w:rPr>
         <w:lastRenderedPageBreak/>
-        <w:t>3.</w:t>
-      </w:r>
-      <w:r>
-        <w:rPr>
-          <w:lang/>
-        </w:rPr>
+        <w:t>3.2</w:t>
+      </w:r>
+      <w:r>
         <w:t xml:space="preserve"> </w:t>
       </w:r>
       <w:r>
-        <w:t xml:space="preserve"> </w:t>
-      </w:r>
-      <w:r>
-        <w:rPr>
-          <w:lang/>
-        </w:rPr>
-        <w:t>ДОКУМЕНТ БАЗИРАНЕ БАЗЕ ПОДАТАКА</w:t>
-      </w:r>
-    </w:p>
-    <w:p>
-      <w:pPr>
-        <w:ind w:firstLine="0"/>
-        <w:rPr>
-          <w:lang w:val="sr-Cyrl-BA"/>
-        </w:rPr>
-      </w:pPr>
-      <w:r>
-        <w:rPr>
-          <w:lang w:val="sr-Cyrl-BA"/>
-        </w:rPr>
-        <w:tab/>
-      </w:r>
-    </w:p>
-    <w:p>
-      <w:pPr>
-        <w:pStyle w:val="Heading2"/>
-      </w:pPr>
-      <w:r>
-        <w:t xml:space="preserve">3.1 </w:t>
-      </w:r>
-      <w:r>
-        <w:rPr>
-          <w:lang w:val="sr-Cyrl-BA"/>
-        </w:rPr>
-        <w:t>Преглед документ базираних база података</w:t>
+        <w:t xml:space="preserve">MongoDB </w:t>
+      </w:r>
+      <w:r>
+        <w:rPr>
+          <w:lang/>
+        </w:rPr>
+        <w:t>модел података</w:t>
+      </w:r>
+    </w:p>
+    <w:p>
+      <w:pPr>
+        <w:ind w:firstLine="720"/>
+        <w:jc w:val="left"/>
+        <w:rPr>
+          <w:sz w:val="28"/>
+          <w:szCs w:val="28"/>
+        </w:rPr>
+      </w:pPr>
+    </w:p>
+    <w:p>
+      <w:r>
+        <w:rPr>
+          <w:lang/>
+        </w:rPr>
+        <w:t>Документи</w:t>
+      </w:r>
+      <w:r>
+        <w:rPr>
+          <w:lang/>
+        </w:rPr>
+        <w:t xml:space="preserve"> у </w:t>
+      </w:r>
+      <w:r>
+        <w:t xml:space="preserve">MongoDB </w:t>
+      </w:r>
+      <w:r>
+        <w:rPr>
+          <w:lang/>
+        </w:rPr>
+        <w:t xml:space="preserve">бази података садрже флексибилну шему. За разлику од </w:t>
+      </w:r>
+      <w:r>
+        <w:t xml:space="preserve">SQL </w:t>
+      </w:r>
+      <w:r>
+        <w:rPr>
+          <w:lang/>
+        </w:rPr>
+        <w:t xml:space="preserve">база података, гдје се прво мора утврдити шема табеле прије смјештања података, колекције код </w:t>
+      </w:r>
+      <w:r>
+        <w:t xml:space="preserve">MongoDB </w:t>
+      </w:r>
+      <w:r>
+        <w:rPr>
+          <w:lang/>
+        </w:rPr>
+        <w:t xml:space="preserve">базе не захтјевају предефинисане шеме података. Ова флексибилност омогућава мапирање докумената </w:t>
+      </w:r>
+      <w:r>
+        <w:rPr>
+          <w:lang/>
+        </w:rPr>
+        <w:t>на ентитете или објекте.</w:t>
+      </w:r>
+      <w:r>
+        <w:rPr>
+          <w:lang/>
+        </w:rPr>
+        <w:t xml:space="preserve"> Сваки документ може се упоредити са пољима представљеног ентитета, чак и ако подаци значајно варирају. У пракси, међутим, документи у једној колекцији дијеле сличну структуру.</w:t>
       </w:r>
     </w:p>
     <w:p/>
-    <w:p/>
+    <w:p>
+      <w:pPr>
+        <w:rPr>
+          <w:lang/>
+        </w:rPr>
+      </w:pPr>
+      <w:r>
+        <w:rPr>
+          <w:lang/>
+        </w:rPr>
+        <w:t xml:space="preserve">Кључни изазов у моделовању података представља балансирање између потреба саме апликације, перформаси карактеристика самих база података, као и образаца за проналажење самих података. </w:t>
+      </w:r>
+      <w:r>
+        <w:rPr>
+          <w:lang/>
+        </w:rPr>
+        <w:t>При пројектовању модела, потребно је размотрити употребу података саме апликације (нпр. упити, ажурирање и обрада података), као и својствену структуру самих података.</w:t>
+      </w:r>
+    </w:p>
+    <w:p>
+      <w:pPr>
+        <w:rPr>
+          <w:lang/>
+        </w:rPr>
+      </w:pPr>
+    </w:p>
+    <w:p>
+      <w:pPr>
+        <w:rPr>
+          <w:lang/>
+        </w:rPr>
+      </w:pPr>
+      <w:r>
+        <w:rPr>
+          <w:lang/>
+        </w:rPr>
+        <w:t xml:space="preserve">Кључна одлука </w:t>
+      </w:r>
+      <w:r>
+        <w:rPr>
+          <w:lang/>
+        </w:rPr>
+        <w:t xml:space="preserve">у пројектовању модела података у </w:t>
+      </w:r>
+      <w:r>
+        <w:t xml:space="preserve">MongoDB </w:t>
+      </w:r>
+      <w:r>
+        <w:rPr>
+          <w:lang/>
+        </w:rPr>
+        <w:t xml:space="preserve">базама података врти се око структуре докумената и како апликација престравља однос између самих података. </w:t>
+      </w:r>
+      <w:r>
+        <w:rPr>
+          <w:lang/>
+        </w:rPr>
+        <w:t>Постоје два алата који омогућавају апликацијама да представљају ове односе: референце и уграђени документи.</w:t>
+      </w:r>
+    </w:p>
+    <w:p>
+      <w:pPr>
+        <w:rPr>
+          <w:lang/>
+        </w:rPr>
+      </w:pPr>
+    </w:p>
+    <w:p>
+      <w:pPr>
+        <w:rPr>
+          <w:lang/>
+        </w:rPr>
+      </w:pPr>
+    </w:p>
     <w:p>
       <w:pPr>
         <w:ind w:firstLine="720"/>
@@ -4680,7 +5569,6 @@
         <w:rPr>
           <w:sz w:val="28"/>
           <w:szCs w:val="28"/>
-          <w:lang/>
         </w:rPr>
       </w:pPr>
     </w:p>
@@ -4691,7 +5579,6 @@
         <w:rPr>
           <w:sz w:val="28"/>
           <w:szCs w:val="28"/>
-          <w:lang/>
         </w:rPr>
       </w:pPr>
     </w:p>
@@ -4702,7 +5589,6 @@
         <w:rPr>
           <w:sz w:val="28"/>
           <w:szCs w:val="28"/>
-          <w:lang/>
         </w:rPr>
       </w:pPr>
     </w:p>
@@ -4713,7 +5599,6 @@
         <w:rPr>
           <w:sz w:val="28"/>
           <w:szCs w:val="28"/>
-          <w:lang/>
         </w:rPr>
       </w:pPr>
     </w:p>
@@ -4724,7 +5609,6 @@
         <w:rPr>
           <w:sz w:val="28"/>
           <w:szCs w:val="28"/>
-          <w:lang/>
         </w:rPr>
       </w:pPr>
     </w:p>
@@ -4735,7 +5619,6 @@
         <w:rPr>
           <w:sz w:val="28"/>
           <w:szCs w:val="28"/>
-          <w:lang/>
         </w:rPr>
       </w:pPr>
     </w:p>
@@ -4746,7 +5629,6 @@
         <w:rPr>
           <w:sz w:val="28"/>
           <w:szCs w:val="28"/>
-          <w:lang/>
         </w:rPr>
       </w:pPr>
     </w:p>
@@ -4757,7 +5639,6 @@
         <w:rPr>
           <w:sz w:val="28"/>
           <w:szCs w:val="28"/>
-          <w:lang/>
         </w:rPr>
       </w:pPr>
     </w:p>
@@ -4768,7 +5649,6 @@
         <w:rPr>
           <w:sz w:val="28"/>
           <w:szCs w:val="28"/>
-          <w:lang/>
         </w:rPr>
       </w:pPr>
     </w:p>
@@ -4779,7 +5659,6 @@
         <w:rPr>
           <w:sz w:val="28"/>
           <w:szCs w:val="28"/>
-          <w:lang/>
         </w:rPr>
       </w:pPr>
     </w:p>
@@ -4790,7 +5669,6 @@
         <w:rPr>
           <w:sz w:val="28"/>
           <w:szCs w:val="28"/>
-          <w:lang/>
         </w:rPr>
       </w:pPr>
     </w:p>
@@ -4801,7 +5679,6 @@
         <w:rPr>
           <w:sz w:val="28"/>
           <w:szCs w:val="28"/>
-          <w:lang/>
         </w:rPr>
       </w:pPr>
     </w:p>
@@ -4812,7 +5689,6 @@
         <w:rPr>
           <w:sz w:val="28"/>
           <w:szCs w:val="28"/>
-          <w:lang/>
         </w:rPr>
       </w:pPr>
     </w:p>
@@ -4823,7 +5699,6 @@
         <w:rPr>
           <w:sz w:val="28"/>
           <w:szCs w:val="28"/>
-          <w:lang/>
         </w:rPr>
       </w:pPr>
     </w:p>
@@ -4834,7 +5709,6 @@
         <w:rPr>
           <w:sz w:val="28"/>
           <w:szCs w:val="28"/>
-          <w:lang/>
         </w:rPr>
       </w:pPr>
     </w:p>
@@ -4845,7 +5719,6 @@
         <w:rPr>
           <w:sz w:val="28"/>
           <w:szCs w:val="28"/>
-          <w:lang/>
         </w:rPr>
       </w:pPr>
     </w:p>
@@ -4856,7 +5729,6 @@
         <w:rPr>
           <w:sz w:val="28"/>
           <w:szCs w:val="28"/>
-          <w:lang/>
         </w:rPr>
       </w:pPr>
     </w:p>
@@ -4867,7 +5739,6 @@
         <w:rPr>
           <w:sz w:val="28"/>
           <w:szCs w:val="28"/>
-          <w:lang/>
         </w:rPr>
       </w:pPr>
     </w:p>
@@ -4878,7 +5749,6 @@
         <w:rPr>
           <w:sz w:val="28"/>
           <w:szCs w:val="28"/>
-          <w:lang/>
         </w:rPr>
       </w:pPr>
     </w:p>
@@ -4889,7 +5759,6 @@
         <w:rPr>
           <w:sz w:val="28"/>
           <w:szCs w:val="28"/>
-          <w:lang/>
         </w:rPr>
       </w:pPr>
     </w:p>
@@ -4900,7 +5769,6 @@
         <w:rPr>
           <w:sz w:val="28"/>
           <w:szCs w:val="28"/>
-          <w:lang/>
         </w:rPr>
       </w:pPr>
     </w:p>
@@ -4911,7 +5779,6 @@
         <w:rPr>
           <w:sz w:val="28"/>
           <w:szCs w:val="28"/>
-          <w:lang/>
         </w:rPr>
       </w:pPr>
     </w:p>
@@ -4922,7 +5789,6 @@
         <w:rPr>
           <w:sz w:val="28"/>
           <w:szCs w:val="28"/>
-          <w:lang/>
         </w:rPr>
       </w:pPr>
     </w:p>
@@ -4933,7 +5799,6 @@
         <w:rPr>
           <w:sz w:val="28"/>
           <w:szCs w:val="28"/>
-          <w:lang/>
         </w:rPr>
       </w:pPr>
     </w:p>
@@ -5010,29 +5875,6 @@
         <w:rPr>
           <w:sz w:val="28"/>
           <w:szCs w:val="28"/>
-          <w:lang/>
-        </w:rPr>
-      </w:pPr>
-    </w:p>
-    <w:p>
-      <w:pPr>
-        <w:ind w:firstLine="720"/>
-        <w:jc w:val="left"/>
-        <w:rPr>
-          <w:sz w:val="28"/>
-          <w:szCs w:val="28"/>
-          <w:lang/>
-        </w:rPr>
-      </w:pPr>
-    </w:p>
-    <w:p>
-      <w:pPr>
-        <w:ind w:firstLine="720"/>
-        <w:jc w:val="left"/>
-        <w:rPr>
-          <w:sz w:val="28"/>
-          <w:szCs w:val="28"/>
-          <w:lang/>
         </w:rPr>
       </w:pPr>
     </w:p>
@@ -5203,9 +6045,6 @@
     <w:p>
       <w:pPr>
         <w:ind w:firstLine="0"/>
-        <w:rPr>
-          <w:lang/>
-        </w:rPr>
       </w:pPr>
       <w:r>
         <w:rPr>
@@ -5237,36 +6076,21 @@
     <w:p>
       <w:pPr>
         <w:ind w:firstLine="0"/>
-        <w:rPr>
-          <w:lang/>
-        </w:rPr>
-      </w:pPr>
-    </w:p>
-    <w:p>
-      <w:pPr>
-        <w:ind w:firstLine="0"/>
-        <w:rPr>
-          <w:szCs w:val="28"/>
-        </w:rPr>
-      </w:pPr>
-      <w:r>
-        <w:rPr>
-          <w:szCs w:val="28"/>
-        </w:rPr>
-        <w:t>[</w:t>
-      </w:r>
-      <w:r>
-        <w:rPr>
-          <w:szCs w:val="28"/>
-          <w:lang/>
-        </w:rPr>
-        <w:t>4</w:t>
-      </w:r>
-      <w:r>
-        <w:rPr>
-          <w:szCs w:val="28"/>
-        </w:rPr>
-        <w:t xml:space="preserve">] </w:t>
+      </w:pPr>
+    </w:p>
+    <w:p>
+      <w:pPr>
+        <w:ind w:firstLine="0"/>
+        <w:rPr>
+          <w:szCs w:val="28"/>
+          <w:lang w:val="sr-Cyrl-BA"/>
+        </w:rPr>
+      </w:pPr>
+      <w:r>
+        <w:rPr>
+          <w:szCs w:val="28"/>
+        </w:rPr>
+        <w:t xml:space="preserve">[4] </w:t>
       </w:r>
       <w:r>
         <w:rPr>
@@ -5330,7 +6154,336 @@
         <w:ind w:firstLine="0"/>
         <w:rPr>
           <w:szCs w:val="28"/>
-          <w:lang/>
+          <w:lang w:val="sr-Cyrl-BA"/>
+        </w:rPr>
+      </w:pPr>
+    </w:p>
+    <w:p>
+      <w:pPr>
+        <w:ind w:firstLine="0"/>
+        <w:rPr>
+          <w:szCs w:val="28"/>
+        </w:rPr>
+      </w:pPr>
+      <w:r>
+        <w:rPr>
+          <w:szCs w:val="28"/>
+        </w:rPr>
+        <w:t>[</w:t>
+      </w:r>
+      <w:r>
+        <w:rPr>
+          <w:szCs w:val="28"/>
+          <w:lang/>
+        </w:rPr>
+        <w:t>5</w:t>
+      </w:r>
+      <w:r>
+        <w:rPr>
+          <w:szCs w:val="28"/>
+        </w:rPr>
+        <w:t xml:space="preserve">] </w:t>
+      </w:r>
+      <w:r>
+        <w:rPr>
+          <w:szCs w:val="28"/>
+          <w:lang w:val="sr-Latn-BA"/>
+        </w:rPr>
+        <w:t xml:space="preserve">CouchDB </w:t>
+      </w:r>
+      <w:r>
+        <w:rPr>
+          <w:szCs w:val="28"/>
+          <w:lang w:val="sr-Cyrl-BA"/>
+        </w:rPr>
+        <w:t>документација</w:t>
+      </w:r>
+      <w:r>
+        <w:rPr>
+          <w:szCs w:val="28"/>
+          <w:lang w:val="sr-Latn-BA"/>
+        </w:rPr>
+        <w:t>,</w:t>
+      </w:r>
+      <w:r>
+        <w:rPr>
+          <w:szCs w:val="28"/>
+          <w:lang w:val="sr-Latn-BA"/>
+        </w:rPr>
+        <w:t xml:space="preserve"> </w:t>
+      </w:r>
+      <w:hyperlink r:id="rId10" w:history="1">
+        <w:r>
+          <w:rPr>
+            <w:rStyle w:val="Hyperlink"/>
+            <w:szCs w:val="28"/>
+            <w:lang w:val="sr-Latn-BA"/>
+          </w:rPr>
+          <w:t>https://cwiki.apache.org/confluence/displ</w:t>
+        </w:r>
+        <w:r>
+          <w:rPr>
+            <w:rStyle w:val="Hyperlink"/>
+            <w:szCs w:val="28"/>
+            <w:lang w:val="sr-Latn-BA"/>
+          </w:rPr>
+          <w:t>a</w:t>
+        </w:r>
+        <w:r>
+          <w:rPr>
+            <w:rStyle w:val="Hyperlink"/>
+            <w:szCs w:val="28"/>
+            <w:lang w:val="sr-Latn-BA"/>
+          </w:rPr>
+          <w:t>y/COUCHDB/</w:t>
+        </w:r>
+      </w:hyperlink>
+      <w:r>
+        <w:rPr>
+          <w:szCs w:val="28"/>
+          <w:lang w:val="sr-Latn-BA"/>
+        </w:rPr>
+        <w:t xml:space="preserve">, </w:t>
+      </w:r>
+      <w:r>
+        <w:rPr>
+          <w:szCs w:val="28"/>
+          <w:lang w:val="sr-Cyrl-BA"/>
+        </w:rPr>
+        <w:t>посљедња посјета септембар 201</w:t>
+      </w:r>
+      <w:r>
+        <w:rPr>
+          <w:szCs w:val="28"/>
+        </w:rPr>
+        <w:t>5</w:t>
+      </w:r>
+      <w:r>
+        <w:rPr>
+          <w:szCs w:val="28"/>
+          <w:lang w:val="sr-Cyrl-BA"/>
+        </w:rPr>
+        <w:t>.</w:t>
+      </w:r>
+    </w:p>
+    <w:p>
+      <w:pPr>
+        <w:ind w:firstLine="0"/>
+        <w:rPr>
+          <w:szCs w:val="28"/>
+        </w:rPr>
+      </w:pPr>
+    </w:p>
+    <w:p>
+      <w:pPr>
+        <w:ind w:firstLine="0"/>
+        <w:rPr>
+          <w:szCs w:val="28"/>
+          <w:lang w:val="sr-Cyrl-BA"/>
+        </w:rPr>
+      </w:pPr>
+      <w:r>
+        <w:rPr>
+          <w:szCs w:val="28"/>
+        </w:rPr>
+        <w:t xml:space="preserve">[6] </w:t>
+      </w:r>
+      <w:r>
+        <w:rPr>
+          <w:szCs w:val="28"/>
+          <w:lang w:val="sr-Latn-BA"/>
+        </w:rPr>
+        <w:t xml:space="preserve">Couchbase </w:t>
+      </w:r>
+      <w:r>
+        <w:rPr>
+          <w:szCs w:val="28"/>
+          <w:lang w:val="sr-Cyrl-BA"/>
+        </w:rPr>
+        <w:t>документација</w:t>
+      </w:r>
+      <w:r>
+        <w:rPr>
+          <w:szCs w:val="28"/>
+          <w:lang w:val="sr-Latn-BA"/>
+        </w:rPr>
+        <w:t xml:space="preserve">, </w:t>
+      </w:r>
+      <w:hyperlink r:id="rId11" w:history="1">
+        <w:r>
+          <w:rPr>
+            <w:rStyle w:val="Hyperlink"/>
+            <w:szCs w:val="28"/>
+            <w:lang w:val="sr-Latn-BA"/>
+          </w:rPr>
+          <w:t>http://developer.couchbase.com/documentation/server/4.0/introduction/intro.html</w:t>
+        </w:r>
+      </w:hyperlink>
+      <w:r>
+        <w:rPr>
+          <w:szCs w:val="28"/>
+          <w:lang w:val="sr-Latn-BA"/>
+        </w:rPr>
+        <w:t xml:space="preserve">, </w:t>
+      </w:r>
+      <w:r>
+        <w:rPr>
+          <w:szCs w:val="28"/>
+          <w:lang w:val="sr-Cyrl-BA"/>
+        </w:rPr>
+        <w:t>посљедња посјета септембар 201</w:t>
+      </w:r>
+      <w:r>
+        <w:rPr>
+          <w:szCs w:val="28"/>
+        </w:rPr>
+        <w:t>5</w:t>
+      </w:r>
+      <w:r>
+        <w:rPr>
+          <w:szCs w:val="28"/>
+          <w:lang w:val="sr-Cyrl-BA"/>
+        </w:rPr>
+        <w:t>.</w:t>
+      </w:r>
+    </w:p>
+    <w:p>
+      <w:pPr>
+        <w:ind w:firstLine="0"/>
+        <w:rPr>
+          <w:szCs w:val="28"/>
+          <w:lang w:val="sr-Cyrl-BA"/>
+        </w:rPr>
+      </w:pPr>
+    </w:p>
+    <w:p>
+      <w:pPr>
+        <w:ind w:firstLine="0"/>
+        <w:rPr>
+          <w:szCs w:val="28"/>
+        </w:rPr>
+      </w:pPr>
+      <w:r>
+        <w:rPr>
+          <w:szCs w:val="28"/>
+        </w:rPr>
+        <w:lastRenderedPageBreak/>
+        <w:t>[</w:t>
+      </w:r>
+      <w:r>
+        <w:rPr>
+          <w:szCs w:val="28"/>
+          <w:lang/>
+        </w:rPr>
+        <w:t>7</w:t>
+      </w:r>
+      <w:r>
+        <w:rPr>
+          <w:szCs w:val="28"/>
+        </w:rPr>
+        <w:t xml:space="preserve">] </w:t>
+      </w:r>
+      <w:r>
+        <w:rPr>
+          <w:szCs w:val="28"/>
+          <w:lang w:val="sr-Latn-BA"/>
+        </w:rPr>
+        <w:t>C</w:t>
+      </w:r>
+      <w:r>
+        <w:rPr>
+          <w:szCs w:val="28"/>
+        </w:rPr>
+        <w:t>lusterpoint</w:t>
+      </w:r>
+      <w:r>
+        <w:rPr>
+          <w:szCs w:val="28"/>
+          <w:lang w:val="sr-Latn-BA"/>
+        </w:rPr>
+        <w:t xml:space="preserve"> </w:t>
+      </w:r>
+      <w:r>
+        <w:rPr>
+          <w:szCs w:val="28"/>
+          <w:lang w:val="sr-Cyrl-BA"/>
+        </w:rPr>
+        <w:t>документација</w:t>
+      </w:r>
+      <w:r>
+        <w:rPr>
+          <w:szCs w:val="28"/>
+          <w:lang w:val="sr-Latn-BA"/>
+        </w:rPr>
+        <w:t xml:space="preserve">, </w:t>
+      </w:r>
+      <w:hyperlink r:id="rId12" w:history="1">
+        <w:r>
+          <w:rPr>
+            <w:rStyle w:val="Hyperlink"/>
+            <w:szCs w:val="28"/>
+            <w:lang w:val="sr-Latn-BA"/>
+          </w:rPr>
+          <w:t>https://www.clusterpoint.com/docs/,</w:t>
+        </w:r>
+      </w:hyperlink>
+      <w:r>
+        <w:rPr>
+          <w:szCs w:val="28"/>
+          <w:lang w:val="sr-Latn-BA"/>
+        </w:rPr>
+        <w:t xml:space="preserve"> </w:t>
+      </w:r>
+      <w:r>
+        <w:rPr>
+          <w:szCs w:val="28"/>
+          <w:lang w:val="sr-Cyrl-BA"/>
+        </w:rPr>
+        <w:t>посљедња посјета септембар 201</w:t>
+      </w:r>
+      <w:r>
+        <w:rPr>
+          <w:szCs w:val="28"/>
+        </w:rPr>
+        <w:t>5</w:t>
+      </w:r>
+      <w:r>
+        <w:rPr>
+          <w:szCs w:val="28"/>
+          <w:lang w:val="sr-Cyrl-BA"/>
+        </w:rPr>
+        <w:t>.</w:t>
+      </w:r>
+    </w:p>
+    <w:p>
+      <w:pPr>
+        <w:ind w:firstLine="0"/>
+        <w:rPr>
+          <w:szCs w:val="28"/>
+        </w:rPr>
+      </w:pPr>
+    </w:p>
+    <w:p>
+      <w:pPr>
+        <w:ind w:firstLine="0"/>
+        <w:rPr>
+          <w:szCs w:val="28"/>
+        </w:rPr>
+      </w:pPr>
+    </w:p>
+    <w:p>
+      <w:pPr>
+        <w:ind w:firstLine="0"/>
+        <w:rPr>
+          <w:szCs w:val="28"/>
+        </w:rPr>
+      </w:pPr>
+    </w:p>
+    <w:p>
+      <w:pPr>
+        <w:ind w:firstLine="0"/>
+        <w:rPr>
+          <w:szCs w:val="28"/>
         </w:rPr>
       </w:pPr>
     </w:p>
@@ -6758,7 +7911,7 @@
 </file>
 
 <file path=customXml/itemProps1.xml><?xml version="1.0" encoding="utf-8"?>
-<ds:datastoreItem xmlns:ds="http://schemas.openxmlformats.org/officeDocument/2006/customXml" ds:itemID="{964A7F9B-FA18-473B-B4FD-7C9255E49F98}">
+<ds:datastoreItem xmlns:ds="http://schemas.openxmlformats.org/officeDocument/2006/customXml" ds:itemID="{D31806EC-18DC-41EA-9A15-8836ECB5965D}">
   <ds:schemaRefs>
     <ds:schemaRef ds:uri="http://schemas.openxmlformats.org/officeDocument/2006/bibliography"/>
   </ds:schemaRefs>

</xml_diff>

<commit_message>
#15 - Modified DOCX file.
</commit_message>
<xml_diff>
--- a/Documents/Diplomski_Rad_Aleksandar_Bjelosevic-4507.docx
+++ b/Documents/Diplomski_Rad_Aleksandar_Bjelosevic-4507.docx
@@ -4402,27 +4402,9 @@
     <w:p/>
     <w:p>
       <w:r>
-        <w:rPr>
-          <w:lang/>
-        </w:rPr>
-        <w:t xml:space="preserve">Као што смо раније навели, документ базиране базе података користе документе за склатиштење  података за разлику од релационих које користе табеле. Подаци у документима могу бити сериализовани у различитим форматима. Неки од формата су: </w:t>
-      </w:r>
-      <w:r>
-        <w:t xml:space="preserve">XML, YAML, JSON </w:t>
-      </w:r>
-      <w:r>
-        <w:rPr>
-          <w:lang/>
-        </w:rPr>
-        <w:t xml:space="preserve">и </w:t>
-      </w:r>
-      <w:r>
-        <w:t xml:space="preserve">BSON. </w:t>
-      </w:r>
-      <w:r>
-        <w:rPr>
-          <w:lang/>
-        </w:rPr>
+        <w:t xml:space="preserve">Као што смо раније навели, документ базиране базе података користе документе за склатиштење  података за разлику од релационих које користе табеле. Подаци у документима могу бити сериализовани у различитим форматима. Неки од формата су: XML, YAML, JSON и BSON. </w:t>
+      </w:r>
+      <w:r>
         <w:t xml:space="preserve">Документима се приступа преко јединственог кључа који је везан за специфични документ. Овај кључ је престављен преко јединственог низа слова, јединственог идентификатора ресурса (енг. </w:t>
       </w:r>
       <w:r>
@@ -4432,910 +4414,310 @@
         <w:t>Uniform resource identifier</w:t>
       </w:r>
       <w:r>
-        <w:rPr>
-          <w:lang/>
-        </w:rPr>
+        <w:t xml:space="preserve">) или јединствне путање. Типично, база података индексира овај кључ како би се повећала брзина приступа документима. </w:t>
+      </w:r>
+      <w:r>
+        <w:t>[4]</w:t>
+      </w:r>
+    </w:p>
+    <w:p>
+      <w:pPr>
+        <w:ind w:firstLine="0"/>
+      </w:pPr>
+      <w:r>
+        <w:tab/>
+      </w:r>
+    </w:p>
+    <w:p>
+      <w:pPr>
+        <w:ind w:firstLine="0"/>
+      </w:pPr>
+    </w:p>
+    <w:p>
+      <w:pPr>
+        <w:ind w:firstLine="0"/>
+      </w:pPr>
+      <w:r>
+        <w:tab/>
+      </w:r>
+      <w:r>
+        <w:t>Неки од познатијих представника</w:t>
+      </w:r>
+      <w:r>
+        <w:t xml:space="preserve"> документ базираних база података су</w:t>
+      </w:r>
+      <w:r>
+        <w:t>[4]</w:t>
+      </w:r>
+      <w:r>
+        <w:t>:</w:t>
+      </w:r>
+    </w:p>
+    <w:p>
+      <w:pPr>
+        <w:ind w:firstLine="0"/>
+      </w:pPr>
+      <w:r>
+        <w:tab/>
+      </w:r>
+      <w:r>
+        <w:tab/>
+      </w:r>
+      <w:r>
+        <w:rPr>
+          <w:lang w:val="sr-Cyrl-BA"/>
+        </w:rPr>
+        <w:t xml:space="preserve">1. </w:t>
+      </w:r>
+      <w:r>
+        <w:t>MongoDB</w:t>
+      </w:r>
+    </w:p>
+    <w:p>
+      <w:pPr>
+        <w:ind w:firstLine="0"/>
+      </w:pPr>
+      <w:r>
+        <w:rPr>
+          <w:lang w:val="sr-Cyrl-BA"/>
+        </w:rPr>
+        <w:tab/>
+      </w:r>
+      <w:r>
+        <w:rPr>
+          <w:lang w:val="sr-Cyrl-BA"/>
+        </w:rPr>
+        <w:tab/>
+        <w:t xml:space="preserve">2. </w:t>
+      </w:r>
+      <w:r>
+        <w:t>CouchDB</w:t>
+      </w:r>
+    </w:p>
+    <w:p>
+      <w:pPr>
+        <w:ind w:firstLine="0"/>
+      </w:pPr>
+      <w:r>
+        <w:rPr>
+          <w:lang w:val="sr-Cyrl-BA"/>
+        </w:rPr>
+        <w:tab/>
+      </w:r>
+      <w:r>
+        <w:rPr>
+          <w:lang w:val="sr-Cyrl-BA"/>
+        </w:rPr>
+        <w:tab/>
+        <w:t xml:space="preserve">3. </w:t>
+      </w:r>
+      <w:r>
+        <w:t>Couchbase</w:t>
+      </w:r>
+    </w:p>
+    <w:p>
+      <w:pPr>
+        <w:ind w:firstLine="0"/>
+      </w:pPr>
+      <w:r>
+        <w:rPr>
+          <w:lang w:val="sr-Cyrl-BA"/>
+        </w:rPr>
+        <w:tab/>
+      </w:r>
+      <w:r>
+        <w:rPr>
+          <w:lang w:val="sr-Cyrl-BA"/>
+        </w:rPr>
+        <w:tab/>
+        <w:t xml:space="preserve">4. </w:t>
+      </w:r>
+      <w:r>
+        <w:t>Clusterpoint</w:t>
+      </w:r>
+    </w:p>
+    <w:p>
+      <w:pPr>
+        <w:ind w:firstLine="0"/>
+      </w:pPr>
+      <w:r>
+        <w:tab/>
+      </w:r>
+      <w:r>
+        <w:tab/>
+        <w:t>5. MarkLogic</w:t>
+      </w:r>
+    </w:p>
+    <w:p>
+      <w:pPr>
+        <w:ind w:firstLine="0"/>
+      </w:pPr>
+    </w:p>
+    <w:p>
+      <w:pPr>
+        <w:ind w:firstLine="0"/>
+      </w:pPr>
+    </w:p>
+    <w:p>
+      <w:r>
+        <w:t xml:space="preserve">MongoDB представља документ базу података са високим перформансама, високе доступности и аутоматског скалирања. </w:t>
+      </w:r>
+      <w:r>
+        <w:t>Документи имају динамичку шему. Подаци се смјештају у JSON формату (BSON у званичној MongoDB документацији).</w:t>
+      </w:r>
+      <w:r>
+        <w:t xml:space="preserve"> MongoDB ће бити детаљније објашњен у дањем тексту.</w:t>
+      </w:r>
+      <w:r>
+        <w:t>[4]</w:t>
+      </w:r>
+    </w:p>
+    <w:p/>
+    <w:p/>
+    <w:p>
+      <w:r>
+        <w:t xml:space="preserve">CouchDB представља базу података која је у потпуности окренута ка вебу. Подаци су такође сачувани у JSON формату. </w:t>
+      </w:r>
+      <w:r>
+        <w:t>CouchDB омогућава приступ подацима и извршавању упита преко HTTP протокола кориштењем веб читача. Омогућава индексирање, комбиновање и трансформацију докумената кориштењем JavaScript-а.</w:t>
+      </w:r>
+      <w:r>
+        <w:t xml:space="preserve"> CouchDB је оптимизована и добро ради са модерним веб и мобилним апликацијама. </w:t>
+      </w:r>
+      <w:r>
+        <w:t xml:space="preserve">Такође, CouchDB омогућава ефикасно дистрибуирање података кориштењем CouchDB инкременталне репликације. CouchDB долази са пакетом функција за трансформације </w:t>
+      </w:r>
+      <w:r>
+        <w:t>докумената и промјенама обавјештења у реалном времену, чиме се знатно олакшава развој веб апликација. Такође, омогућена је и једноставна административна конзола</w:t>
+      </w:r>
+      <w:r>
+        <w:t xml:space="preserve"> доступна преко веба.[5]</w:t>
+      </w:r>
+    </w:p>
+    <w:p/>
+    <w:p/>
+    <w:p>
+      <w:r>
+        <w:lastRenderedPageBreak/>
+        <w:t xml:space="preserve">Couchbase представља дистрибуирану NoSQL документ оријентисану базу података оптимизовану за интерактивне апликације. </w:t>
+      </w:r>
+      <w:r>
+        <w:t xml:space="preserve">Couchbase базе података су дизајниране да знатно повећају брзину приступа документима уз висок и одржив проток. </w:t>
+      </w:r>
+      <w:r>
+        <w:t>Неке од ствари које Couchbase сервери база података дизајнирани да омогуће су: флексибилни модел података, снажан упитни језик, скалабилност, перформан</w:t>
+      </w:r>
+      <w:r>
+        <w:t xml:space="preserve">се, једноставну администрацију и високу доступност. </w:t>
+      </w:r>
+      <w:r>
+        <w:t xml:space="preserve">Документи су форматирани у JSON формату. За разлику од релационих база података шема је у потпуности дефинисана у коду апликације и у дефиницији самих докумената. </w:t>
+      </w:r>
+      <w:r>
+        <w:t>Couchbase базе података користе N1QL као упитни језик за приступ, терансформацију и манипулацију JSON подацима. N1QL представља комплетан SQL диалект</w:t>
+      </w:r>
+      <w:r>
+        <w:t xml:space="preserve"> чиме је знатно једноставан за учење од стране програмера који познају SQL. За разлику од других NoSQL база података, Couchbase подржава операције придруживања (енг. </w:t>
+      </w:r>
+      <w:r>
+        <w:rPr>
+          <w:i/>
+        </w:rPr>
+        <w:t>JOIN operations</w:t>
+      </w:r>
+      <w:r>
+        <w:t xml:space="preserve">) што омогућава широк спектар модела података. </w:t>
+      </w:r>
+      <w:r>
+        <w:t>N1QL подржава богату структуру индексирања. Такође, N1QL подржава додатке помоћу којих је омогућено руковање хетерогеним документима са угњежденим структурама.</w:t>
+      </w:r>
+      <w:r>
+        <w:t xml:space="preserve"> </w:t>
+      </w:r>
+      <w:r>
+        <w:t>Репликација представља једну од основних карактеристика Couchbase сервера база података. Сервери су дизајнирани да аутоматски дистрибуирају подат</w:t>
+      </w:r>
+      <w:r>
+        <w:t>ке кроз све чворове у кластеру.[6]</w:t>
+      </w:r>
+    </w:p>
+    <w:p>
+      <w:pPr>
+        <w:ind w:firstLine="0"/>
+      </w:pPr>
+    </w:p>
+    <w:p>
+      <w:pPr>
+        <w:ind w:firstLine="0"/>
+      </w:pPr>
+    </w:p>
+    <w:p>
+      <w:r>
+        <w:t>Clusterpoint представља</w:t>
+      </w:r>
+      <w:r>
+        <w:t xml:space="preserve"> документ оријентисану базу података која обрађивање и процесуирање XML и JSON типова докумената у дистрибуираним окружењима. Clusterpoint базе података обављају своје трансакције на исти начин као и SQL базе података. Корисници обављају сигурне упите у реалном времену, текстуалне претраге, аналитичке SQL упите и извјештаје у великој брзини у в</w:t>
+      </w:r>
+      <w:r>
+        <w:t>е</w:t>
+      </w:r>
+      <w:r>
+        <w:t xml:space="preserve">ликим дистрибуираним системима. </w:t>
+      </w:r>
+      <w:r>
+        <w:t xml:space="preserve">Главна компаративна предност Clusterpoint база података огледа се у томе: што су оне ACID (енг. </w:t>
+      </w:r>
+      <w:r>
+        <w:rPr>
+          <w:i/>
+        </w:rPr>
+        <w:t>Atomicy, Consistency, Isolation, Durability</w:t>
+      </w:r>
+      <w:r>
+        <w:t>) компатибилне, обављају дистрибуиране трансакције међу до</w:t>
+      </w:r>
+      <w:r>
+        <w:t>кумент оријетисаним моделима, гарантује</w:t>
+      </w:r>
+      <w:r>
+        <w:t xml:space="preserve"> </w:t>
+      </w:r>
+      <w:r>
+        <w:t>сигурниост и конзистентност података.</w:t>
+      </w:r>
+      <w:r>
+        <w:t>[7]</w:t>
+      </w:r>
+    </w:p>
+    <w:p/>
+    <w:p/>
+    <w:p>
+      <w:r>
+        <w:t>MarkLogic сервери база података су: документ оријентисани, трансакциони, клустер оријентисани, високих перформанси, шема-агностични и оријенстисани ка претрагама.</w:t>
+      </w:r>
+      <w:r>
+        <w:t xml:space="preserve"> Документи су обично у XML формату. MarkLogic базе података у потпуности подржавају ACID својства: Atomicy (скуп измјена или се одвија у цијелини или се не одвија уоште), Consistency (</w:t>
+      </w:r>
+      <w:r>
+        <w:t>pravila sistema se sprovode, нпр. не постоје два документа који имају исти идентификатор</w:t>
+      </w:r>
+      <w:r>
         <w:t>)</w:t>
       </w:r>
       <w:r>
-        <w:t xml:space="preserve"> </w:t>
-      </w:r>
-      <w:r>
-        <w:rPr>
-          <w:lang/>
-        </w:rPr>
-        <w:t xml:space="preserve">или јединствне путање. Типично, база података индексира овај кључ како би се повећала брзина приступа документима. </w:t>
-      </w:r>
-      <w:r>
-        <w:t>[4]</w:t>
-      </w:r>
-    </w:p>
-    <w:p>
-      <w:pPr>
-        <w:ind w:firstLine="0"/>
-        <w:rPr>
-          <w:lang/>
-        </w:rPr>
-      </w:pPr>
-      <w:r>
-        <w:rPr>
-          <w:lang/>
-        </w:rPr>
-        <w:tab/>
-      </w:r>
-    </w:p>
-    <w:p>
-      <w:pPr>
-        <w:ind w:firstLine="0"/>
-        <w:rPr>
-          <w:lang/>
-        </w:rPr>
-      </w:pPr>
-    </w:p>
-    <w:p>
-      <w:pPr>
-        <w:ind w:firstLine="0"/>
-      </w:pPr>
-      <w:r>
-        <w:rPr>
-          <w:lang/>
-        </w:rPr>
-        <w:tab/>
-      </w:r>
-      <w:r>
-        <w:rPr>
-          <w:lang/>
-        </w:rPr>
-        <w:t>Неки од познатијих представника</w:t>
-      </w:r>
-      <w:r>
-        <w:rPr>
-          <w:lang/>
-        </w:rPr>
-        <w:t xml:space="preserve"> документ базираних база података су</w:t>
-      </w:r>
-      <w:r>
-        <w:t>[4]</w:t>
-      </w:r>
-      <w:r>
-        <w:rPr>
-          <w:lang/>
-        </w:rPr>
-        <w:t>:</w:t>
-      </w:r>
-    </w:p>
-    <w:p>
-      <w:pPr>
-        <w:ind w:firstLine="0"/>
-      </w:pPr>
-      <w:r>
-        <w:rPr>
-          <w:lang/>
-        </w:rPr>
-        <w:tab/>
-      </w:r>
-      <w:r>
-        <w:rPr>
-          <w:lang/>
-        </w:rPr>
-        <w:tab/>
-      </w:r>
-      <w:r>
-        <w:rPr>
-          <w:lang w:val="sr-Cyrl-BA"/>
-        </w:rPr>
-        <w:t xml:space="preserve">1. </w:t>
-      </w:r>
-      <w:r>
-        <w:t>MongoDB</w:t>
-      </w:r>
-    </w:p>
-    <w:p>
-      <w:pPr>
-        <w:ind w:firstLine="0"/>
-      </w:pPr>
-      <w:r>
-        <w:rPr>
-          <w:lang w:val="sr-Cyrl-BA"/>
-        </w:rPr>
-        <w:tab/>
-      </w:r>
-      <w:r>
-        <w:rPr>
-          <w:lang w:val="sr-Cyrl-BA"/>
-        </w:rPr>
-        <w:tab/>
-        <w:t xml:space="preserve">2. </w:t>
-      </w:r>
-      <w:r>
-        <w:t>CouchDB</w:t>
-      </w:r>
-    </w:p>
-    <w:p>
-      <w:pPr>
-        <w:ind w:firstLine="0"/>
-      </w:pPr>
-      <w:r>
-        <w:rPr>
-          <w:lang w:val="sr-Cyrl-BA"/>
-        </w:rPr>
-        <w:tab/>
-      </w:r>
-      <w:r>
-        <w:rPr>
-          <w:lang w:val="sr-Cyrl-BA"/>
-        </w:rPr>
-        <w:tab/>
-        <w:t xml:space="preserve">3. </w:t>
-      </w:r>
-      <w:r>
-        <w:t>Couchbase</w:t>
-      </w:r>
-    </w:p>
-    <w:p>
-      <w:pPr>
-        <w:ind w:firstLine="0"/>
-      </w:pPr>
-      <w:r>
-        <w:rPr>
-          <w:lang w:val="sr-Cyrl-BA"/>
-        </w:rPr>
-        <w:tab/>
-      </w:r>
-      <w:r>
-        <w:rPr>
-          <w:lang w:val="sr-Cyrl-BA"/>
-        </w:rPr>
-        <w:tab/>
-        <w:t xml:space="preserve">4. </w:t>
-      </w:r>
-      <w:r>
-        <w:t>Clusterpoint</w:t>
-      </w:r>
-    </w:p>
-    <w:p>
-      <w:pPr>
-        <w:ind w:firstLine="0"/>
-      </w:pPr>
-      <w:r>
-        <w:tab/>
-      </w:r>
-      <w:r>
-        <w:tab/>
-        <w:t>5. MarkLogic</w:t>
-      </w:r>
-    </w:p>
-    <w:p>
-      <w:pPr>
-        <w:ind w:firstLine="0"/>
-        <w:rPr>
-          <w:lang/>
-        </w:rPr>
-      </w:pPr>
-    </w:p>
-    <w:p>
-      <w:pPr>
-        <w:ind w:firstLine="0"/>
-        <w:rPr>
-          <w:lang/>
-        </w:rPr>
-      </w:pPr>
-    </w:p>
-    <w:p>
-      <w:r>
-        <w:t xml:space="preserve">MongoDB </w:t>
-      </w:r>
-      <w:r>
-        <w:rPr>
-          <w:lang/>
-        </w:rPr>
-        <w:t xml:space="preserve">представља документ базу података са високим перформансама, високе доступности и аутоматског скалирања. </w:t>
-      </w:r>
-      <w:r>
-        <w:rPr>
-          <w:lang/>
-        </w:rPr>
-        <w:t xml:space="preserve">Документи имају динамичку шему. Подаци се смјештају у </w:t>
-      </w:r>
-      <w:r>
-        <w:t xml:space="preserve">JSON </w:t>
-      </w:r>
-      <w:r>
-        <w:rPr>
-          <w:lang/>
-        </w:rPr>
-        <w:t>формату (</w:t>
-      </w:r>
-      <w:r>
-        <w:t xml:space="preserve">BSON </w:t>
-      </w:r>
-      <w:r>
-        <w:rPr>
-          <w:lang/>
-        </w:rPr>
-        <w:t xml:space="preserve">у званичној </w:t>
-      </w:r>
-      <w:r>
-        <w:t xml:space="preserve">MongoDB </w:t>
-      </w:r>
-      <w:r>
-        <w:rPr>
-          <w:lang/>
-        </w:rPr>
-        <w:t>документацији).</w:t>
-      </w:r>
-      <w:r>
-        <w:rPr>
-          <w:lang/>
-        </w:rPr>
-        <w:t xml:space="preserve"> </w:t>
-      </w:r>
-      <w:r>
-        <w:t xml:space="preserve">MongoDB </w:t>
-      </w:r>
-      <w:r>
-        <w:rPr>
-          <w:lang/>
-        </w:rPr>
-        <w:t>ће бити детаљније објашњен у дањем тексту.</w:t>
-      </w:r>
-      <w:r>
-        <w:t>[4]</w:t>
-      </w:r>
-    </w:p>
-    <w:p>
-      <w:pPr>
-        <w:rPr>
-          <w:lang/>
-        </w:rPr>
-      </w:pPr>
-    </w:p>
-    <w:p>
-      <w:pPr>
-        <w:rPr>
-          <w:lang/>
-        </w:rPr>
-      </w:pPr>
-    </w:p>
-    <w:p>
-      <w:r>
-        <w:t xml:space="preserve">CouchDB </w:t>
-      </w:r>
-      <w:r>
-        <w:rPr>
-          <w:lang/>
-        </w:rPr>
-        <w:t xml:space="preserve">представља базу података која је у потпуности окренута ка вебу. Подаци су такође сачувани у </w:t>
-      </w:r>
-      <w:r>
-        <w:t xml:space="preserve">JSON </w:t>
-      </w:r>
-      <w:r>
-        <w:rPr>
-          <w:lang/>
-        </w:rPr>
-        <w:t xml:space="preserve">формату. </w:t>
-      </w:r>
-      <w:r>
-        <w:t xml:space="preserve">CouchDB </w:t>
-      </w:r>
-      <w:r>
-        <w:rPr>
-          <w:lang/>
-        </w:rPr>
-        <w:t xml:space="preserve">омогућава приступ подацима и извршавању упита преко </w:t>
-      </w:r>
-      <w:r>
-        <w:t xml:space="preserve">HTTP </w:t>
-      </w:r>
-      <w:r>
-        <w:rPr>
-          <w:lang/>
-        </w:rPr>
-        <w:t xml:space="preserve">протокола кориштењем веб читача. Омогућава индексирање, комбиновање и трансформацију докумената кориштењем </w:t>
-      </w:r>
-      <w:r>
-        <w:t>JavaScript-</w:t>
-      </w:r>
-      <w:r>
-        <w:rPr>
-          <w:lang/>
-        </w:rPr>
-        <w:t>а.</w:t>
-      </w:r>
-      <w:r>
-        <w:rPr>
-          <w:lang/>
-        </w:rPr>
-        <w:t xml:space="preserve"> </w:t>
-      </w:r>
-      <w:r>
-        <w:t xml:space="preserve">CouchDB </w:t>
-      </w:r>
-      <w:r>
-        <w:rPr>
-          <w:lang/>
-        </w:rPr>
-        <w:t xml:space="preserve">је оптимизована и добро ради са модерним веб и мобилним апликацијама. </w:t>
-      </w:r>
-      <w:r>
-        <w:rPr>
-          <w:lang/>
-        </w:rPr>
-        <w:t xml:space="preserve">Такође, </w:t>
-      </w:r>
-      <w:r>
-        <w:t xml:space="preserve">CouchDB </w:t>
-      </w:r>
-      <w:r>
-        <w:rPr>
-          <w:lang/>
-        </w:rPr>
-        <w:t xml:space="preserve">омогућава ефикасно дистрибуирање података кориштењем </w:t>
-      </w:r>
-      <w:r>
-        <w:t xml:space="preserve">CouchDB </w:t>
-      </w:r>
-      <w:r>
-        <w:rPr>
-          <w:lang/>
-        </w:rPr>
-        <w:t xml:space="preserve">инкременталне репликације. </w:t>
-      </w:r>
-      <w:r>
-        <w:t xml:space="preserve">CouchDB </w:t>
-      </w:r>
-      <w:r>
-        <w:rPr>
-          <w:lang/>
-        </w:rPr>
-        <w:t xml:space="preserve">долази са пакетом функција за трансформације </w:t>
-      </w:r>
-      <w:r>
-        <w:rPr>
-          <w:lang/>
-        </w:rPr>
-        <w:t>докумената и промјенама обавјештења у реалном времену, чиме се знатно олакшава развој веб апликација. Такође, омогућена је и једноставна административна конзола</w:t>
-      </w:r>
-      <w:r>
-        <w:rPr>
-          <w:lang/>
-        </w:rPr>
-        <w:t xml:space="preserve"> доступна преко веба.</w:t>
-      </w:r>
-      <w:r>
-        <w:t>[5]</w:t>
-      </w:r>
-    </w:p>
-    <w:p>
-      <w:pPr>
-        <w:rPr>
-          <w:lang/>
-        </w:rPr>
-      </w:pPr>
-    </w:p>
-    <w:p>
-      <w:pPr>
-        <w:rPr>
-          <w:lang/>
-        </w:rPr>
-      </w:pPr>
-    </w:p>
-    <w:p>
-      <w:r>
-        <w:lastRenderedPageBreak/>
-        <w:t xml:space="preserve">Couchbase </w:t>
-      </w:r>
-      <w:r>
-        <w:rPr>
-          <w:lang/>
-        </w:rPr>
-        <w:t xml:space="preserve">представља дистрибуирану </w:t>
-      </w:r>
-      <w:r>
-        <w:t xml:space="preserve">NoSQL </w:t>
-      </w:r>
-      <w:r>
-        <w:rPr>
-          <w:lang/>
-        </w:rPr>
-        <w:t xml:space="preserve">документ оријентисану базу података оптимизовану за интерактивне апликације. </w:t>
-      </w:r>
-      <w:r>
-        <w:t xml:space="preserve">Couchbase </w:t>
-      </w:r>
-      <w:r>
-        <w:rPr>
-          <w:lang/>
-        </w:rPr>
-        <w:t xml:space="preserve">базе података су дизајниране да знатно повећају брзину приступа документима уз висок и одржив проток. </w:t>
-      </w:r>
-      <w:r>
-        <w:rPr>
-          <w:lang/>
-        </w:rPr>
-        <w:t xml:space="preserve">Неке од ствари које </w:t>
-      </w:r>
-      <w:r>
-        <w:t xml:space="preserve">Couchbase </w:t>
-      </w:r>
-      <w:r>
-        <w:rPr>
-          <w:lang/>
-        </w:rPr>
-        <w:t>сервери база података дизајнирани да омогуће су: флексибилни модел података, снажан упитни језик, скалабилност, перформан</w:t>
-      </w:r>
-      <w:r>
-        <w:rPr>
-          <w:lang/>
-        </w:rPr>
-        <w:t xml:space="preserve">се, једноставну администрацију и високу доступност. </w:t>
-      </w:r>
-      <w:r>
-        <w:rPr>
-          <w:lang/>
-        </w:rPr>
-        <w:t xml:space="preserve">Документи су форматирани у </w:t>
-      </w:r>
-      <w:r>
-        <w:t xml:space="preserve">JSON </w:t>
-      </w:r>
-      <w:r>
-        <w:rPr>
-          <w:lang/>
-        </w:rPr>
-        <w:t xml:space="preserve">формату. За разлику од релационих база података шема је у потпуности дефинисана у коду апликације и у дефиницији самих докумената. </w:t>
-      </w:r>
-      <w:r>
-        <w:t xml:space="preserve">Couchbase </w:t>
-      </w:r>
-      <w:r>
-        <w:rPr>
-          <w:lang/>
-        </w:rPr>
-        <w:t xml:space="preserve">базе података користе </w:t>
-      </w:r>
-      <w:r>
-        <w:t xml:space="preserve">N1QL </w:t>
-      </w:r>
-      <w:r>
-        <w:rPr>
-          <w:lang/>
-        </w:rPr>
-        <w:t xml:space="preserve">као упитни језик за приступ, терансформацију и манипулацију </w:t>
-      </w:r>
-      <w:r>
-        <w:t xml:space="preserve">JSON </w:t>
-      </w:r>
-      <w:r>
-        <w:rPr>
-          <w:lang/>
-        </w:rPr>
-        <w:t xml:space="preserve">подацима. </w:t>
-      </w:r>
-      <w:r>
-        <w:t xml:space="preserve">N1QL </w:t>
-      </w:r>
-      <w:r>
-        <w:rPr>
-          <w:lang/>
-        </w:rPr>
-        <w:t xml:space="preserve">представља комплетан </w:t>
-      </w:r>
-      <w:r>
-        <w:t xml:space="preserve">SQL </w:t>
-      </w:r>
-      <w:r>
-        <w:rPr>
-          <w:lang/>
-        </w:rPr>
-        <w:t>диалект</w:t>
-      </w:r>
-      <w:r>
-        <w:rPr>
-          <w:lang/>
-        </w:rPr>
-        <w:t xml:space="preserve"> чиме је знатно једноставан за учење од стране програмера који познају </w:t>
-      </w:r>
-      <w:r>
-        <w:t xml:space="preserve">SQL. </w:t>
-      </w:r>
-      <w:r>
-        <w:rPr>
-          <w:lang/>
-        </w:rPr>
-        <w:t xml:space="preserve">За разлику од других </w:t>
-      </w:r>
-      <w:r>
-        <w:t xml:space="preserve">NoSQL </w:t>
-      </w:r>
-      <w:r>
-        <w:rPr>
-          <w:lang/>
-        </w:rPr>
-        <w:t xml:space="preserve">база података, </w:t>
-      </w:r>
-      <w:r>
-        <w:t xml:space="preserve">Couchbase </w:t>
-      </w:r>
-      <w:r>
-        <w:rPr>
-          <w:lang/>
-        </w:rPr>
-        <w:t xml:space="preserve">подржава операције придруживања (енг. </w:t>
-      </w:r>
-      <w:r>
-        <w:rPr>
-          <w:i/>
-        </w:rPr>
-        <w:t>JOIN operations</w:t>
-      </w:r>
-      <w:r>
-        <w:rPr>
-          <w:lang/>
-        </w:rPr>
-        <w:t>)</w:t>
-      </w:r>
-      <w:r>
-        <w:t xml:space="preserve"> </w:t>
-      </w:r>
-      <w:r>
-        <w:rPr>
-          <w:lang/>
-        </w:rPr>
-        <w:t xml:space="preserve">што омогућава широк спектар модела података. </w:t>
-      </w:r>
-      <w:r>
-        <w:t xml:space="preserve">N1QL </w:t>
-      </w:r>
-      <w:r>
-        <w:rPr>
-          <w:lang/>
-        </w:rPr>
-        <w:t xml:space="preserve">подржава богату структуру индексирања. Такође, </w:t>
-      </w:r>
-      <w:r>
-        <w:t xml:space="preserve">N1QL </w:t>
-      </w:r>
-      <w:r>
-        <w:rPr>
-          <w:lang/>
-        </w:rPr>
-        <w:t>подржава додатке помоћу којих је омогућено руковање хетерогеним документима са угњежденим структурама.</w:t>
-      </w:r>
-      <w:r>
-        <w:rPr>
-          <w:lang/>
-        </w:rPr>
-        <w:t xml:space="preserve"> </w:t>
-      </w:r>
-      <w:r>
-        <w:rPr>
-          <w:lang/>
-        </w:rPr>
-        <w:t xml:space="preserve">Репликација представља једну од основних карактеристика </w:t>
-      </w:r>
-      <w:r>
-        <w:t xml:space="preserve">Couchbase </w:t>
-      </w:r>
-      <w:r>
-        <w:rPr>
-          <w:lang/>
-        </w:rPr>
-        <w:t>сервера база података. Сервери су дизајнирани да аутоматски дистрибуирају подат</w:t>
-      </w:r>
-      <w:r>
-        <w:rPr>
-          <w:lang/>
-        </w:rPr>
-        <w:t>ке кроз све чворове у кластеру.</w:t>
-      </w:r>
-      <w:r>
-        <w:t>[6]</w:t>
-      </w:r>
-    </w:p>
-    <w:p>
-      <w:pPr>
-        <w:ind w:firstLine="0"/>
-        <w:rPr>
-          <w:lang/>
-        </w:rPr>
-      </w:pPr>
-    </w:p>
-    <w:p>
-      <w:pPr>
-        <w:ind w:firstLine="0"/>
-        <w:rPr>
-          <w:lang/>
-        </w:rPr>
-      </w:pPr>
-    </w:p>
-    <w:p>
-      <w:r>
-        <w:t xml:space="preserve">Clusterpoint </w:t>
-      </w:r>
-      <w:r>
-        <w:rPr>
-          <w:lang/>
-        </w:rPr>
-        <w:t>представља</w:t>
-      </w:r>
-      <w:r>
-        <w:rPr>
-          <w:lang/>
-        </w:rPr>
-        <w:t xml:space="preserve"> документ оријентисану базу података која обрађивање и процесуирање </w:t>
-      </w:r>
-      <w:r>
-        <w:t xml:space="preserve">XML </w:t>
-      </w:r>
-      <w:r>
-        <w:rPr>
-          <w:lang/>
-        </w:rPr>
-        <w:t xml:space="preserve">и </w:t>
-      </w:r>
-      <w:r>
-        <w:t xml:space="preserve">JSON </w:t>
-      </w:r>
-      <w:r>
-        <w:rPr>
-          <w:lang/>
-        </w:rPr>
-        <w:t xml:space="preserve">типова докумената у дистрибуираним окружењима. </w:t>
-      </w:r>
-      <w:r>
-        <w:t xml:space="preserve">Clusterpoint </w:t>
-      </w:r>
-      <w:r>
-        <w:rPr>
-          <w:lang/>
-        </w:rPr>
-        <w:t xml:space="preserve">базе података обављају своје трансакције на исти начин као и </w:t>
-      </w:r>
-      <w:r>
-        <w:t xml:space="preserve">SQL </w:t>
-      </w:r>
-      <w:r>
-        <w:rPr>
-          <w:lang/>
-        </w:rPr>
-        <w:t xml:space="preserve">базе података. Корисници обављају сигурне упите у реалном времену, текстуалне претраге, аналитичке </w:t>
-      </w:r>
-      <w:r>
-        <w:t xml:space="preserve">SQL </w:t>
-      </w:r>
-      <w:r>
-        <w:rPr>
-          <w:lang/>
-        </w:rPr>
-        <w:t>упите и извјештаје у великој брзини у в</w:t>
-      </w:r>
-      <w:r>
-        <w:rPr>
-          <w:lang/>
-        </w:rPr>
-        <w:t>е</w:t>
-      </w:r>
-      <w:r>
-        <w:rPr>
-          <w:lang/>
-        </w:rPr>
-        <w:t>ликим дистрибуираним системима.</w:t>
-      </w:r>
-      <w:r>
-        <w:t xml:space="preserve"> </w:t>
-      </w:r>
-      <w:r>
-        <w:rPr>
-          <w:lang/>
-        </w:rPr>
-        <w:t xml:space="preserve">Главна компаративна предност </w:t>
-      </w:r>
-      <w:r>
-        <w:t xml:space="preserve">Clusterpoint база података </w:t>
-      </w:r>
-      <w:r>
-        <w:rPr>
-          <w:lang/>
-        </w:rPr>
-        <w:t xml:space="preserve">огледа се у томе: што су оне </w:t>
-      </w:r>
-      <w:r>
-        <w:t>ACID (</w:t>
-      </w:r>
-      <w:r>
-        <w:rPr>
-          <w:lang/>
-        </w:rPr>
-        <w:t xml:space="preserve">енг. </w:t>
-      </w:r>
-      <w:r>
-        <w:rPr>
-          <w:i/>
-        </w:rPr>
-        <w:t>Atomicy, Consistency, Isolation, Durability</w:t>
-      </w:r>
-      <w:r>
-        <w:t xml:space="preserve">) </w:t>
-      </w:r>
-      <w:r>
-        <w:rPr>
-          <w:lang/>
-        </w:rPr>
-        <w:t>компатибилне, обављају дистрибуиране трансакције међу до</w:t>
-      </w:r>
-      <w:r>
-        <w:rPr>
-          <w:lang/>
-        </w:rPr>
-        <w:t>кумент оријетисаним моделима, гарантује</w:t>
-      </w:r>
-      <w:r>
-        <w:rPr>
-          <w:lang/>
-        </w:rPr>
-        <w:t xml:space="preserve"> </w:t>
-      </w:r>
-      <w:r>
-        <w:rPr>
-          <w:lang/>
-        </w:rPr>
-        <w:t>сигурниост и конзистентност података.</w:t>
-      </w:r>
-      <w:r>
-        <w:t>[7]</w:t>
-      </w:r>
-    </w:p>
-    <w:p>
-      <w:pPr>
-        <w:rPr>
-          <w:lang/>
-        </w:rPr>
-      </w:pPr>
-    </w:p>
-    <w:p>
-      <w:pPr>
-        <w:rPr>
-          <w:lang/>
-        </w:rPr>
-      </w:pPr>
-    </w:p>
-    <w:p>
-      <w:r>
-        <w:t xml:space="preserve">MarkLogic </w:t>
-      </w:r>
-      <w:r>
-        <w:rPr>
-          <w:lang/>
-        </w:rPr>
-        <w:t>сервери база података су: документ оријентисани, трансакциони, клустер оријентисани, високих перформанси, шема-агностични и оријенстисани ка претрагама.</w:t>
-      </w:r>
-      <w:r>
-        <w:rPr>
-          <w:lang/>
-        </w:rPr>
-        <w:t xml:space="preserve"> Документи су обично у </w:t>
-      </w:r>
-      <w:r>
-        <w:t xml:space="preserve">XML </w:t>
-      </w:r>
-      <w:r>
-        <w:rPr>
-          <w:lang/>
-        </w:rPr>
-        <w:t xml:space="preserve">формату. </w:t>
-      </w:r>
-      <w:r>
-        <w:t xml:space="preserve">MarkLogic </w:t>
-      </w:r>
-      <w:r>
-        <w:rPr>
-          <w:lang/>
-        </w:rPr>
-        <w:t xml:space="preserve">базе података у потпуности подржавају </w:t>
-      </w:r>
-      <w:r>
-        <w:t xml:space="preserve">ACID </w:t>
-      </w:r>
-      <w:r>
-        <w:rPr>
-          <w:lang/>
-        </w:rPr>
-        <w:t xml:space="preserve">својства: </w:t>
-      </w:r>
-      <w:r>
-        <w:t>Atomicy (</w:t>
-      </w:r>
-      <w:r>
-        <w:rPr>
-          <w:lang/>
-        </w:rPr>
-        <w:t>скуп измјена или се одвија у цијелини или се не одвија уоште</w:t>
-      </w:r>
-      <w:r>
-        <w:t>)</w:t>
-      </w:r>
-      <w:r>
-        <w:rPr>
-          <w:lang/>
-        </w:rPr>
-        <w:t xml:space="preserve">, </w:t>
-      </w:r>
-      <w:r>
-        <w:t>Consistency (</w:t>
-      </w:r>
-      <w:r>
-        <w:t>pravila sistema se sprovode</w:t>
-      </w:r>
-      <w:r>
-        <w:rPr>
-          <w:lang/>
-        </w:rPr>
-        <w:t>, нпр. не постоје два документа који имају исти идентификатор</w:t>
-      </w:r>
-      <w:r>
-        <w:t>)</w:t>
-      </w:r>
-      <w:r>
-        <w:rPr>
-          <w:lang/>
-        </w:rPr>
-        <w:t xml:space="preserve">, </w:t>
-      </w:r>
-      <w:r>
-        <w:t>Isolation (</w:t>
-      </w:r>
-      <w:r>
-        <w:rPr>
-          <w:lang/>
-        </w:rPr>
-        <w:t>недовршене трансакције нису иначе видљиве</w:t>
-      </w:r>
-      <w:r>
-        <w:t xml:space="preserve">) </w:t>
-      </w:r>
-      <w:r>
-        <w:rPr>
-          <w:lang/>
-        </w:rPr>
-        <w:t xml:space="preserve">и </w:t>
-      </w:r>
-      <w:r>
-        <w:t>Durability (</w:t>
-      </w:r>
-      <w:r>
-        <w:rPr>
-          <w:lang/>
-        </w:rPr>
+        <w:t>, Isolation (недовршене трансакције нису иначе видљиве) и Durability (</w:t>
+      </w:r>
+      <w:r>
         <w:t>подаци се неће изгубити при комуникацији са базом</w:t>
       </w:r>
       <w:r>
         <w:t>).</w:t>
       </w:r>
       <w:r>
-        <w:rPr>
-          <w:lang/>
-        </w:rPr>
-        <w:t xml:space="preserve"> </w:t>
-      </w:r>
-      <w:r>
-        <w:t xml:space="preserve">MarkLogic </w:t>
-      </w:r>
-      <w:r>
-        <w:rPr>
-          <w:lang/>
-        </w:rPr>
-        <w:t>омогућава индексирање како самог текста тако и структуре докумената</w:t>
-      </w:r>
-      <w:r>
-        <w:rPr>
-          <w:lang/>
-        </w:rPr>
-        <w:t xml:space="preserve"> чиме се омогућава извшавање упита међу њима.</w:t>
-      </w:r>
-      <w:r>
-        <w:t>[3]</w:t>
+        <w:t xml:space="preserve"> MarkLogic омогућава индексирање како самог текста тако и структуре докумената</w:t>
+      </w:r>
+      <w:r>
+        <w:t xml:space="preserve"> чиме се омогућава извшавање упита међу њима.[3]</w:t>
       </w:r>
     </w:p>
     <w:p>
@@ -5364,22 +4746,13 @@
         <w:jc w:val="left"/>
       </w:pPr>
       <w:r>
-        <w:rPr>
-          <w:lang/>
-        </w:rPr>
         <w:t>Неке од осталих документ оријентисаних база података које је вриједно поменути су:</w:t>
       </w:r>
       <w:r>
         <w:t xml:space="preserve"> BaseX, Virtuoso Universal Server, TokuMX,</w:t>
       </w:r>
       <w:r>
-        <w:rPr>
-          <w:lang/>
-        </w:rPr>
-        <w:t xml:space="preserve"> </w:t>
-      </w:r>
-      <w:r>
-        <w:t xml:space="preserve">Terrastore, RavenDB, OrientDB, ThruDB, SisoDB, RaptorDB, </w:t>
+        <w:t xml:space="preserve"> Terrastore, RavenDB, OrientDB, ThruDB, SisoDB, RaptorDB, </w:t>
       </w:r>
       <w:r>
         <w:t>CloudKit, Perservere.</w:t>
@@ -5401,13 +4774,9 @@
         <w:rPr>
           <w:sz w:val="28"/>
           <w:szCs w:val="28"/>
-          <w:lang/>
-        </w:rPr>
-      </w:pPr>
-      <w:r>
-        <w:rPr>
-          <w:lang/>
-        </w:rPr>
+        </w:rPr>
+      </w:pPr>
+      <w:r>
         <w:lastRenderedPageBreak/>
         <w:t>3.2</w:t>
       </w:r>
@@ -5415,151 +4784,227 @@
         <w:t xml:space="preserve"> </w:t>
       </w:r>
       <w:r>
-        <w:t xml:space="preserve">MongoDB </w:t>
-      </w:r>
-      <w:r>
+        <w:t>MongoDB модел података</w:t>
+      </w:r>
+    </w:p>
+    <w:p>
+      <w:pPr>
+        <w:ind w:firstLine="720"/>
+        <w:jc w:val="left"/>
+        <w:rPr>
+          <w:sz w:val="28"/>
+          <w:szCs w:val="28"/>
+        </w:rPr>
+      </w:pPr>
+    </w:p>
+    <w:p>
+      <w:r>
+        <w:t>Документи</w:t>
+      </w:r>
+      <w:r>
+        <w:t xml:space="preserve"> у </w:t>
+      </w:r>
+      <w:r>
+        <w:t xml:space="preserve">MongoDB бази података садрже флексибилну шему. За разлику од SQL база података, гдје се прво мора утврдити шема табеле прије смјештања података, колекције код MongoDB базе не захтјевају предефинисане шеме података. Ова флексибилност омогућава мапирање докумената </w:t>
+      </w:r>
+      <w:r>
+        <w:t>на ентитете или објекте.</w:t>
+      </w:r>
+      <w:r>
+        <w:t xml:space="preserve"> Сваки документ може се упоредити са пољима представљеног ентитета, чак и ако подаци значајно варирају. У пракси, међутим, документи у једној колекцији дијеле сличну структуру.</w:t>
+      </w:r>
+    </w:p>
+    <w:p/>
+    <w:p>
+      <w:r>
+        <w:t xml:space="preserve">Кључни изазов у моделовању података представља балансирање између потреба саме апликације, перформаси карактеристика самих база података, као и образаца за проналажење самих података. </w:t>
+      </w:r>
+      <w:r>
+        <w:t>При пројектовању модела, потребно је размотрити употребу података саме апликације (нпр. упити, ажурирање и обрада података), као и својствену структуру самих података.</w:t>
+      </w:r>
+    </w:p>
+    <w:p/>
+    <w:p>
+      <w:pPr>
         <w:rPr>
           <w:lang/>
         </w:rPr>
-        <w:t>модел података</w:t>
-      </w:r>
+      </w:pPr>
+      <w:r>
+        <w:t xml:space="preserve">Кључна одлука </w:t>
+      </w:r>
+      <w:r>
+        <w:t xml:space="preserve">у пројектовању модела података у MongoDB базама података врти се око структуре докумената и како апликација престравља однос између самих података. </w:t>
+      </w:r>
+      <w:r>
+        <w:t>Постоје два алата који омогућавају апликацијама да представљају ове односе: референце и уграђени документи.</w:t>
+      </w:r>
+    </w:p>
+    <w:p>
+      <w:pPr>
+        <w:rPr>
+          <w:lang/>
+        </w:rPr>
+      </w:pPr>
+    </w:p>
+    <w:p>
+      <w:pPr>
+        <w:rPr>
+          <w:lang/>
+        </w:rPr>
+      </w:pPr>
+      <w:r>
+        <w:rPr>
+          <w:lang/>
+        </w:rPr>
+        <w:t xml:space="preserve">Референце складиште релације између података преко веза или референци са једног документа ка другом. </w:t>
+      </w:r>
+      <w:r>
+        <w:rPr>
+          <w:lang/>
+        </w:rPr>
+        <w:t>Референце представљају нормализоване моделе података. Референце прижају већу флексибилност него уграђени документи. Међутим, апликације морају извршити и по неколико упита ка бази података како би разријешили референце.</w:t>
+      </w:r>
+    </w:p>
+    <w:p>
+      <w:pPr>
+        <w:keepNext/>
+        <w:jc w:val="left"/>
+      </w:pPr>
+      <w:r>
+        <w:rPr>
+          <w:noProof/>
+        </w:rPr>
+        <w:drawing>
+          <wp:inline distT="0" distB="0" distL="0" distR="0">
+            <wp:extent cx="5264650" cy="3212327"/>
+            <wp:effectExtent l="19050" t="0" r="0" b="0"/>
+            <wp:docPr id="7" name="Picture 7"/>
+            <wp:cNvGraphicFramePr>
+              <a:graphicFrameLocks xmlns:a="http://schemas.openxmlformats.org/drawingml/2006/main" noChangeAspect="1"/>
+            </wp:cNvGraphicFramePr>
+            <a:graphic xmlns:a="http://schemas.openxmlformats.org/drawingml/2006/main">
+              <a:graphicData uri="http://schemas.openxmlformats.org/drawingml/2006/picture">
+                <pic:pic xmlns:pic="http://schemas.openxmlformats.org/drawingml/2006/picture">
+                  <pic:nvPicPr>
+                    <pic:cNvPr id="0" name="Picture 7"/>
+                    <pic:cNvPicPr>
+                      <a:picLocks noChangeAspect="1" noChangeArrowheads="1"/>
+                    </pic:cNvPicPr>
+                  </pic:nvPicPr>
+                  <pic:blipFill>
+                    <a:blip r:embed="rId6" cstate="print"/>
+                    <a:srcRect/>
+                    <a:stretch>
+                      <a:fillRect/>
+                    </a:stretch>
+                  </pic:blipFill>
+                  <pic:spPr bwMode="auto">
+                    <a:xfrm>
+                      <a:off x="0" y="0"/>
+                      <a:ext cx="5267499" cy="3214065"/>
+                    </a:xfrm>
+                    <a:prstGeom prst="rect">
+                      <a:avLst/>
+                    </a:prstGeom>
+                    <a:noFill/>
+                    <a:ln w="9525">
+                      <a:noFill/>
+                      <a:miter lim="800000"/>
+                      <a:headEnd/>
+                      <a:tailEnd/>
+                    </a:ln>
+                  </pic:spPr>
+                </pic:pic>
+              </a:graphicData>
+            </a:graphic>
+          </wp:inline>
+        </w:drawing>
+      </w:r>
+    </w:p>
+    <w:p>
+      <w:pPr>
+        <w:ind w:firstLine="0"/>
+        <w:jc w:val="center"/>
+        <w:rPr>
+          <w:i/>
+          <w:lang w:val="sr-Latn-BA"/>
+        </w:rPr>
+      </w:pPr>
+      <w:r>
+        <w:rPr>
+          <w:i/>
+          <w:lang/>
+        </w:rPr>
+        <w:t xml:space="preserve">Слика 1.1 Референце у </w:t>
+      </w:r>
+      <w:r>
+        <w:rPr>
+          <w:i/>
+          <w:lang w:val="sr-Latn-BA"/>
+        </w:rPr>
+        <w:t>MongoDB</w:t>
+      </w:r>
+    </w:p>
+    <w:p>
+      <w:pPr>
+        <w:ind w:firstLine="0"/>
+        <w:jc w:val="left"/>
+        <w:rPr>
+          <w:lang/>
+        </w:rPr>
+      </w:pPr>
     </w:p>
     <w:p>
       <w:pPr>
         <w:ind w:firstLine="720"/>
         <w:jc w:val="left"/>
         <w:rPr>
-          <w:sz w:val="28"/>
-          <w:szCs w:val="28"/>
-        </w:rPr>
-      </w:pPr>
-    </w:p>
-    <w:p>
-      <w:r>
-        <w:rPr>
           <w:lang/>
         </w:rPr>
-        <w:t>Документи</w:t>
-      </w:r>
+      </w:pPr>
       <w:r>
         <w:rPr>
           <w:lang/>
         </w:rPr>
-        <w:t xml:space="preserve"> у </w:t>
-      </w:r>
-      <w:r>
-        <w:t xml:space="preserve">MongoDB </w:t>
+        <w:lastRenderedPageBreak/>
+        <w:t xml:space="preserve">У пракси нормализоване моделе података </w:t>
       </w:r>
       <w:r>
         <w:rPr>
           <w:lang/>
         </w:rPr>
-        <w:t xml:space="preserve">бази података садрже флексибилну шему. За разлику од </w:t>
-      </w:r>
-      <w:r>
-        <w:t xml:space="preserve">SQL </w:t>
+        <w:t>потребно користити: када би уграђени документи доводили до дуплирања података при чему се не би добила довољна брзина података која би оправдала дуплирања, да би се представиле комплексне више-ка-више релације и при мод</w:t>
       </w:r>
       <w:r>
         <w:rPr>
           <w:lang/>
         </w:rPr>
-        <w:t xml:space="preserve">база података, гдје се прво мора утврдити шема табеле прије смјештања података, колекције код </w:t>
-      </w:r>
-      <w:r>
-        <w:t xml:space="preserve">MongoDB </w:t>
+        <w:t>еловању</w:t>
       </w:r>
       <w:r>
         <w:rPr>
           <w:lang/>
         </w:rPr>
-        <w:t xml:space="preserve">базе не захтјевају предефинисане шеме података. Ова флексибилност омогућава мапирање докумената </w:t>
-      </w:r>
-      <w:r>
+        <w:t xml:space="preserve"> великих хијерархијских скупова података.</w:t>
+      </w:r>
+    </w:p>
+    <w:p>
+      <w:pPr>
+        <w:ind w:firstLine="720"/>
+        <w:jc w:val="left"/>
         <w:rPr>
           <w:lang/>
         </w:rPr>
-        <w:t>на ентитете или објекте.</w:t>
-      </w:r>
-      <w:r>
+      </w:pPr>
+    </w:p>
+    <w:p>
+      <w:pPr>
+        <w:ind w:firstLine="720"/>
+        <w:jc w:val="left"/>
         <w:rPr>
           <w:lang/>
         </w:rPr>
-        <w:t xml:space="preserve"> Сваки документ може се упоредити са пољима представљеног ентитета, чак и ако подаци значајно варирају. У пракси, међутим, документи у једној колекцији дијеле сличну структуру.</w:t>
-      </w:r>
-    </w:p>
-    <w:p/>
-    <w:p>
-      <w:pPr>
-        <w:rPr>
-          <w:lang/>
-        </w:rPr>
-      </w:pPr>
-      <w:r>
-        <w:rPr>
-          <w:lang/>
-        </w:rPr>
-        <w:t xml:space="preserve">Кључни изазов у моделовању података представља балансирање између потреба саме апликације, перформаси карактеристика самих база података, као и образаца за проналажење самих података. </w:t>
-      </w:r>
-      <w:r>
-        <w:rPr>
-          <w:lang/>
-        </w:rPr>
-        <w:t>При пројектовању модела, потребно је размотрити употребу података саме апликације (нпр. упити, ажурирање и обрада података), као и својствену структуру самих података.</w:t>
-      </w:r>
-    </w:p>
-    <w:p>
-      <w:pPr>
-        <w:rPr>
-          <w:lang/>
-        </w:rPr>
-      </w:pPr>
-    </w:p>
-    <w:p>
-      <w:pPr>
-        <w:rPr>
-          <w:lang/>
-        </w:rPr>
-      </w:pPr>
-      <w:r>
-        <w:rPr>
-          <w:lang/>
-        </w:rPr>
-        <w:t xml:space="preserve">Кључна одлука </w:t>
-      </w:r>
-      <w:r>
-        <w:rPr>
-          <w:lang/>
-        </w:rPr>
-        <w:t xml:space="preserve">у пројектовању модела података у </w:t>
-      </w:r>
-      <w:r>
-        <w:t xml:space="preserve">MongoDB </w:t>
-      </w:r>
-      <w:r>
-        <w:rPr>
-          <w:lang/>
-        </w:rPr>
-        <w:t xml:space="preserve">базама података врти се око структуре докумената и како апликација престравља однос између самих података. </w:t>
-      </w:r>
-      <w:r>
-        <w:rPr>
-          <w:lang/>
-        </w:rPr>
-        <w:t>Постоје два алата који омогућавају апликацијама да представљају ове односе: референце и уграђени документи.</w:t>
-      </w:r>
-    </w:p>
-    <w:p>
-      <w:pPr>
-        <w:rPr>
-          <w:lang/>
-        </w:rPr>
-      </w:pPr>
-    </w:p>
-    <w:p>
-      <w:pPr>
-        <w:rPr>
-          <w:lang/>
-        </w:rPr>
       </w:pPr>
     </w:p>
     <w:p>
@@ -5809,7 +5254,6 @@
         <w:rPr>
           <w:sz w:val="28"/>
           <w:szCs w:val="28"/>
-          <w:lang/>
         </w:rPr>
       </w:pPr>
     </w:p>
@@ -5820,7 +5264,6 @@
         <w:rPr>
           <w:sz w:val="28"/>
           <w:szCs w:val="28"/>
-          <w:lang/>
         </w:rPr>
       </w:pPr>
     </w:p>
@@ -5831,7 +5274,6 @@
         <w:rPr>
           <w:sz w:val="28"/>
           <w:szCs w:val="28"/>
-          <w:lang/>
         </w:rPr>
       </w:pPr>
     </w:p>
@@ -5842,7 +5284,6 @@
         <w:rPr>
           <w:sz w:val="28"/>
           <w:szCs w:val="28"/>
-          <w:lang/>
         </w:rPr>
       </w:pPr>
     </w:p>
@@ -5853,7 +5294,6 @@
         <w:rPr>
           <w:sz w:val="28"/>
           <w:szCs w:val="28"/>
-          <w:lang/>
         </w:rPr>
       </w:pPr>
     </w:p>
@@ -5864,7 +5304,6 @@
         <w:rPr>
           <w:sz w:val="28"/>
           <w:szCs w:val="28"/>
-          <w:lang/>
         </w:rPr>
       </w:pPr>
     </w:p>
@@ -5873,16 +5312,6 @@
         <w:ind w:firstLine="720"/>
         <w:jc w:val="left"/>
         <w:rPr>
-          <w:sz w:val="28"/>
-          <w:szCs w:val="28"/>
-        </w:rPr>
-      </w:pPr>
-    </w:p>
-    <w:p>
-      <w:pPr>
-        <w:ind w:firstLine="720"/>
-        <w:jc w:val="left"/>
-        <w:rPr>
           <w:b/>
           <w:sz w:val="28"/>
           <w:szCs w:val="28"/>
@@ -5964,7 +5393,7 @@
         </w:rPr>
         <w:t xml:space="preserve">, </w:t>
       </w:r>
-      <w:hyperlink r:id="rId6" w:history="1">
+      <w:hyperlink r:id="rId7" w:history="1">
         <w:r>
           <w:rPr>
             <w:rStyle w:val="Hyperlink"/>
@@ -6025,7 +5454,7 @@
       <w:r>
         <w:t xml:space="preserve">,  </w:t>
       </w:r>
-      <w:hyperlink r:id="rId7" w:history="1">
+      <w:hyperlink r:id="rId8" w:history="1">
         <w:r>
           <w:rPr>
             <w:rStyle w:val="Hyperlink"/>
@@ -6061,7 +5490,7 @@
       <w:r>
         <w:t xml:space="preserve">, </w:t>
       </w:r>
-      <w:hyperlink r:id="rId8" w:history="1">
+      <w:hyperlink r:id="rId9" w:history="1">
         <w:r>
           <w:rPr>
             <w:rStyle w:val="Hyperlink"/>
@@ -6113,7 +5542,7 @@
         </w:rPr>
         <w:t xml:space="preserve">, </w:t>
       </w:r>
-      <w:hyperlink r:id="rId9" w:history="1">
+      <w:hyperlink r:id="rId10" w:history="1">
         <w:r>
           <w:rPr>
             <w:rStyle w:val="Hyperlink"/>
@@ -6169,20 +5598,7 @@
         <w:rPr>
           <w:szCs w:val="28"/>
         </w:rPr>
-        <w:t>[</w:t>
-      </w:r>
-      <w:r>
-        <w:rPr>
-          <w:szCs w:val="28"/>
-          <w:lang/>
-        </w:rPr>
-        <w:t>5</w:t>
-      </w:r>
-      <w:r>
-        <w:rPr>
-          <w:szCs w:val="28"/>
-        </w:rPr>
-        <w:t xml:space="preserve">] </w:t>
+        <w:t xml:space="preserve">[5] </w:t>
       </w:r>
       <w:r>
         <w:rPr>
@@ -6212,30 +5628,14 @@
         </w:rPr>
         <w:t xml:space="preserve"> </w:t>
       </w:r>
-      <w:hyperlink r:id="rId10" w:history="1">
+      <w:hyperlink r:id="rId11" w:history="1">
         <w:r>
           <w:rPr>
             <w:rStyle w:val="Hyperlink"/>
             <w:szCs w:val="28"/>
             <w:lang w:val="sr-Latn-BA"/>
           </w:rPr>
-          <w:t>https://cwiki.apache.org/confluence/displ</w:t>
-        </w:r>
-        <w:r>
-          <w:rPr>
-            <w:rStyle w:val="Hyperlink"/>
-            <w:szCs w:val="28"/>
-            <w:lang w:val="sr-Latn-BA"/>
-          </w:rPr>
-          <w:t>a</w:t>
-        </w:r>
-        <w:r>
-          <w:rPr>
-            <w:rStyle w:val="Hyperlink"/>
-            <w:szCs w:val="28"/>
-            <w:lang w:val="sr-Latn-BA"/>
-          </w:rPr>
-          <w:t>y/COUCHDB/</w:t>
+          <w:t>https://cwiki.apache.org/confluence/display/COUCHDB/</w:t>
         </w:r>
       </w:hyperlink>
       <w:r>
@@ -6309,7 +5709,7 @@
         </w:rPr>
         <w:t xml:space="preserve">, </w:t>
       </w:r>
-      <w:hyperlink r:id="rId11" w:history="1">
+      <w:hyperlink r:id="rId12" w:history="1">
         <w:r>
           <w:rPr>
             <w:rStyle w:val="Hyperlink"/>
@@ -6367,21 +5767,7 @@
         <w:rPr>
           <w:szCs w:val="28"/>
         </w:rPr>
-        <w:lastRenderedPageBreak/>
-        <w:t>[</w:t>
-      </w:r>
-      <w:r>
-        <w:rPr>
-          <w:szCs w:val="28"/>
-          <w:lang/>
-        </w:rPr>
-        <w:t>7</w:t>
-      </w:r>
-      <w:r>
-        <w:rPr>
-          <w:szCs w:val="28"/>
-        </w:rPr>
-        <w:t xml:space="preserve">] </w:t>
+        <w:t xml:space="preserve">[7] </w:t>
       </w:r>
       <w:r>
         <w:rPr>
@@ -6417,7 +5803,7 @@
         </w:rPr>
         <w:t xml:space="preserve">, </w:t>
       </w:r>
-      <w:hyperlink r:id="rId12" w:history="1">
+      <w:hyperlink r:id="rId13" w:history="1">
         <w:r>
           <w:rPr>
             <w:rStyle w:val="Hyperlink"/>
@@ -7425,6 +6811,143 @@
       <w:szCs w:val="24"/>
     </w:rPr>
   </w:style>
+  <w:style w:type="paragraph" w:styleId="Caption">
+    <w:name w:val="caption"/>
+    <w:basedOn w:val="Normal"/>
+    <w:next w:val="Normal"/>
+    <w:uiPriority w:val="35"/>
+    <w:unhideWhenUsed/>
+    <w:qFormat/>
+    <w:rsid w:val="002A054F"/>
+    <w:pPr>
+      <w:spacing w:before="0" w:after="200"/>
+    </w:pPr>
+    <w:rPr>
+      <w:b/>
+      <w:bCs/>
+      <w:color w:val="4F81BD" w:themeColor="accent1"/>
+      <w:sz w:val="18"/>
+      <w:szCs w:val="18"/>
+    </w:rPr>
+  </w:style>
+  <w:style w:type="character" w:styleId="Strong">
+    <w:name w:val="Strong"/>
+    <w:basedOn w:val="DefaultParagraphFont"/>
+    <w:uiPriority w:val="22"/>
+    <w:qFormat/>
+    <w:rsid w:val="002A054F"/>
+    <w:rPr>
+      <w:b/>
+      <w:bCs/>
+    </w:rPr>
+  </w:style>
+  <w:style w:type="paragraph" w:styleId="Quote">
+    <w:name w:val="Quote"/>
+    <w:basedOn w:val="Normal"/>
+    <w:next w:val="Normal"/>
+    <w:link w:val="QuoteChar"/>
+    <w:uiPriority w:val="29"/>
+    <w:qFormat/>
+    <w:rsid w:val="002A054F"/>
+    <w:rPr>
+      <w:i/>
+      <w:iCs/>
+      <w:color w:val="000000" w:themeColor="text1"/>
+    </w:rPr>
+  </w:style>
+  <w:style w:type="character" w:customStyle="1" w:styleId="QuoteChar">
+    <w:name w:val="Quote Char"/>
+    <w:basedOn w:val="DefaultParagraphFont"/>
+    <w:link w:val="Quote"/>
+    <w:uiPriority w:val="29"/>
+    <w:rsid w:val="002A054F"/>
+    <w:rPr>
+      <w:rFonts w:ascii="Times New Roman" w:eastAsia="Times New Roman" w:hAnsi="Times New Roman" w:cs="Times New Roman"/>
+      <w:i/>
+      <w:iCs/>
+      <w:color w:val="000000" w:themeColor="text1"/>
+      <w:sz w:val="24"/>
+      <w:szCs w:val="24"/>
+    </w:rPr>
+  </w:style>
+  <w:style w:type="paragraph" w:styleId="IntenseQuote">
+    <w:name w:val="Intense Quote"/>
+    <w:basedOn w:val="Normal"/>
+    <w:next w:val="Normal"/>
+    <w:link w:val="IntenseQuoteChar"/>
+    <w:uiPriority w:val="30"/>
+    <w:qFormat/>
+    <w:rsid w:val="002A054F"/>
+    <w:pPr>
+      <w:pBdr>
+        <w:bottom w:val="single" w:sz="4" w:space="4" w:color="4F81BD" w:themeColor="accent1"/>
+      </w:pBdr>
+      <w:spacing w:before="200" w:after="280"/>
+      <w:ind w:left="936" w:right="936"/>
+    </w:pPr>
+    <w:rPr>
+      <w:b/>
+      <w:bCs/>
+      <w:i/>
+      <w:iCs/>
+      <w:color w:val="4F81BD" w:themeColor="accent1"/>
+    </w:rPr>
+  </w:style>
+  <w:style w:type="character" w:customStyle="1" w:styleId="IntenseQuoteChar">
+    <w:name w:val="Intense Quote Char"/>
+    <w:basedOn w:val="DefaultParagraphFont"/>
+    <w:link w:val="IntenseQuote"/>
+    <w:uiPriority w:val="30"/>
+    <w:rsid w:val="002A054F"/>
+    <w:rPr>
+      <w:rFonts w:ascii="Times New Roman" w:eastAsia="Times New Roman" w:hAnsi="Times New Roman" w:cs="Times New Roman"/>
+      <w:b/>
+      <w:bCs/>
+      <w:i/>
+      <w:iCs/>
+      <w:color w:val="4F81BD" w:themeColor="accent1"/>
+      <w:sz w:val="24"/>
+      <w:szCs w:val="24"/>
+    </w:rPr>
+  </w:style>
+  <w:style w:type="paragraph" w:styleId="Subtitle">
+    <w:name w:val="Subtitle"/>
+    <w:basedOn w:val="Normal"/>
+    <w:next w:val="Normal"/>
+    <w:link w:val="SubtitleChar"/>
+    <w:uiPriority w:val="11"/>
+    <w:qFormat/>
+    <w:rsid w:val="002A054F"/>
+    <w:pPr>
+      <w:numPr>
+        <w:ilvl w:val="1"/>
+      </w:numPr>
+      <w:ind w:firstLine="567"/>
+    </w:pPr>
+    <w:rPr>
+      <w:rFonts w:asciiTheme="majorHAnsi" w:eastAsiaTheme="majorEastAsia" w:hAnsiTheme="majorHAnsi" w:cstheme="majorBidi"/>
+      <w:i/>
+      <w:iCs/>
+      <w:color w:val="4F81BD" w:themeColor="accent1"/>
+      <w:spacing w:val="15"/>
+    </w:rPr>
+  </w:style>
+  <w:style w:type="character" w:customStyle="1" w:styleId="SubtitleChar">
+    <w:name w:val="Subtitle Char"/>
+    <w:basedOn w:val="DefaultParagraphFont"/>
+    <w:link w:val="Subtitle"/>
+    <w:uiPriority w:val="11"/>
+    <w:rsid w:val="002A054F"/>
+    <w:rPr>
+      <w:rFonts w:asciiTheme="majorHAnsi" w:eastAsiaTheme="majorEastAsia" w:hAnsiTheme="majorHAnsi" w:cstheme="majorBidi"/>
+      <w:i/>
+      <w:iCs/>
+      <w:color w:val="4F81BD" w:themeColor="accent1"/>
+      <w:spacing w:val="15"/>
+      <w:sz w:val="24"/>
+      <w:szCs w:val="24"/>
+    </w:rPr>
+  </w:style>
 </w:styles>
 </file>
 
@@ -7621,9 +7144,9 @@
 <file path=word/theme/theme1.xml><?xml version="1.0" encoding="utf-8"?>
 <a:theme xmlns:a="http://schemas.openxmlformats.org/drawingml/2006/main" name="Office Theme">
   <a:themeElements>
-    <a:clrScheme name="Office">
+    <a:clrScheme name="Custom 1">
       <a:dk1>
-        <a:sysClr val="windowText" lastClr="000000"/>
+        <a:srgbClr val="000000"/>
       </a:dk1>
       <a:lt1>
         <a:sysClr val="window" lastClr="FFFFFF"/>
@@ -7911,7 +7434,7 @@
 </file>
 
 <file path=customXml/itemProps1.xml><?xml version="1.0" encoding="utf-8"?>
-<ds:datastoreItem xmlns:ds="http://schemas.openxmlformats.org/officeDocument/2006/customXml" ds:itemID="{D31806EC-18DC-41EA-9A15-8836ECB5965D}">
+<ds:datastoreItem xmlns:ds="http://schemas.openxmlformats.org/officeDocument/2006/customXml" ds:itemID="{03C3BB60-5EC3-4785-8B85-960D9A6E8429}">
   <ds:schemaRefs>
     <ds:schemaRef ds:uri="http://schemas.openxmlformats.org/officeDocument/2006/bibliography"/>
   </ds:schemaRefs>

</xml_diff>

<commit_message>
#16 - Modified DOCX file.
</commit_message>
<xml_diff>
--- a/Documents/Diplomski_Rad_Aleksandar_Bjelosevic-4507.docx
+++ b/Documents/Diplomski_Rad_Aleksandar_Bjelosevic-4507.docx
@@ -1877,6 +1877,9 @@
         <w:t>.</w:t>
       </w:r>
       <w:r>
+        <w:rPr>
+          <w:lang/>
+        </w:rPr>
         <w:t>3</w:t>
       </w:r>
       <w:r>
@@ -1889,25 +1892,31 @@
         <w:t xml:space="preserve">  </w:t>
       </w:r>
       <w:r>
-        <w:t xml:space="preserve">MongoDB </w:t>
-      </w:r>
-      <w:r>
-        <w:rPr>
-          <w:lang w:val="sr-Cyrl-BA"/>
-        </w:rPr>
-        <w:t>агрегација</w:t>
-      </w:r>
-      <w:r>
-        <w:rPr>
-          <w:lang w:val="sr-Cyrl-BA"/>
-        </w:rPr>
-        <w:tab/>
-      </w:r>
-      <w:r>
-        <w:rPr>
-          <w:lang w:val="sr-Cyrl-BA"/>
-        </w:rPr>
-        <w:t>14</w:t>
+        <w:rPr>
+          <w:lang w:val="sr-Cyrl-BA"/>
+        </w:rPr>
+        <w:t xml:space="preserve">Документи у </w:t>
+      </w:r>
+      <w:r>
+        <w:t>MongoDB</w:t>
+      </w:r>
+      <w:r>
+        <w:rPr>
+          <w:lang w:val="sr-Cyrl-BA"/>
+        </w:rPr>
+        <w:t xml:space="preserve"> базама података</w:t>
+      </w:r>
+      <w:r>
+        <w:rPr>
+          <w:lang w:val="sr-Cyrl-BA"/>
+        </w:rPr>
+        <w:tab/>
+      </w:r>
+      <w:r>
+        <w:rPr>
+          <w:lang w:val="sr-Cyrl-BA"/>
+        </w:rPr>
+        <w:t>12</w:t>
       </w:r>
     </w:p>
     <w:p>
@@ -1933,7 +1942,7 @@
       </w:r>
       <w:r>
         <w:rPr>
-          <w:lang w:val="sr-Cyrl-BA"/>
+          <w:lang/>
         </w:rPr>
         <w:t>4</w:t>
       </w:r>
@@ -1947,31 +1956,25 @@
         <w:t xml:space="preserve">  </w:t>
       </w:r>
       <w:r>
-        <w:rPr>
-          <w:lang w:val="sr-Cyrl-BA"/>
-        </w:rPr>
-        <w:t xml:space="preserve">Сигурност у </w:t>
-      </w:r>
-      <w:r>
-        <w:t>MongoDB</w:t>
-      </w:r>
-      <w:r>
-        <w:rPr>
-          <w:lang w:val="sr-Cyrl-BA"/>
-        </w:rPr>
-        <w:t xml:space="preserve"> базама података </w:t>
-      </w:r>
-      <w:r>
-        <w:rPr>
-          <w:lang w:val="sr-Cyrl-BA"/>
-        </w:rPr>
-        <w:tab/>
-      </w:r>
-      <w:r>
-        <w:rPr>
-          <w:lang w:val="sr-Cyrl-BA"/>
-        </w:rPr>
-        <w:t>16</w:t>
+        <w:t xml:space="preserve">MongoDB </w:t>
+      </w:r>
+      <w:r>
+        <w:rPr>
+          <w:lang w:val="sr-Cyrl-BA"/>
+        </w:rPr>
+        <w:t>агрегација</w:t>
+      </w:r>
+      <w:r>
+        <w:rPr>
+          <w:lang w:val="sr-Cyrl-BA"/>
+        </w:rPr>
+        <w:tab/>
+      </w:r>
+      <w:r>
+        <w:rPr>
+          <w:lang w:val="sr-Cyrl-BA"/>
+        </w:rPr>
+        <w:t>14</w:t>
       </w:r>
     </w:p>
     <w:p>
@@ -1993,11 +1996,14 @@
         <w:t>3</w:t>
       </w:r>
       <w:r>
+        <w:rPr>
+          <w:lang w:val="sr-Cyrl-BA"/>
+        </w:rPr>
         <w:t>.</w:t>
       </w:r>
       <w:r>
         <w:rPr>
-          <w:lang w:val="sr-Cyrl-BA"/>
+          <w:lang/>
         </w:rPr>
         <w:t>5</w:t>
       </w:r>
@@ -2011,25 +2017,31 @@
         <w:t xml:space="preserve">  </w:t>
       </w:r>
       <w:r>
-        <w:t xml:space="preserve">MongoDB </w:t>
-      </w:r>
-      <w:r>
-        <w:rPr>
-          <w:lang w:val="sr-Cyrl-BA"/>
-        </w:rPr>
-        <w:t>операције индексирања</w:t>
-      </w:r>
-      <w:r>
-        <w:rPr>
-          <w:lang w:val="sr-Cyrl-BA"/>
-        </w:rPr>
-        <w:tab/>
-      </w:r>
-      <w:r>
-        <w:rPr>
-          <w:lang w:val="sr-Cyrl-BA"/>
-        </w:rPr>
-        <w:t>18</w:t>
+        <w:rPr>
+          <w:lang w:val="sr-Cyrl-BA"/>
+        </w:rPr>
+        <w:t xml:space="preserve">Сигурност у </w:t>
+      </w:r>
+      <w:r>
+        <w:t>MongoDB</w:t>
+      </w:r>
+      <w:r>
+        <w:rPr>
+          <w:lang w:val="sr-Cyrl-BA"/>
+        </w:rPr>
+        <w:t xml:space="preserve"> базама података </w:t>
+      </w:r>
+      <w:r>
+        <w:rPr>
+          <w:lang w:val="sr-Cyrl-BA"/>
+        </w:rPr>
+        <w:tab/>
+      </w:r>
+      <w:r>
+        <w:rPr>
+          <w:lang w:val="sr-Cyrl-BA"/>
+        </w:rPr>
+        <w:t>16</w:t>
       </w:r>
     </w:p>
     <w:p>
@@ -2069,31 +2081,25 @@
         <w:t xml:space="preserve">  </w:t>
       </w:r>
       <w:r>
-        <w:rPr>
-          <w:lang w:val="sr-Cyrl-BA"/>
-        </w:rPr>
-        <w:t xml:space="preserve">Операција репликације у </w:t>
-      </w:r>
-      <w:r>
         <w:t xml:space="preserve">MongoDB </w:t>
       </w:r>
       <w:r>
         <w:rPr>
           <w:lang w:val="sr-Cyrl-BA"/>
         </w:rPr>
-        <w:t>базама података</w:t>
-      </w:r>
-      <w:r>
-        <w:rPr>
-          <w:lang w:val="sr-Cyrl-BA"/>
-        </w:rPr>
-        <w:tab/>
-      </w:r>
-      <w:r>
-        <w:rPr>
-          <w:lang w:val="sr-Cyrl-BA"/>
-        </w:rPr>
-        <w:t>22</w:t>
+        <w:t>операције индексирања</w:t>
+      </w:r>
+      <w:r>
+        <w:rPr>
+          <w:lang w:val="sr-Cyrl-BA"/>
+        </w:rPr>
+        <w:tab/>
+      </w:r>
+      <w:r>
+        <w:rPr>
+          <w:lang w:val="sr-Cyrl-BA"/>
+        </w:rPr>
+        <w:t>18</w:t>
       </w:r>
     </w:p>
     <w:p>
@@ -2122,6 +2128,70 @@
           <w:lang w:val="sr-Cyrl-BA"/>
         </w:rPr>
         <w:t>7</w:t>
+      </w:r>
+      <w:r>
+        <w:t xml:space="preserve"> </w:t>
+      </w:r>
+      <w:r>
+        <w:rPr>
+          <w:lang w:val="sr-Cyrl-BA"/>
+        </w:rPr>
+        <w:t xml:space="preserve">  </w:t>
+      </w:r>
+      <w:r>
+        <w:rPr>
+          <w:lang w:val="sr-Cyrl-BA"/>
+        </w:rPr>
+        <w:t xml:space="preserve">Операција репликације у </w:t>
+      </w:r>
+      <w:r>
+        <w:t xml:space="preserve">MongoDB </w:t>
+      </w:r>
+      <w:r>
+        <w:rPr>
+          <w:lang w:val="sr-Cyrl-BA"/>
+        </w:rPr>
+        <w:t>базама података</w:t>
+      </w:r>
+      <w:r>
+        <w:rPr>
+          <w:lang w:val="sr-Cyrl-BA"/>
+        </w:rPr>
+        <w:tab/>
+      </w:r>
+      <w:r>
+        <w:rPr>
+          <w:lang w:val="sr-Cyrl-BA"/>
+        </w:rPr>
+        <w:t>22</w:t>
+      </w:r>
+    </w:p>
+    <w:p>
+      <w:pPr>
+        <w:pStyle w:val="ListParagraph"/>
+        <w:tabs>
+          <w:tab w:val="right" w:leader="dot" w:pos="9072"/>
+        </w:tabs>
+        <w:ind w:left="786" w:firstLine="0"/>
+        <w:jc w:val="left"/>
+        <w:rPr>
+          <w:lang w:val="sr-Cyrl-BA"/>
+        </w:rPr>
+      </w:pPr>
+      <w:r>
+        <w:rPr>
+          <w:lang w:val="sr-Cyrl-BA"/>
+        </w:rPr>
+        <w:t>3</w:t>
+      </w:r>
+      <w:r>
+        <w:t>.</w:t>
+      </w:r>
+      <w:r>
+        <w:rPr>
+          <w:lang w:val="sr-Cyrl-BA"/>
+        </w:rPr>
+        <w:t>8</w:t>
       </w:r>
       <w:r>
         <w:t xml:space="preserve"> </w:t>
@@ -4825,11 +4895,6 @@
     </w:p>
     <w:p/>
     <w:p>
-      <w:pPr>
-        <w:rPr>
-          <w:lang/>
-        </w:rPr>
-      </w:pPr>
       <w:r>
         <w:t xml:space="preserve">Кључна одлука </w:t>
       </w:r>
@@ -4840,29 +4905,12 @@
         <w:t>Постоје два алата који омогућавају апликацијама да представљају ове односе: референце и уграђени документи.</w:t>
       </w:r>
     </w:p>
-    <w:p>
-      <w:pPr>
-        <w:rPr>
-          <w:lang/>
-        </w:rPr>
-      </w:pPr>
-    </w:p>
-    <w:p>
-      <w:pPr>
-        <w:rPr>
-          <w:lang/>
-        </w:rPr>
-      </w:pPr>
-      <w:r>
-        <w:rPr>
-          <w:lang/>
-        </w:rPr>
+    <w:p/>
+    <w:p>
+      <w:r>
         <w:t xml:space="preserve">Референце складиште релације између података преко веза или референци са једног документа ка другом. </w:t>
       </w:r>
       <w:r>
-        <w:rPr>
-          <w:lang/>
-        </w:rPr>
         <w:t>Референце представљају нормализоване моделе података. Референце прижају већу флексибилност него уграђени документи. Међутим, апликације морају извршити и по неколико упита ка бази података како би разријешили референце.</w:t>
       </w:r>
     </w:p>
@@ -4934,7 +4982,6 @@
       <w:r>
         <w:rPr>
           <w:i/>
-          <w:lang/>
         </w:rPr>
         <w:t xml:space="preserve">Слика 1.1 Референце у </w:t>
       </w:r>
@@ -4950,49 +4997,112 @@
       <w:pPr>
         <w:ind w:firstLine="0"/>
         <w:jc w:val="left"/>
-        <w:rPr>
-          <w:lang/>
-        </w:rPr>
       </w:pPr>
     </w:p>
     <w:p>
       <w:pPr>
         <w:ind w:firstLine="720"/>
-        <w:jc w:val="left"/>
-        <w:rPr>
-          <w:lang/>
-        </w:rPr>
-      </w:pPr>
-      <w:r>
-        <w:rPr>
-          <w:lang/>
-        </w:rPr>
+      </w:pPr>
+      <w:r>
         <w:lastRenderedPageBreak/>
         <w:t xml:space="preserve">У пракси нормализоване моделе података </w:t>
       </w:r>
       <w:r>
+        <w:t>потребно</w:t>
+      </w:r>
+      <w:r>
         <w:rPr>
           <w:lang/>
         </w:rPr>
-        <w:t>потребно користити: када би уграђени документи доводили до дуплирања података при чему се не би добила довољна брзина података која би оправдала дуплирања, да би се представиле комплексне више-ка-више релације и при мод</w:t>
-      </w:r>
-      <w:r>
+        <w:t xml:space="preserve"> је</w:t>
+      </w:r>
+      <w:r>
+        <w:t xml:space="preserve"> користити: када би уграђени документи доводили до дуплирања података при чему се не би добила довољна брзина података која би оправдала дуплирања, да би се представиле комплексне више-ка-више релације и при мод</w:t>
+      </w:r>
+      <w:r>
+        <w:t>еловању</w:t>
+      </w:r>
+      <w:r>
+        <w:t xml:space="preserve"> великих хијерархијских скупова података.</w:t>
+      </w:r>
+    </w:p>
+    <w:p>
+      <w:pPr>
+        <w:ind w:firstLine="720"/>
+        <w:jc w:val="left"/>
+      </w:pPr>
+    </w:p>
+    <w:p>
+      <w:pPr>
+        <w:ind w:firstLine="720"/>
         <w:rPr>
           <w:lang/>
         </w:rPr>
-        <w:t>еловању</w:t>
-      </w:r>
+      </w:pPr>
       <w:r>
         <w:rPr>
           <w:lang/>
         </w:rPr>
-        <w:t xml:space="preserve"> великих хијерархијских скупова података.</w:t>
+        <w:t>Уграђени документи складиште све референте податке (документе) у један документ.</w:t>
+      </w:r>
+      <w:r>
+        <w:rPr>
+          <w:lang/>
+        </w:rPr>
+        <w:t xml:space="preserve"> Овакве шеме су познате као „денормализовани“ модели.</w:t>
+      </w:r>
+      <w:r>
+        <w:rPr>
+          <w:lang/>
+        </w:rPr>
+        <w:t xml:space="preserve"> </w:t>
+      </w:r>
+      <w:r>
+        <w:rPr>
+          <w:lang w:val="sr-Latn-BA"/>
+        </w:rPr>
+        <w:t xml:space="preserve">MongoDB </w:t>
+      </w:r>
+      <w:r>
+        <w:rPr>
+          <w:lang/>
+        </w:rPr>
+        <w:t xml:space="preserve">документи омогућавају да се уграде структуре докумената у поље или у нуз унутар самог документа. </w:t>
+      </w:r>
+      <w:r>
+        <w:rPr>
+          <w:lang/>
+        </w:rPr>
+        <w:t xml:space="preserve">Ови денормализовани модели података омогућавају апликацијама да прикупе и манипулишу подацима у само једном обраћању бази података. </w:t>
+      </w:r>
+      <w:r>
+        <w:rPr>
+          <w:lang/>
+        </w:rPr>
+        <w:t xml:space="preserve">Слика 1.2 </w:t>
+      </w:r>
+      <w:r>
+        <w:rPr>
+          <w:lang/>
+        </w:rPr>
+        <w:t xml:space="preserve">даје као примјер уграђене документе у </w:t>
+      </w:r>
+      <w:r>
+        <w:rPr>
+          <w:lang w:val="sr-Latn-BA"/>
+        </w:rPr>
+        <w:t xml:space="preserve">MongoDB </w:t>
+      </w:r>
+      <w:r>
+        <w:rPr>
+          <w:lang/>
+        </w:rPr>
+        <w:t>базама података.</w:t>
       </w:r>
     </w:p>
     <w:p>
       <w:pPr>
         <w:ind w:firstLine="720"/>
-        <w:jc w:val="left"/>
         <w:rPr>
           <w:lang/>
         </w:rPr>
@@ -5001,11 +5111,115 @@
     <w:p>
       <w:pPr>
         <w:ind w:firstLine="720"/>
-        <w:jc w:val="left"/>
         <w:rPr>
           <w:lang/>
         </w:rPr>
       </w:pPr>
+      <w:r>
+        <w:rPr>
+          <w:noProof/>
+        </w:rPr>
+        <w:drawing>
+          <wp:inline distT="0" distB="0" distL="0" distR="0">
+            <wp:extent cx="5685155" cy="2894330"/>
+            <wp:effectExtent l="19050" t="0" r="0" b="0"/>
+            <wp:docPr id="4" name="Picture 4"/>
+            <wp:cNvGraphicFramePr>
+              <a:graphicFrameLocks xmlns:a="http://schemas.openxmlformats.org/drawingml/2006/main" noChangeAspect="1"/>
+            </wp:cNvGraphicFramePr>
+            <a:graphic xmlns:a="http://schemas.openxmlformats.org/drawingml/2006/main">
+              <a:graphicData uri="http://schemas.openxmlformats.org/drawingml/2006/picture">
+                <pic:pic xmlns:pic="http://schemas.openxmlformats.org/drawingml/2006/picture">
+                  <pic:nvPicPr>
+                    <pic:cNvPr id="0" name="Picture 4"/>
+                    <pic:cNvPicPr>
+                      <a:picLocks noChangeAspect="1" noChangeArrowheads="1"/>
+                    </pic:cNvPicPr>
+                  </pic:nvPicPr>
+                  <pic:blipFill>
+                    <a:blip r:embed="rId7" cstate="print"/>
+                    <a:srcRect/>
+                    <a:stretch>
+                      <a:fillRect/>
+                    </a:stretch>
+                  </pic:blipFill>
+                  <pic:spPr bwMode="auto">
+                    <a:xfrm>
+                      <a:off x="0" y="0"/>
+                      <a:ext cx="5685155" cy="2894330"/>
+                    </a:xfrm>
+                    <a:prstGeom prst="rect">
+                      <a:avLst/>
+                    </a:prstGeom>
+                    <a:noFill/>
+                    <a:ln w="9525">
+                      <a:noFill/>
+                      <a:miter lim="800000"/>
+                      <a:headEnd/>
+                      <a:tailEnd/>
+                    </a:ln>
+                  </pic:spPr>
+                </pic:pic>
+              </a:graphicData>
+            </a:graphic>
+          </wp:inline>
+        </w:drawing>
+      </w:r>
+    </w:p>
+    <w:p>
+      <w:pPr>
+        <w:rPr>
+          <w:i/>
+          <w:lang w:val="sr-Latn-BA"/>
+        </w:rPr>
+      </w:pPr>
+      <w:r>
+        <w:rPr>
+          <w:sz w:val="28"/>
+          <w:szCs w:val="28"/>
+          <w:lang w:val="sr-Latn-BA"/>
+        </w:rPr>
+        <w:t xml:space="preserve"> </w:t>
+      </w:r>
+      <w:r>
+        <w:rPr>
+          <w:sz w:val="28"/>
+          <w:szCs w:val="28"/>
+          <w:lang w:val="sr-Latn-BA"/>
+        </w:rPr>
+        <w:tab/>
+      </w:r>
+      <w:r>
+        <w:rPr>
+          <w:sz w:val="28"/>
+          <w:szCs w:val="28"/>
+          <w:lang w:val="sr-Latn-BA"/>
+        </w:rPr>
+        <w:tab/>
+      </w:r>
+      <w:r>
+        <w:rPr>
+          <w:sz w:val="28"/>
+          <w:szCs w:val="28"/>
+          <w:lang w:val="sr-Latn-BA"/>
+        </w:rPr>
+        <w:tab/>
+        <w:t xml:space="preserve">      </w:t>
+      </w:r>
+      <w:r>
+        <w:rPr>
+          <w:i/>
+          <w:lang/>
+        </w:rPr>
+        <w:t xml:space="preserve">Слика 1.2. Уграђени документи у </w:t>
+      </w:r>
+      <w:r>
+        <w:rPr>
+          <w:i/>
+          <w:lang w:val="sr-Latn-BA"/>
+        </w:rPr>
+        <w:t>MongoDB</w:t>
+      </w:r>
     </w:p>
     <w:p>
       <w:pPr>
@@ -5029,6 +5243,33 @@
     </w:p>
     <w:p>
       <w:pPr>
+        <w:ind w:firstLine="0"/>
+        <w:rPr>
+          <w:lang/>
+        </w:rPr>
+      </w:pPr>
+      <w:r>
+        <w:rPr>
+          <w:sz w:val="28"/>
+          <w:szCs w:val="28"/>
+        </w:rPr>
+        <w:tab/>
+      </w:r>
+      <w:r>
+        <w:rPr>
+          <w:lang/>
+        </w:rPr>
+        <w:t xml:space="preserve">Уграђени документи обезбјеђују боље перформансе за операције читања, као и способност да захтјевају и проналазе податке у једном упиту ка бази података. </w:t>
+      </w:r>
+      <w:r>
+        <w:rPr>
+          <w:lang/>
+        </w:rPr>
+        <w:t xml:space="preserve">Међутим, документи могу знатно расти што може утицати на перформансе и довести до фрагментације података. </w:t>
+      </w:r>
+    </w:p>
+    <w:p>
+      <w:pPr>
         <w:ind w:firstLine="720"/>
         <w:jc w:val="left"/>
         <w:rPr>
@@ -5042,30 +5283,1259 @@
         <w:ind w:firstLine="720"/>
         <w:jc w:val="left"/>
         <w:rPr>
-          <w:sz w:val="28"/>
-          <w:szCs w:val="28"/>
-        </w:rPr>
-      </w:pPr>
+          <w:lang/>
+        </w:rPr>
+      </w:pPr>
+      <w:r>
+        <w:rPr>
+          <w:lang/>
+        </w:rPr>
+        <w:t xml:space="preserve">У пракси уграђене документе препоручљиво је користити: уколико имамо један-на-један оресликавање и један-на-више пресликавање између ентитета. </w:t>
+      </w:r>
     </w:p>
     <w:p>
       <w:pPr>
         <w:ind w:firstLine="720"/>
         <w:jc w:val="left"/>
         <w:rPr>
-          <w:sz w:val="28"/>
-          <w:szCs w:val="28"/>
+          <w:lang/>
         </w:rPr>
       </w:pPr>
     </w:p>
     <w:p>
       <w:pPr>
         <w:ind w:firstLine="720"/>
-        <w:jc w:val="left"/>
-        <w:rPr>
-          <w:sz w:val="28"/>
-          <w:szCs w:val="28"/>
-        </w:rPr>
-      </w:pPr>
+        <w:rPr>
+          <w:lang/>
+        </w:rPr>
+      </w:pPr>
+      <w:r>
+        <w:rPr>
+          <w:lang/>
+        </w:rPr>
+        <w:t xml:space="preserve">У </w:t>
+      </w:r>
+      <w:r>
+        <w:t xml:space="preserve">MongoDB </w:t>
+      </w:r>
+      <w:r>
+        <w:rPr>
+          <w:lang/>
+        </w:rPr>
+        <w:t xml:space="preserve">базама података, атомност се задржава </w:t>
+      </w:r>
+      <w:r>
+        <w:rPr>
+          <w:lang/>
+        </w:rPr>
+        <w:t xml:space="preserve">на нивоу документа, и ниједна операција на нивоу атомности не може утицати на више докумената или на више од једне колекције. Код денормализованих модела података уграђени документи комбинују све репрезентативне податке у једном документу. То олакшава атомност операција уписа јер </w:t>
+      </w:r>
+      <w:r>
+        <w:rPr>
+          <w:lang/>
+        </w:rPr>
+        <w:lastRenderedPageBreak/>
+        <w:t xml:space="preserve">само једна операција је довољна за ажурирање или упис података. </w:t>
+      </w:r>
+      <w:r>
+        <w:rPr>
+          <w:lang/>
+        </w:rPr>
+        <w:t xml:space="preserve">Међутим, нормализовањем подаци ће бити подјељени у више колекција чиме би се број уписа и ажурирања повећао и тиме би утицали на атомност. </w:t>
+      </w:r>
+    </w:p>
+    <w:p>
+      <w:pPr>
+        <w:ind w:firstLine="0"/>
+        <w:jc w:val="left"/>
+        <w:rPr>
+          <w:sz w:val="28"/>
+          <w:szCs w:val="28"/>
+          <w:lang/>
+        </w:rPr>
+      </w:pPr>
+    </w:p>
+    <w:p>
+      <w:pPr>
+        <w:ind w:firstLine="0"/>
+        <w:jc w:val="left"/>
+        <w:rPr>
+          <w:sz w:val="28"/>
+          <w:szCs w:val="28"/>
+          <w:lang/>
+        </w:rPr>
+      </w:pPr>
+    </w:p>
+    <w:p>
+      <w:pPr>
+        <w:pStyle w:val="Heading2"/>
+        <w:rPr>
+          <w:lang/>
+        </w:rPr>
+      </w:pPr>
+      <w:r>
+        <w:rPr>
+          <w:lang/>
+        </w:rPr>
+        <w:t xml:space="preserve">3.3 Документи у </w:t>
+      </w:r>
+      <w:r>
+        <w:t xml:space="preserve">MongoDB </w:t>
+      </w:r>
+      <w:r>
+        <w:rPr>
+          <w:lang/>
+        </w:rPr>
+        <w:t>базама података</w:t>
+      </w:r>
+    </w:p>
+    <w:p>
+      <w:pPr>
+        <w:rPr>
+          <w:lang/>
+        </w:rPr>
+      </w:pPr>
+    </w:p>
+    <w:p>
+      <w:pPr>
+        <w:rPr>
+          <w:lang/>
+        </w:rPr>
+      </w:pPr>
+      <w:r>
+        <w:t xml:space="preserve">MongoDB </w:t>
+      </w:r>
+      <w:r>
+        <w:rPr>
+          <w:lang/>
+        </w:rPr>
+        <w:t xml:space="preserve">чува податке на диску у </w:t>
+      </w:r>
+      <w:r>
+        <w:t xml:space="preserve">BSON </w:t>
+      </w:r>
+      <w:r>
+        <w:rPr>
+          <w:lang/>
+        </w:rPr>
+        <w:t xml:space="preserve">серијализованом формату. </w:t>
+      </w:r>
+      <w:r>
+        <w:t xml:space="preserve">BSON </w:t>
+      </w:r>
+      <w:r>
+        <w:rPr>
+          <w:lang/>
+        </w:rPr>
+        <w:t xml:space="preserve">представља бинарну репрезентацију </w:t>
+      </w:r>
+      <w:r>
+        <w:t xml:space="preserve">JSON </w:t>
+      </w:r>
+      <w:r>
+        <w:rPr>
+          <w:lang/>
+        </w:rPr>
+        <w:t xml:space="preserve">доккумента, иако садржи више врста података него </w:t>
+      </w:r>
+      <w:r>
+        <w:t xml:space="preserve">JSON. </w:t>
+      </w:r>
+      <w:r>
+        <w:rPr>
+          <w:lang/>
+        </w:rPr>
+        <w:t xml:space="preserve">Сама структура документа се састоји од парова </w:t>
+      </w:r>
+      <w:r>
+        <w:rPr>
+          <w:lang/>
+        </w:rPr>
+        <w:t>поље</w:t>
+      </w:r>
+      <w:r>
+        <w:rPr>
+          <w:lang/>
+        </w:rPr>
+        <w:t>-вриједности:</w:t>
+      </w:r>
+    </w:p>
+    <w:p>
+      <w:pPr>
+        <w:rPr>
+          <w:lang/>
+        </w:rPr>
+      </w:pPr>
+    </w:p>
+    <w:p>
+      <w:r>
+        <w:t xml:space="preserve">                   {   “predmet” : “olovka”, “broj” : 500, “tip” : “</w:t>
+      </w:r>
+      <w:r>
+        <w:t>pribor</w:t>
+      </w:r>
+      <w:r>
+        <w:t>”   }</w:t>
+      </w:r>
+    </w:p>
+    <w:p/>
+    <w:p>
+      <w:pPr>
+        <w:rPr>
+          <w:lang/>
+        </w:rPr>
+      </w:pPr>
+      <w:r>
+        <w:t xml:space="preserve">BSON </w:t>
+      </w:r>
+      <w:r>
+        <w:rPr>
+          <w:lang/>
+        </w:rPr>
+        <w:t xml:space="preserve">подржава следеће типове података као вриједности у документима. Сваки тип податка има одговарајући </w:t>
+      </w:r>
+      <w:r>
+        <w:rPr>
+          <w:lang/>
+        </w:rPr>
+        <w:t>индекс</w:t>
+      </w:r>
+      <w:r>
+        <w:rPr>
+          <w:lang/>
+        </w:rPr>
+        <w:t xml:space="preserve"> који </w:t>
+      </w:r>
+      <w:r>
+        <w:rPr>
+          <w:lang/>
+        </w:rPr>
+        <w:t xml:space="preserve">се може искористити са </w:t>
+      </w:r>
+      <w:r>
+        <w:rPr>
+          <w:b/>
+        </w:rPr>
+        <w:t xml:space="preserve">$type </w:t>
+      </w:r>
+      <w:r>
+        <w:rPr>
+          <w:lang/>
+        </w:rPr>
+        <w:t>оператором при генерисању упита.</w:t>
+      </w:r>
+    </w:p>
+    <w:p>
+      <w:pPr>
+        <w:rPr>
+          <w:lang/>
+        </w:rPr>
+      </w:pPr>
+    </w:p>
+    <w:tbl>
+      <w:tblPr>
+        <w:tblStyle w:val="TableGrid"/>
+        <w:tblW w:w="0" w:type="auto"/>
+        <w:tblLook w:val="04A0"/>
+      </w:tblPr>
+      <w:tblGrid>
+        <w:gridCol w:w="3264"/>
+        <w:gridCol w:w="3297"/>
+        <w:gridCol w:w="3015"/>
+      </w:tblGrid>
+      <w:tr>
+        <w:tc>
+          <w:tcPr>
+            <w:tcW w:w="3264" w:type="dxa"/>
+          </w:tcPr>
+          <w:p>
+            <w:pPr>
+              <w:ind w:firstLine="0"/>
+              <w:jc w:val="center"/>
+              <w:rPr>
+                <w:b/>
+                <w:lang/>
+              </w:rPr>
+            </w:pPr>
+            <w:r>
+              <w:rPr>
+                <w:b/>
+                <w:lang/>
+              </w:rPr>
+              <w:t>Тип</w:t>
+            </w:r>
+          </w:p>
+        </w:tc>
+        <w:tc>
+          <w:tcPr>
+            <w:tcW w:w="3297" w:type="dxa"/>
+          </w:tcPr>
+          <w:p>
+            <w:pPr>
+              <w:ind w:firstLine="0"/>
+              <w:jc w:val="center"/>
+              <w:rPr>
+                <w:b/>
+                <w:lang/>
+              </w:rPr>
+            </w:pPr>
+            <w:r>
+              <w:rPr>
+                <w:b/>
+                <w:lang/>
+              </w:rPr>
+              <w:t>Индекс</w:t>
+            </w:r>
+          </w:p>
+        </w:tc>
+        <w:tc>
+          <w:tcPr>
+            <w:tcW w:w="3015" w:type="dxa"/>
+          </w:tcPr>
+          <w:p>
+            <w:pPr>
+              <w:ind w:firstLine="0"/>
+              <w:jc w:val="center"/>
+              <w:rPr>
+                <w:b/>
+                <w:lang/>
+              </w:rPr>
+            </w:pPr>
+            <w:r>
+              <w:rPr>
+                <w:b/>
+                <w:lang/>
+              </w:rPr>
+              <w:t>Напомена</w:t>
+            </w:r>
+          </w:p>
+        </w:tc>
+      </w:tr>
+      <w:tr>
+        <w:tc>
+          <w:tcPr>
+            <w:tcW w:w="3264" w:type="dxa"/>
+          </w:tcPr>
+          <w:p>
+            <w:pPr>
+              <w:ind w:firstLine="0"/>
+              <w:jc w:val="center"/>
+            </w:pPr>
+            <w:r>
+              <w:t>Double</w:t>
+            </w:r>
+          </w:p>
+        </w:tc>
+        <w:tc>
+          <w:tcPr>
+            <w:tcW w:w="3297" w:type="dxa"/>
+          </w:tcPr>
+          <w:p>
+            <w:pPr>
+              <w:ind w:firstLine="0"/>
+              <w:jc w:val="center"/>
+            </w:pPr>
+            <w:r>
+              <w:t>1</w:t>
+            </w:r>
+          </w:p>
+        </w:tc>
+        <w:tc>
+          <w:tcPr>
+            <w:tcW w:w="3015" w:type="dxa"/>
+          </w:tcPr>
+          <w:p>
+            <w:pPr>
+              <w:ind w:firstLine="0"/>
+              <w:jc w:val="center"/>
+            </w:pPr>
+          </w:p>
+        </w:tc>
+      </w:tr>
+      <w:tr>
+        <w:tc>
+          <w:tcPr>
+            <w:tcW w:w="3264" w:type="dxa"/>
+          </w:tcPr>
+          <w:p>
+            <w:pPr>
+              <w:ind w:firstLine="0"/>
+              <w:jc w:val="center"/>
+            </w:pPr>
+            <w:r>
+              <w:t>String</w:t>
+            </w:r>
+          </w:p>
+        </w:tc>
+        <w:tc>
+          <w:tcPr>
+            <w:tcW w:w="3297" w:type="dxa"/>
+          </w:tcPr>
+          <w:p>
+            <w:pPr>
+              <w:ind w:firstLine="0"/>
+              <w:jc w:val="center"/>
+            </w:pPr>
+            <w:r>
+              <w:t>2</w:t>
+            </w:r>
+          </w:p>
+        </w:tc>
+        <w:tc>
+          <w:tcPr>
+            <w:tcW w:w="3015" w:type="dxa"/>
+          </w:tcPr>
+          <w:p>
+            <w:pPr>
+              <w:ind w:firstLine="0"/>
+              <w:jc w:val="center"/>
+            </w:pPr>
+          </w:p>
+        </w:tc>
+      </w:tr>
+      <w:tr>
+        <w:tc>
+          <w:tcPr>
+            <w:tcW w:w="3264" w:type="dxa"/>
+          </w:tcPr>
+          <w:p>
+            <w:pPr>
+              <w:ind w:firstLine="0"/>
+              <w:jc w:val="center"/>
+            </w:pPr>
+            <w:r>
+              <w:t>Object</w:t>
+            </w:r>
+          </w:p>
+        </w:tc>
+        <w:tc>
+          <w:tcPr>
+            <w:tcW w:w="3297" w:type="dxa"/>
+          </w:tcPr>
+          <w:p>
+            <w:pPr>
+              <w:ind w:firstLine="0"/>
+              <w:jc w:val="center"/>
+            </w:pPr>
+            <w:r>
+              <w:t>3</w:t>
+            </w:r>
+          </w:p>
+        </w:tc>
+        <w:tc>
+          <w:tcPr>
+            <w:tcW w:w="3015" w:type="dxa"/>
+          </w:tcPr>
+          <w:p>
+            <w:pPr>
+              <w:ind w:firstLine="0"/>
+              <w:jc w:val="center"/>
+            </w:pPr>
+          </w:p>
+        </w:tc>
+      </w:tr>
+      <w:tr>
+        <w:tc>
+          <w:tcPr>
+            <w:tcW w:w="3264" w:type="dxa"/>
+          </w:tcPr>
+          <w:p>
+            <w:pPr>
+              <w:ind w:firstLine="0"/>
+              <w:jc w:val="center"/>
+            </w:pPr>
+            <w:r>
+              <w:t>Array</w:t>
+            </w:r>
+          </w:p>
+        </w:tc>
+        <w:tc>
+          <w:tcPr>
+            <w:tcW w:w="3297" w:type="dxa"/>
+          </w:tcPr>
+          <w:p>
+            <w:pPr>
+              <w:ind w:firstLine="0"/>
+              <w:jc w:val="center"/>
+            </w:pPr>
+            <w:r>
+              <w:t>4</w:t>
+            </w:r>
+          </w:p>
+        </w:tc>
+        <w:tc>
+          <w:tcPr>
+            <w:tcW w:w="3015" w:type="dxa"/>
+          </w:tcPr>
+          <w:p>
+            <w:pPr>
+              <w:ind w:firstLine="0"/>
+              <w:jc w:val="center"/>
+            </w:pPr>
+          </w:p>
+        </w:tc>
+      </w:tr>
+      <w:tr>
+        <w:tc>
+          <w:tcPr>
+            <w:tcW w:w="3264" w:type="dxa"/>
+          </w:tcPr>
+          <w:p>
+            <w:pPr>
+              <w:ind w:firstLine="0"/>
+              <w:jc w:val="center"/>
+            </w:pPr>
+            <w:r>
+              <w:t>Binary data</w:t>
+            </w:r>
+          </w:p>
+        </w:tc>
+        <w:tc>
+          <w:tcPr>
+            <w:tcW w:w="3297" w:type="dxa"/>
+          </w:tcPr>
+          <w:p>
+            <w:pPr>
+              <w:ind w:firstLine="0"/>
+              <w:jc w:val="center"/>
+            </w:pPr>
+            <w:r>
+              <w:t>5</w:t>
+            </w:r>
+          </w:p>
+        </w:tc>
+        <w:tc>
+          <w:tcPr>
+            <w:tcW w:w="3015" w:type="dxa"/>
+          </w:tcPr>
+          <w:p>
+            <w:pPr>
+              <w:ind w:firstLine="0"/>
+              <w:jc w:val="center"/>
+            </w:pPr>
+          </w:p>
+        </w:tc>
+      </w:tr>
+      <w:tr>
+        <w:tc>
+          <w:tcPr>
+            <w:tcW w:w="3264" w:type="dxa"/>
+          </w:tcPr>
+          <w:p>
+            <w:pPr>
+              <w:ind w:firstLine="0"/>
+              <w:jc w:val="center"/>
+            </w:pPr>
+            <w:r>
+              <w:t>Undefined</w:t>
+            </w:r>
+          </w:p>
+        </w:tc>
+        <w:tc>
+          <w:tcPr>
+            <w:tcW w:w="3297" w:type="dxa"/>
+          </w:tcPr>
+          <w:p>
+            <w:pPr>
+              <w:ind w:firstLine="0"/>
+              <w:jc w:val="center"/>
+            </w:pPr>
+            <w:r>
+              <w:t>6</w:t>
+            </w:r>
+          </w:p>
+        </w:tc>
+        <w:tc>
+          <w:tcPr>
+            <w:tcW w:w="3015" w:type="dxa"/>
+          </w:tcPr>
+          <w:p>
+            <w:pPr>
+              <w:ind w:firstLine="0"/>
+              <w:jc w:val="center"/>
+              <w:rPr>
+                <w:lang/>
+              </w:rPr>
+            </w:pPr>
+            <w:r>
+              <w:rPr>
+                <w:lang/>
+              </w:rPr>
+              <w:t>Застаријело.</w:t>
+            </w:r>
+          </w:p>
+        </w:tc>
+      </w:tr>
+      <w:tr>
+        <w:tc>
+          <w:tcPr>
+            <w:tcW w:w="3264" w:type="dxa"/>
+          </w:tcPr>
+          <w:p>
+            <w:pPr>
+              <w:ind w:firstLine="0"/>
+              <w:jc w:val="center"/>
+            </w:pPr>
+            <w:r>
+              <w:t>Object id</w:t>
+            </w:r>
+          </w:p>
+        </w:tc>
+        <w:tc>
+          <w:tcPr>
+            <w:tcW w:w="3297" w:type="dxa"/>
+          </w:tcPr>
+          <w:p>
+            <w:pPr>
+              <w:ind w:firstLine="0"/>
+              <w:jc w:val="center"/>
+            </w:pPr>
+            <w:r>
+              <w:t>7</w:t>
+            </w:r>
+          </w:p>
+        </w:tc>
+        <w:tc>
+          <w:tcPr>
+            <w:tcW w:w="3015" w:type="dxa"/>
+          </w:tcPr>
+          <w:p>
+            <w:pPr>
+              <w:ind w:firstLine="0"/>
+              <w:jc w:val="center"/>
+            </w:pPr>
+          </w:p>
+        </w:tc>
+      </w:tr>
+      <w:tr>
+        <w:tc>
+          <w:tcPr>
+            <w:tcW w:w="3264" w:type="dxa"/>
+          </w:tcPr>
+          <w:p>
+            <w:pPr>
+              <w:ind w:firstLine="0"/>
+              <w:jc w:val="center"/>
+            </w:pPr>
+            <w:r>
+              <w:t>Date</w:t>
+            </w:r>
+          </w:p>
+        </w:tc>
+        <w:tc>
+          <w:tcPr>
+            <w:tcW w:w="3297" w:type="dxa"/>
+          </w:tcPr>
+          <w:p>
+            <w:pPr>
+              <w:ind w:firstLine="0"/>
+              <w:jc w:val="center"/>
+            </w:pPr>
+            <w:r>
+              <w:t>9</w:t>
+            </w:r>
+          </w:p>
+        </w:tc>
+        <w:tc>
+          <w:tcPr>
+            <w:tcW w:w="3015" w:type="dxa"/>
+          </w:tcPr>
+          <w:p>
+            <w:pPr>
+              <w:ind w:firstLine="0"/>
+              <w:jc w:val="center"/>
+            </w:pPr>
+          </w:p>
+        </w:tc>
+      </w:tr>
+      <w:tr>
+        <w:tc>
+          <w:tcPr>
+            <w:tcW w:w="3264" w:type="dxa"/>
+          </w:tcPr>
+          <w:p>
+            <w:pPr>
+              <w:ind w:firstLine="0"/>
+              <w:jc w:val="center"/>
+            </w:pPr>
+            <w:r>
+              <w:t>Null</w:t>
+            </w:r>
+          </w:p>
+        </w:tc>
+        <w:tc>
+          <w:tcPr>
+            <w:tcW w:w="3297" w:type="dxa"/>
+          </w:tcPr>
+          <w:p>
+            <w:pPr>
+              <w:ind w:firstLine="0"/>
+              <w:jc w:val="center"/>
+            </w:pPr>
+            <w:r>
+              <w:t>10</w:t>
+            </w:r>
+          </w:p>
+        </w:tc>
+        <w:tc>
+          <w:tcPr>
+            <w:tcW w:w="3015" w:type="dxa"/>
+          </w:tcPr>
+          <w:p>
+            <w:pPr>
+              <w:ind w:firstLine="0"/>
+              <w:jc w:val="center"/>
+            </w:pPr>
+          </w:p>
+        </w:tc>
+      </w:tr>
+      <w:tr>
+        <w:tc>
+          <w:tcPr>
+            <w:tcW w:w="3264" w:type="dxa"/>
+          </w:tcPr>
+          <w:p>
+            <w:pPr>
+              <w:ind w:firstLine="0"/>
+              <w:jc w:val="center"/>
+            </w:pPr>
+            <w:r>
+              <w:t>Regular Expression</w:t>
+            </w:r>
+          </w:p>
+        </w:tc>
+        <w:tc>
+          <w:tcPr>
+            <w:tcW w:w="3297" w:type="dxa"/>
+          </w:tcPr>
+          <w:p>
+            <w:pPr>
+              <w:ind w:firstLine="0"/>
+              <w:jc w:val="center"/>
+            </w:pPr>
+            <w:r>
+              <w:t>11</w:t>
+            </w:r>
+          </w:p>
+        </w:tc>
+        <w:tc>
+          <w:tcPr>
+            <w:tcW w:w="3015" w:type="dxa"/>
+          </w:tcPr>
+          <w:p>
+            <w:pPr>
+              <w:ind w:firstLine="0"/>
+              <w:jc w:val="center"/>
+            </w:pPr>
+          </w:p>
+        </w:tc>
+      </w:tr>
+      <w:tr>
+        <w:tc>
+          <w:tcPr>
+            <w:tcW w:w="3264" w:type="dxa"/>
+          </w:tcPr>
+          <w:p>
+            <w:pPr>
+              <w:ind w:firstLine="0"/>
+              <w:jc w:val="center"/>
+            </w:pPr>
+            <w:r>
+              <w:t>JavaScript</w:t>
+            </w:r>
+          </w:p>
+        </w:tc>
+        <w:tc>
+          <w:tcPr>
+            <w:tcW w:w="3297" w:type="dxa"/>
+          </w:tcPr>
+          <w:p>
+            <w:pPr>
+              <w:ind w:firstLine="0"/>
+              <w:jc w:val="center"/>
+            </w:pPr>
+            <w:r>
+              <w:t>13</w:t>
+            </w:r>
+          </w:p>
+        </w:tc>
+        <w:tc>
+          <w:tcPr>
+            <w:tcW w:w="3015" w:type="dxa"/>
+          </w:tcPr>
+          <w:p>
+            <w:pPr>
+              <w:ind w:firstLine="0"/>
+              <w:jc w:val="center"/>
+            </w:pPr>
+          </w:p>
+        </w:tc>
+      </w:tr>
+      <w:tr>
+        <w:tc>
+          <w:tcPr>
+            <w:tcW w:w="3264" w:type="dxa"/>
+          </w:tcPr>
+          <w:p>
+            <w:pPr>
+              <w:ind w:firstLine="0"/>
+              <w:jc w:val="center"/>
+            </w:pPr>
+            <w:r>
+              <w:t>Symbol</w:t>
+            </w:r>
+          </w:p>
+        </w:tc>
+        <w:tc>
+          <w:tcPr>
+            <w:tcW w:w="3297" w:type="dxa"/>
+          </w:tcPr>
+          <w:p>
+            <w:pPr>
+              <w:ind w:firstLine="0"/>
+              <w:jc w:val="center"/>
+            </w:pPr>
+            <w:r>
+              <w:t>14</w:t>
+            </w:r>
+          </w:p>
+        </w:tc>
+        <w:tc>
+          <w:tcPr>
+            <w:tcW w:w="3015" w:type="dxa"/>
+          </w:tcPr>
+          <w:p>
+            <w:pPr>
+              <w:ind w:firstLine="0"/>
+              <w:jc w:val="center"/>
+            </w:pPr>
+          </w:p>
+        </w:tc>
+      </w:tr>
+      <w:tr>
+        <w:tc>
+          <w:tcPr>
+            <w:tcW w:w="3264" w:type="dxa"/>
+          </w:tcPr>
+          <w:p>
+            <w:pPr>
+              <w:ind w:firstLine="0"/>
+              <w:jc w:val="center"/>
+            </w:pPr>
+            <w:r>
+              <w:t>JavaScript (with scope)</w:t>
+            </w:r>
+          </w:p>
+        </w:tc>
+        <w:tc>
+          <w:tcPr>
+            <w:tcW w:w="3297" w:type="dxa"/>
+          </w:tcPr>
+          <w:p>
+            <w:pPr>
+              <w:ind w:firstLine="0"/>
+              <w:jc w:val="center"/>
+            </w:pPr>
+            <w:r>
+              <w:t>15</w:t>
+            </w:r>
+          </w:p>
+        </w:tc>
+        <w:tc>
+          <w:tcPr>
+            <w:tcW w:w="3015" w:type="dxa"/>
+          </w:tcPr>
+          <w:p>
+            <w:pPr>
+              <w:ind w:firstLine="0"/>
+              <w:jc w:val="center"/>
+            </w:pPr>
+          </w:p>
+        </w:tc>
+      </w:tr>
+      <w:tr>
+        <w:tc>
+          <w:tcPr>
+            <w:tcW w:w="3264" w:type="dxa"/>
+          </w:tcPr>
+          <w:p>
+            <w:pPr>
+              <w:ind w:firstLine="0"/>
+              <w:jc w:val="center"/>
+            </w:pPr>
+            <w:r>
+              <w:t>32-bit integer</w:t>
+            </w:r>
+          </w:p>
+        </w:tc>
+        <w:tc>
+          <w:tcPr>
+            <w:tcW w:w="3297" w:type="dxa"/>
+          </w:tcPr>
+          <w:p>
+            <w:pPr>
+              <w:ind w:firstLine="0"/>
+              <w:jc w:val="center"/>
+            </w:pPr>
+            <w:r>
+              <w:t>16</w:t>
+            </w:r>
+          </w:p>
+        </w:tc>
+        <w:tc>
+          <w:tcPr>
+            <w:tcW w:w="3015" w:type="dxa"/>
+          </w:tcPr>
+          <w:p>
+            <w:pPr>
+              <w:ind w:firstLine="0"/>
+              <w:jc w:val="center"/>
+            </w:pPr>
+          </w:p>
+        </w:tc>
+      </w:tr>
+      <w:tr>
+        <w:tc>
+          <w:tcPr>
+            <w:tcW w:w="3264" w:type="dxa"/>
+          </w:tcPr>
+          <w:p>
+            <w:pPr>
+              <w:ind w:firstLine="0"/>
+              <w:jc w:val="center"/>
+            </w:pPr>
+            <w:r>
+              <w:t>Timestamp</w:t>
+            </w:r>
+          </w:p>
+        </w:tc>
+        <w:tc>
+          <w:tcPr>
+            <w:tcW w:w="3297" w:type="dxa"/>
+          </w:tcPr>
+          <w:p>
+            <w:pPr>
+              <w:ind w:firstLine="0"/>
+              <w:jc w:val="center"/>
+            </w:pPr>
+            <w:r>
+              <w:t>17</w:t>
+            </w:r>
+          </w:p>
+        </w:tc>
+        <w:tc>
+          <w:tcPr>
+            <w:tcW w:w="3015" w:type="dxa"/>
+          </w:tcPr>
+          <w:p>
+            <w:pPr>
+              <w:ind w:firstLine="0"/>
+              <w:jc w:val="center"/>
+            </w:pPr>
+          </w:p>
+        </w:tc>
+      </w:tr>
+      <w:tr>
+        <w:tc>
+          <w:tcPr>
+            <w:tcW w:w="3264" w:type="dxa"/>
+          </w:tcPr>
+          <w:p>
+            <w:pPr>
+              <w:ind w:firstLine="0"/>
+              <w:jc w:val="center"/>
+            </w:pPr>
+            <w:r>
+              <w:t>64-bit integer</w:t>
+            </w:r>
+          </w:p>
+        </w:tc>
+        <w:tc>
+          <w:tcPr>
+            <w:tcW w:w="3297" w:type="dxa"/>
+          </w:tcPr>
+          <w:p>
+            <w:pPr>
+              <w:ind w:firstLine="0"/>
+              <w:jc w:val="center"/>
+            </w:pPr>
+            <w:r>
+              <w:t>18</w:t>
+            </w:r>
+          </w:p>
+        </w:tc>
+        <w:tc>
+          <w:tcPr>
+            <w:tcW w:w="3015" w:type="dxa"/>
+          </w:tcPr>
+          <w:p>
+            <w:pPr>
+              <w:ind w:firstLine="0"/>
+              <w:jc w:val="center"/>
+            </w:pPr>
+          </w:p>
+        </w:tc>
+      </w:tr>
+      <w:tr>
+        <w:tc>
+          <w:tcPr>
+            <w:tcW w:w="3264" w:type="dxa"/>
+          </w:tcPr>
+          <w:p>
+            <w:pPr>
+              <w:ind w:firstLine="0"/>
+              <w:jc w:val="center"/>
+            </w:pPr>
+            <w:r>
+              <w:t>Min key</w:t>
+            </w:r>
+          </w:p>
+        </w:tc>
+        <w:tc>
+          <w:tcPr>
+            <w:tcW w:w="3297" w:type="dxa"/>
+          </w:tcPr>
+          <w:p>
+            <w:pPr>
+              <w:ind w:firstLine="0"/>
+              <w:jc w:val="center"/>
+            </w:pPr>
+            <w:r>
+              <w:t>255</w:t>
+            </w:r>
+          </w:p>
+        </w:tc>
+        <w:tc>
+          <w:tcPr>
+            <w:tcW w:w="3015" w:type="dxa"/>
+          </w:tcPr>
+          <w:p>
+            <w:pPr>
+              <w:ind w:firstLine="0"/>
+              <w:jc w:val="center"/>
+              <w:rPr>
+                <w:lang/>
+              </w:rPr>
+            </w:pPr>
+            <w:r>
+              <w:rPr>
+                <w:lang/>
+              </w:rPr>
+              <w:t>Код упита користи се -1</w:t>
+            </w:r>
+          </w:p>
+        </w:tc>
+      </w:tr>
+      <w:tr>
+        <w:tc>
+          <w:tcPr>
+            <w:tcW w:w="3264" w:type="dxa"/>
+          </w:tcPr>
+          <w:p>
+            <w:pPr>
+              <w:ind w:firstLine="0"/>
+              <w:jc w:val="center"/>
+            </w:pPr>
+            <w:r>
+              <w:t>Max key</w:t>
+            </w:r>
+          </w:p>
+        </w:tc>
+        <w:tc>
+          <w:tcPr>
+            <w:tcW w:w="3297" w:type="dxa"/>
+          </w:tcPr>
+          <w:p>
+            <w:pPr>
+              <w:ind w:firstLine="0"/>
+              <w:jc w:val="center"/>
+            </w:pPr>
+            <w:r>
+              <w:t>127</w:t>
+            </w:r>
+          </w:p>
+        </w:tc>
+        <w:tc>
+          <w:tcPr>
+            <w:tcW w:w="3015" w:type="dxa"/>
+          </w:tcPr>
+          <w:p>
+            <w:pPr>
+              <w:ind w:firstLine="0"/>
+              <w:jc w:val="center"/>
+            </w:pPr>
+          </w:p>
+        </w:tc>
+      </w:tr>
+    </w:tbl>
+    <w:p>
+      <w:pPr>
+        <w:rPr>
+          <w:lang/>
+        </w:rPr>
+      </w:pPr>
+      <w:r>
+        <w:rPr>
+          <w:lang/>
+        </w:rPr>
+        <w:lastRenderedPageBreak/>
+        <w:t xml:space="preserve">Примјер кориштења </w:t>
+      </w:r>
+      <w:r>
+        <w:rPr>
+          <w:b/>
+        </w:rPr>
+        <w:t xml:space="preserve">$type </w:t>
+      </w:r>
+      <w:r>
+        <w:rPr>
+          <w:lang/>
+        </w:rPr>
+        <w:t>оператора:</w:t>
+      </w:r>
+    </w:p>
+    <w:p>
+      <w:pPr>
+        <w:rPr>
+          <w:lang/>
+        </w:rPr>
+      </w:pPr>
+    </w:p>
+    <w:p>
+      <w:r>
+        <w:t>db.predmeti.find(  {  ime:  {  $type : 2  }  }  );</w:t>
+      </w:r>
+    </w:p>
+    <w:p>
+      <w:pPr>
+        <w:ind w:firstLine="0"/>
+        <w:jc w:val="left"/>
+        <w:rPr>
+          <w:sz w:val="28"/>
+          <w:szCs w:val="28"/>
+        </w:rPr>
+      </w:pPr>
+    </w:p>
+    <w:p>
+      <w:pPr>
+        <w:ind w:firstLine="0"/>
+        <w:jc w:val="left"/>
+        <w:rPr>
+          <w:lang/>
+        </w:rPr>
+      </w:pPr>
+      <w:r>
+        <w:rPr>
+          <w:sz w:val="28"/>
+          <w:szCs w:val="28"/>
+        </w:rPr>
+        <w:tab/>
+      </w:r>
+      <w:r>
+        <w:rPr>
+          <w:lang/>
+        </w:rPr>
+        <w:t>Претходни примјер ће да прикаже листу свих</w:t>
+      </w:r>
+      <w:r>
+        <w:rPr>
+          <w:lang/>
+        </w:rPr>
+        <w:t xml:space="preserve"> докумен</w:t>
+      </w:r>
+      <w:r>
+        <w:rPr>
+          <w:lang/>
+        </w:rPr>
+        <w:t>ата</w:t>
+      </w:r>
+      <w:r>
+        <w:rPr>
+          <w:lang/>
+        </w:rPr>
+        <w:t xml:space="preserve"> који садрже  поље „</w:t>
+      </w:r>
+      <w:r>
+        <w:t>ime</w:t>
+      </w:r>
+      <w:r>
+        <w:rPr>
+          <w:lang/>
+        </w:rPr>
+        <w:t>“</w:t>
+      </w:r>
+      <w:r>
+        <w:t xml:space="preserve"> </w:t>
+      </w:r>
+      <w:r>
+        <w:rPr>
+          <w:lang/>
+        </w:rPr>
+        <w:t xml:space="preserve">које је или текстуални податак (енг. </w:t>
+      </w:r>
+      <w:r>
+        <w:rPr>
+          <w:i/>
+        </w:rPr>
+        <w:t>String</w:t>
+      </w:r>
+      <w:r>
+        <w:rPr>
+          <w:lang/>
+        </w:rPr>
+        <w:t>)</w:t>
+      </w:r>
+      <w:r>
+        <w:t xml:space="preserve"> </w:t>
+      </w:r>
+      <w:r>
+        <w:rPr>
+          <w:lang/>
+        </w:rPr>
+        <w:t xml:space="preserve">или низ података (енг. </w:t>
+      </w:r>
+      <w:r>
+        <w:rPr>
+          <w:i/>
+        </w:rPr>
+        <w:t>Array</w:t>
+      </w:r>
+      <w:r>
+        <w:rPr>
+          <w:lang/>
+        </w:rPr>
+        <w:t>) који садржи бар један текстуални податак.</w:t>
+      </w:r>
+      <w:r>
+        <w:rPr>
+          <w:lang/>
+        </w:rPr>
+        <w:t xml:space="preserve"> Детаљнији опис </w:t>
+      </w:r>
+      <w:r>
+        <w:t>MongoDB  CRUD (</w:t>
+      </w:r>
+      <w:r>
+        <w:rPr>
+          <w:lang/>
+        </w:rPr>
+        <w:t xml:space="preserve">енг. </w:t>
+      </w:r>
+      <w:r>
+        <w:rPr>
+          <w:i/>
+        </w:rPr>
+        <w:t>Create, Read, Update, Delete</w:t>
+      </w:r>
+      <w:r>
+        <w:t xml:space="preserve">) </w:t>
+      </w:r>
+      <w:r>
+        <w:rPr>
+          <w:lang/>
+        </w:rPr>
+        <w:t>операција биће приказан у наредној секцији.</w:t>
+      </w:r>
     </w:p>
     <w:p>
       <w:pPr>
@@ -5076,125 +6546,304 @@
           <w:szCs w:val="28"/>
         </w:rPr>
       </w:pPr>
+      <w:r>
+        <w:rPr>
+          <w:sz w:val="28"/>
+          <w:szCs w:val="28"/>
+        </w:rPr>
+        <w:t xml:space="preserve"> </w:t>
+      </w:r>
     </w:p>
     <w:p>
       <w:pPr>
         <w:ind w:firstLine="720"/>
         <w:jc w:val="left"/>
         <w:rPr>
-          <w:sz w:val="28"/>
-          <w:szCs w:val="28"/>
-        </w:rPr>
-      </w:pPr>
+          <w:lang/>
+        </w:rPr>
+      </w:pPr>
+      <w:r>
+        <w:rPr>
+          <w:lang/>
+        </w:rPr>
+        <w:t xml:space="preserve">Као што је већ раније поменуто, документи се садрже </w:t>
+      </w:r>
+      <w:r>
+        <w:rPr>
+          <w:lang/>
+        </w:rPr>
+        <w:t xml:space="preserve">податке типа поље-вриједност. Вриједност може да буде било који </w:t>
+      </w:r>
+      <w:r>
+        <w:t xml:space="preserve">BSON </w:t>
+      </w:r>
+      <w:r>
+        <w:rPr>
+          <w:lang/>
+        </w:rPr>
+        <w:t>тип податка, укључујући и друге документе, низове података, као и низове докумената. Следећи примјер представља документ сложеног типа:</w:t>
+      </w:r>
     </w:p>
     <w:p>
       <w:pPr>
         <w:ind w:firstLine="720"/>
         <w:jc w:val="left"/>
         <w:rPr>
-          <w:sz w:val="28"/>
-          <w:szCs w:val="28"/>
-        </w:rPr>
-      </w:pPr>
-    </w:p>
-    <w:p>
-      <w:pPr>
+          <w:lang/>
+        </w:rPr>
+      </w:pPr>
+    </w:p>
+    <w:p>
+      <w:pPr>
+        <w:pBdr>
+          <w:top w:val="single" w:sz="4" w:space="1" w:color="auto"/>
+          <w:left w:val="single" w:sz="4" w:space="4" w:color="auto"/>
+          <w:bottom w:val="single" w:sz="4" w:space="1" w:color="auto"/>
+          <w:right w:val="single" w:sz="4" w:space="4" w:color="auto"/>
+        </w:pBdr>
         <w:ind w:firstLine="720"/>
         <w:jc w:val="left"/>
-        <w:rPr>
-          <w:sz w:val="28"/>
-          <w:szCs w:val="28"/>
-        </w:rPr>
-      </w:pPr>
-    </w:p>
-    <w:p>
-      <w:pPr>
+      </w:pPr>
+    </w:p>
+    <w:p>
+      <w:pPr>
+        <w:pBdr>
+          <w:top w:val="single" w:sz="4" w:space="1" w:color="auto"/>
+          <w:left w:val="single" w:sz="4" w:space="4" w:color="auto"/>
+          <w:bottom w:val="single" w:sz="4" w:space="1" w:color="auto"/>
+          <w:right w:val="single" w:sz="4" w:space="4" w:color="auto"/>
+        </w:pBdr>
         <w:ind w:firstLine="720"/>
         <w:jc w:val="left"/>
-        <w:rPr>
-          <w:sz w:val="28"/>
-          <w:szCs w:val="28"/>
-        </w:rPr>
-      </w:pPr>
-    </w:p>
-    <w:p>
-      <w:pPr>
+      </w:pPr>
+      <w:r>
+        <w:t>var</w:t>
+      </w:r>
+      <w:r>
+        <w:t xml:space="preserve"> </w:t>
+      </w:r>
+      <w:r>
+        <w:t>dokument</w:t>
+      </w:r>
+      <w:r>
+        <w:t xml:space="preserve">   =  {</w:t>
+      </w:r>
+    </w:p>
+    <w:p>
+      <w:pPr>
+        <w:pBdr>
+          <w:top w:val="single" w:sz="4" w:space="1" w:color="auto"/>
+          <w:left w:val="single" w:sz="4" w:space="4" w:color="auto"/>
+          <w:bottom w:val="single" w:sz="4" w:space="1" w:color="auto"/>
+          <w:right w:val="single" w:sz="4" w:space="4" w:color="auto"/>
+        </w:pBdr>
         <w:ind w:firstLine="720"/>
         <w:jc w:val="left"/>
-        <w:rPr>
-          <w:sz w:val="28"/>
-          <w:szCs w:val="28"/>
-        </w:rPr>
-      </w:pPr>
-    </w:p>
-    <w:p>
-      <w:pPr>
+      </w:pPr>
+      <w:r>
+        <w:tab/>
+      </w:r>
+      <w:r>
+        <w:tab/>
+      </w:r>
+      <w:r>
+        <w:tab/>
+      </w:r>
+      <w:r>
+        <w:rPr>
+          <w:b/>
+        </w:rPr>
+        <w:t>_id</w:t>
+      </w:r>
+      <w:r>
+        <w:t xml:space="preserve"> :  ObjectId(“</w:t>
+      </w:r>
+      <w:r>
+        <w:t>5099803df3f4948bd2f98391</w:t>
+      </w:r>
+      <w:r>
+        <w:t>”),</w:t>
+      </w:r>
+    </w:p>
+    <w:p>
+      <w:pPr>
+        <w:pBdr>
+          <w:top w:val="single" w:sz="4" w:space="1" w:color="auto"/>
+          <w:left w:val="single" w:sz="4" w:space="4" w:color="auto"/>
+          <w:bottom w:val="single" w:sz="4" w:space="1" w:color="auto"/>
+          <w:right w:val="single" w:sz="4" w:space="4" w:color="auto"/>
+        </w:pBdr>
         <w:ind w:firstLine="720"/>
         <w:jc w:val="left"/>
-        <w:rPr>
-          <w:sz w:val="28"/>
-          <w:szCs w:val="28"/>
-        </w:rPr>
-      </w:pPr>
-    </w:p>
-    <w:p>
-      <w:pPr>
+      </w:pPr>
+      <w:r>
+        <w:tab/>
+      </w:r>
+      <w:r>
+        <w:tab/>
+      </w:r>
+      <w:r>
+        <w:tab/>
+      </w:r>
+      <w:r>
+        <w:rPr>
+          <w:b/>
+        </w:rPr>
+        <w:t>puno_ime</w:t>
+      </w:r>
+      <w:r>
+        <w:t>: {  ime:  “Alan”,  prezime:  “Turing”  },</w:t>
+      </w:r>
+    </w:p>
+    <w:p>
+      <w:pPr>
+        <w:pBdr>
+          <w:top w:val="single" w:sz="4" w:space="1" w:color="auto"/>
+          <w:left w:val="single" w:sz="4" w:space="4" w:color="auto"/>
+          <w:bottom w:val="single" w:sz="4" w:space="1" w:color="auto"/>
+          <w:right w:val="single" w:sz="4" w:space="4" w:color="auto"/>
+        </w:pBdr>
         <w:ind w:firstLine="720"/>
         <w:jc w:val="left"/>
-        <w:rPr>
-          <w:sz w:val="28"/>
-          <w:szCs w:val="28"/>
-        </w:rPr>
-      </w:pPr>
-    </w:p>
-    <w:p>
-      <w:pPr>
+      </w:pPr>
+      <w:r>
+        <w:tab/>
+      </w:r>
+      <w:r>
+        <w:tab/>
+      </w:r>
+      <w:r>
+        <w:tab/>
+      </w:r>
+      <w:r>
+        <w:rPr>
+          <w:b/>
+        </w:rPr>
+        <w:t>datum_rodjenja</w:t>
+      </w:r>
+      <w:r>
+        <w:t>:  new Date(“Jun 23, 1912”),</w:t>
+      </w:r>
+    </w:p>
+    <w:p>
+      <w:pPr>
+        <w:pBdr>
+          <w:top w:val="single" w:sz="4" w:space="1" w:color="auto"/>
+          <w:left w:val="single" w:sz="4" w:space="4" w:color="auto"/>
+          <w:bottom w:val="single" w:sz="4" w:space="1" w:color="auto"/>
+          <w:right w:val="single" w:sz="4" w:space="4" w:color="auto"/>
+        </w:pBdr>
         <w:ind w:firstLine="720"/>
         <w:jc w:val="left"/>
-        <w:rPr>
-          <w:sz w:val="28"/>
-          <w:szCs w:val="28"/>
-        </w:rPr>
-      </w:pPr>
-    </w:p>
-    <w:p>
-      <w:pPr>
+      </w:pPr>
+      <w:r>
+        <w:tab/>
+      </w:r>
+      <w:r>
+        <w:tab/>
+      </w:r>
+      <w:r>
+        <w:tab/>
+      </w:r>
+      <w:r>
+        <w:rPr>
+          <w:b/>
+        </w:rPr>
+        <w:t>datum_smrti</w:t>
+      </w:r>
+      <w:r>
+        <w:t>:  new Date(“Jun 07, 1954”),</w:t>
+      </w:r>
+    </w:p>
+    <w:p>
+      <w:pPr>
+        <w:pBdr>
+          <w:top w:val="single" w:sz="4" w:space="1" w:color="auto"/>
+          <w:left w:val="single" w:sz="4" w:space="4" w:color="auto"/>
+          <w:bottom w:val="single" w:sz="4" w:space="1" w:color="auto"/>
+          <w:right w:val="single" w:sz="4" w:space="4" w:color="auto"/>
+        </w:pBdr>
         <w:ind w:firstLine="720"/>
         <w:jc w:val="left"/>
-        <w:rPr>
-          <w:sz w:val="28"/>
-          <w:szCs w:val="28"/>
-        </w:rPr>
-      </w:pPr>
-    </w:p>
-    <w:p>
-      <w:pPr>
+      </w:pPr>
+      <w:r>
+        <w:tab/>
+      </w:r>
+      <w:r>
+        <w:tab/>
+      </w:r>
+      <w:r>
+        <w:tab/>
+      </w:r>
+      <w:r>
+        <w:rPr>
+          <w:b/>
+        </w:rPr>
+        <w:t>prilozi</w:t>
+      </w:r>
+      <w:r>
+        <w:t>:  [ “Tjuringova masina”, “Tjuringov test”   ],</w:t>
+      </w:r>
+    </w:p>
+    <w:p>
+      <w:pPr>
+        <w:pBdr>
+          <w:top w:val="single" w:sz="4" w:space="1" w:color="auto"/>
+          <w:left w:val="single" w:sz="4" w:space="4" w:color="auto"/>
+          <w:bottom w:val="single" w:sz="4" w:space="1" w:color="auto"/>
+          <w:right w:val="single" w:sz="4" w:space="4" w:color="auto"/>
+        </w:pBdr>
         <w:ind w:firstLine="720"/>
         <w:jc w:val="left"/>
-        <w:rPr>
-          <w:sz w:val="28"/>
-          <w:szCs w:val="28"/>
-        </w:rPr>
-      </w:pPr>
-    </w:p>
-    <w:p>
-      <w:pPr>
+      </w:pPr>
+      <w:r>
+        <w:tab/>
+      </w:r>
+      <w:r>
+        <w:tab/>
+      </w:r>
+      <w:r>
+        <w:tab/>
+      </w:r>
+      <w:r>
+        <w:rPr>
+          <w:b/>
+        </w:rPr>
+        <w:t>broj_pregleda</w:t>
+      </w:r>
+      <w:r>
+        <w:t xml:space="preserve">:  NumberLong(1250000) </w:t>
+      </w:r>
+    </w:p>
+    <w:p>
+      <w:pPr>
+        <w:pBdr>
+          <w:top w:val="single" w:sz="4" w:space="1" w:color="auto"/>
+          <w:left w:val="single" w:sz="4" w:space="4" w:color="auto"/>
+          <w:bottom w:val="single" w:sz="4" w:space="1" w:color="auto"/>
+          <w:right w:val="single" w:sz="4" w:space="4" w:color="auto"/>
+        </w:pBdr>
         <w:ind w:firstLine="720"/>
         <w:jc w:val="left"/>
-        <w:rPr>
-          <w:sz w:val="28"/>
-          <w:szCs w:val="28"/>
-        </w:rPr>
-      </w:pPr>
-    </w:p>
-    <w:p>
-      <w:pPr>
+      </w:pPr>
+      <w:r>
+        <w:tab/>
+      </w:r>
+      <w:r>
+        <w:tab/>
+        <w:t xml:space="preserve">      }</w:t>
+      </w:r>
+    </w:p>
+    <w:p>
+      <w:pPr>
+        <w:pBdr>
+          <w:top w:val="single" w:sz="4" w:space="1" w:color="auto"/>
+          <w:left w:val="single" w:sz="4" w:space="4" w:color="auto"/>
+          <w:bottom w:val="single" w:sz="4" w:space="1" w:color="auto"/>
+          <w:right w:val="single" w:sz="4" w:space="4" w:color="auto"/>
+        </w:pBdr>
         <w:ind w:firstLine="720"/>
         <w:jc w:val="left"/>
-        <w:rPr>
-          <w:sz w:val="28"/>
-          <w:szCs w:val="28"/>
-        </w:rPr>
       </w:pPr>
     </w:p>
     <w:p>
@@ -5312,6 +6961,76 @@
         <w:ind w:firstLine="720"/>
         <w:jc w:val="left"/>
         <w:rPr>
+          <w:sz w:val="28"/>
+          <w:szCs w:val="28"/>
+        </w:rPr>
+      </w:pPr>
+    </w:p>
+    <w:p>
+      <w:pPr>
+        <w:ind w:firstLine="720"/>
+        <w:jc w:val="left"/>
+        <w:rPr>
+          <w:sz w:val="28"/>
+          <w:szCs w:val="28"/>
+        </w:rPr>
+      </w:pPr>
+    </w:p>
+    <w:p>
+      <w:pPr>
+        <w:ind w:firstLine="720"/>
+        <w:jc w:val="left"/>
+        <w:rPr>
+          <w:sz w:val="28"/>
+          <w:szCs w:val="28"/>
+        </w:rPr>
+      </w:pPr>
+    </w:p>
+    <w:p>
+      <w:pPr>
+        <w:ind w:firstLine="720"/>
+        <w:jc w:val="left"/>
+        <w:rPr>
+          <w:sz w:val="28"/>
+          <w:szCs w:val="28"/>
+        </w:rPr>
+      </w:pPr>
+    </w:p>
+    <w:p>
+      <w:pPr>
+        <w:ind w:firstLine="720"/>
+        <w:jc w:val="left"/>
+        <w:rPr>
+          <w:sz w:val="28"/>
+          <w:szCs w:val="28"/>
+        </w:rPr>
+      </w:pPr>
+    </w:p>
+    <w:p>
+      <w:pPr>
+        <w:ind w:firstLine="720"/>
+        <w:jc w:val="left"/>
+        <w:rPr>
+          <w:sz w:val="28"/>
+          <w:szCs w:val="28"/>
+        </w:rPr>
+      </w:pPr>
+    </w:p>
+    <w:p>
+      <w:pPr>
+        <w:ind w:firstLine="720"/>
+        <w:jc w:val="left"/>
+        <w:rPr>
+          <w:sz w:val="28"/>
+          <w:szCs w:val="28"/>
+        </w:rPr>
+      </w:pPr>
+    </w:p>
+    <w:p>
+      <w:pPr>
+        <w:ind w:firstLine="720"/>
+        <w:jc w:val="left"/>
+        <w:rPr>
           <w:b/>
           <w:sz w:val="28"/>
           <w:szCs w:val="28"/>
@@ -5393,7 +7112,7 @@
         </w:rPr>
         <w:t xml:space="preserve">, </w:t>
       </w:r>
-      <w:hyperlink r:id="rId7" w:history="1">
+      <w:hyperlink r:id="rId8" w:history="1">
         <w:r>
           <w:rPr>
             <w:rStyle w:val="Hyperlink"/>
@@ -5454,7 +7173,7 @@
       <w:r>
         <w:t xml:space="preserve">,  </w:t>
       </w:r>
-      <w:hyperlink r:id="rId8" w:history="1">
+      <w:hyperlink r:id="rId9" w:history="1">
         <w:r>
           <w:rPr>
             <w:rStyle w:val="Hyperlink"/>
@@ -5490,7 +7209,7 @@
       <w:r>
         <w:t xml:space="preserve">, </w:t>
       </w:r>
-      <w:hyperlink r:id="rId9" w:history="1">
+      <w:hyperlink r:id="rId10" w:history="1">
         <w:r>
           <w:rPr>
             <w:rStyle w:val="Hyperlink"/>
@@ -5542,7 +7261,7 @@
         </w:rPr>
         <w:t xml:space="preserve">, </w:t>
       </w:r>
-      <w:hyperlink r:id="rId10" w:history="1">
+      <w:hyperlink r:id="rId11" w:history="1">
         <w:r>
           <w:rPr>
             <w:rStyle w:val="Hyperlink"/>
@@ -5628,7 +7347,7 @@
         </w:rPr>
         <w:t xml:space="preserve"> </w:t>
       </w:r>
-      <w:hyperlink r:id="rId11" w:history="1">
+      <w:hyperlink r:id="rId12" w:history="1">
         <w:r>
           <w:rPr>
             <w:rStyle w:val="Hyperlink"/>
@@ -5709,7 +7428,7 @@
         </w:rPr>
         <w:t xml:space="preserve">, </w:t>
       </w:r>
-      <w:hyperlink r:id="rId12" w:history="1">
+      <w:hyperlink r:id="rId13" w:history="1">
         <w:r>
           <w:rPr>
             <w:rStyle w:val="Hyperlink"/>
@@ -5803,7 +7522,7 @@
         </w:rPr>
         <w:t xml:space="preserve">, </w:t>
       </w:r>
-      <w:hyperlink r:id="rId13" w:history="1">
+      <w:hyperlink r:id="rId14" w:history="1">
         <w:r>
           <w:rPr>
             <w:rStyle w:val="Hyperlink"/>
@@ -7434,7 +9153,7 @@
 </file>
 
 <file path=customXml/itemProps1.xml><?xml version="1.0" encoding="utf-8"?>
-<ds:datastoreItem xmlns:ds="http://schemas.openxmlformats.org/officeDocument/2006/customXml" ds:itemID="{03C3BB60-5EC3-4785-8B85-960D9A6E8429}">
+<ds:datastoreItem xmlns:ds="http://schemas.openxmlformats.org/officeDocument/2006/customXml" ds:itemID="{671928A3-3EE1-4A83-962F-6215C22F9CAB}">
   <ds:schemaRefs>
     <ds:schemaRef ds:uri="http://schemas.openxmlformats.org/officeDocument/2006/bibliography"/>
   </ds:schemaRefs>

</xml_diff>